<commit_message>
Added revised material on persistency
Revised chapter (web service taken out), and exercises using EF Core.
</commit_message>
<xml_diff>
--- a/Chap/DB/Databases.docx
+++ b/Chap/DB/Databases.docx
@@ -5596,14 +5596,21 @@
                 <w:sz w:val="24"/>
                 <w:szCs w:val="24"/>
               </w:rPr>
-              <w:t>View Data</w:t>
-            </w:r>
-            <w:r>
-              <w:rPr>
-                <w:sz w:val="24"/>
-                <w:szCs w:val="24"/>
-              </w:rPr>
-              <w:t xml:space="preserve">. An </w:t>
+              <w:t>New Query</w:t>
+            </w:r>
+            <w:r>
+              <w:rPr>
+                <w:sz w:val="24"/>
+                <w:szCs w:val="24"/>
+              </w:rPr>
+              <w:t>.</w:t>
+            </w:r>
+            <w:r>
+              <w:rPr>
+                <w:sz w:val="24"/>
+                <w:szCs w:val="24"/>
+              </w:rPr>
+              <w:t xml:space="preserve"> An </w:t>
             </w:r>
             <w:r>
               <w:rPr>
@@ -5620,6 +5627,8 @@
               </w:rPr>
               <w:t xml:space="preserve"> window should open.</w:t>
             </w:r>
+            <w:bookmarkStart w:id="6" w:name="_GoBack"/>
+            <w:bookmarkEnd w:id="6"/>
           </w:p>
           <w:p>
             <w:pPr>
@@ -5669,6 +5678,8 @@
               </w:rPr>
               <w:t xml:space="preserve">, run the query: </w:t>
             </w:r>
+            <w:bookmarkStart w:id="7" w:name="OLE_LINK1"/>
+            <w:bookmarkStart w:id="8" w:name="OLE_LINK2"/>
             <w:r>
               <w:rPr>
                 <w:rFonts w:ascii="Consolas" w:hAnsi="Consolas" w:cs="Consolas"/>
@@ -5729,6 +5740,8 @@
               </w:rPr>
               <w:t xml:space="preserve"> Weapon</w:t>
             </w:r>
+            <w:bookmarkEnd w:id="7"/>
+            <w:bookmarkEnd w:id="8"/>
             <w:r>
               <w:rPr>
                 <w:sz w:val="24"/>
@@ -5799,6 +5812,8 @@
               </w:rPr>
               <w:t xml:space="preserve">, run the query: </w:t>
             </w:r>
+            <w:bookmarkStart w:id="9" w:name="OLE_LINK3"/>
+            <w:bookmarkStart w:id="10" w:name="OLE_LINK4"/>
             <w:r>
               <w:rPr>
                 <w:rFonts w:ascii="Consolas" w:hAnsi="Consolas" w:cs="Consolas"/>
@@ -5899,6 +5914,8 @@
               </w:rPr>
               <w:t xml:space="preserve"> 20</w:t>
             </w:r>
+            <w:bookmarkEnd w:id="9"/>
+            <w:bookmarkEnd w:id="10"/>
             <w:r>
               <w:rPr>
                 <w:sz w:val="24"/>
@@ -6307,11 +6324,11 @@
               <w:pStyle w:val="Overskrift2"/>
               <w:ind w:left="0"/>
             </w:pPr>
-            <w:bookmarkStart w:id="6" w:name="_Toc525904891"/>
+            <w:bookmarkStart w:id="11" w:name="_Toc525904891"/>
             <w:r>
               <w:t>DBVS.3</w:t>
             </w:r>
-            <w:bookmarkEnd w:id="6"/>
+            <w:bookmarkEnd w:id="11"/>
           </w:p>
           <w:p>
             <w:pPr>
@@ -7734,11 +7751,11 @@
               <w:pStyle w:val="Overskrift2"/>
               <w:ind w:left="0"/>
             </w:pPr>
-            <w:bookmarkStart w:id="7" w:name="_Toc525904892"/>
+            <w:bookmarkStart w:id="12" w:name="_Toc525904892"/>
             <w:r>
               <w:t>DBVS.4</w:t>
             </w:r>
-            <w:bookmarkEnd w:id="7"/>
+            <w:bookmarkEnd w:id="12"/>
           </w:p>
           <w:p>
             <w:pPr>
@@ -9037,16 +9054,16 @@
               <w:pStyle w:val="Overskrift2"/>
               <w:ind w:left="0"/>
             </w:pPr>
-            <w:bookmarkStart w:id="8" w:name="_Toc510676359"/>
-            <w:bookmarkStart w:id="9" w:name="_Toc525904893"/>
+            <w:bookmarkStart w:id="13" w:name="_Toc510676359"/>
+            <w:bookmarkStart w:id="14" w:name="_Toc525904893"/>
             <w:r>
               <w:t>SQL</w:t>
             </w:r>
             <w:r>
               <w:t>.1</w:t>
             </w:r>
-            <w:bookmarkEnd w:id="8"/>
-            <w:bookmarkEnd w:id="9"/>
+            <w:bookmarkEnd w:id="13"/>
+            <w:bookmarkEnd w:id="14"/>
           </w:p>
           <w:p>
             <w:pPr>
@@ -9856,11 +9873,11 @@
               <w:pStyle w:val="Overskrift2"/>
               <w:ind w:left="0"/>
             </w:pPr>
-            <w:bookmarkStart w:id="10" w:name="_Toc525904894"/>
+            <w:bookmarkStart w:id="15" w:name="_Toc525904894"/>
             <w:r>
               <w:t>SQL.2</w:t>
             </w:r>
-            <w:bookmarkEnd w:id="10"/>
+            <w:bookmarkEnd w:id="15"/>
           </w:p>
           <w:p>
             <w:pPr>
@@ -10658,11 +10675,11 @@
               <w:pStyle w:val="Overskrift2"/>
               <w:ind w:left="0"/>
             </w:pPr>
-            <w:bookmarkStart w:id="11" w:name="_Toc525904895"/>
+            <w:bookmarkStart w:id="16" w:name="_Toc525904895"/>
             <w:r>
               <w:t>SQL.3</w:t>
             </w:r>
-            <w:bookmarkEnd w:id="11"/>
+            <w:bookmarkEnd w:id="16"/>
           </w:p>
           <w:p>
             <w:pPr>
@@ -11387,11 +11404,11 @@
               <w:pStyle w:val="Overskrift2"/>
               <w:ind w:left="0"/>
             </w:pPr>
-            <w:bookmarkStart w:id="12" w:name="_Toc525904896"/>
+            <w:bookmarkStart w:id="17" w:name="_Toc525904896"/>
             <w:r>
               <w:t>SQL.4</w:t>
             </w:r>
-            <w:bookmarkEnd w:id="12"/>
+            <w:bookmarkEnd w:id="17"/>
           </w:p>
           <w:p>
             <w:pPr>
@@ -12062,11 +12079,11 @@
               <w:pStyle w:val="Overskrift2"/>
               <w:ind w:left="0"/>
             </w:pPr>
-            <w:bookmarkStart w:id="13" w:name="_Toc525904897"/>
+            <w:bookmarkStart w:id="18" w:name="_Toc525904897"/>
             <w:r>
               <w:t>Norm.1</w:t>
             </w:r>
-            <w:bookmarkEnd w:id="13"/>
+            <w:bookmarkEnd w:id="18"/>
           </w:p>
           <w:p>
             <w:pPr>
@@ -12848,11 +12865,11 @@
               <w:pStyle w:val="Overskrift2"/>
               <w:ind w:left="0"/>
             </w:pPr>
-            <w:bookmarkStart w:id="14" w:name="_Toc525904898"/>
+            <w:bookmarkStart w:id="19" w:name="_Toc525904898"/>
             <w:r>
               <w:t>Norm.2</w:t>
             </w:r>
-            <w:bookmarkEnd w:id="14"/>
+            <w:bookmarkEnd w:id="19"/>
           </w:p>
           <w:p>
             <w:pPr>
@@ -14083,11 +14100,11 @@
               <w:pStyle w:val="Overskrift2"/>
               <w:ind w:left="0"/>
             </w:pPr>
-            <w:bookmarkStart w:id="15" w:name="_Toc525904899"/>
+            <w:bookmarkStart w:id="20" w:name="_Toc525904899"/>
             <w:r>
               <w:t>Norm.3</w:t>
             </w:r>
-            <w:bookmarkEnd w:id="15"/>
+            <w:bookmarkEnd w:id="20"/>
           </w:p>
           <w:p>
             <w:pPr>
@@ -15220,11 +15237,11 @@
               <w:pStyle w:val="Overskrift2"/>
               <w:ind w:left="0"/>
             </w:pPr>
-            <w:bookmarkStart w:id="16" w:name="_Toc525904900"/>
+            <w:bookmarkStart w:id="21" w:name="_Toc525904900"/>
             <w:r>
               <w:t>Norm.4</w:t>
             </w:r>
-            <w:bookmarkEnd w:id="16"/>
+            <w:bookmarkEnd w:id="21"/>
           </w:p>
           <w:p>
             <w:pPr>
@@ -16250,11 +16267,11 @@
               <w:pStyle w:val="Overskrift2"/>
               <w:ind w:left="0"/>
             </w:pPr>
-            <w:bookmarkStart w:id="17" w:name="_Toc525904901"/>
+            <w:bookmarkStart w:id="22" w:name="_Toc525904901"/>
             <w:r>
               <w:t>Norm.5</w:t>
             </w:r>
-            <w:bookmarkEnd w:id="17"/>
+            <w:bookmarkEnd w:id="22"/>
           </w:p>
           <w:p>
             <w:pPr>
@@ -17269,11 +17286,11 @@
               <w:pStyle w:val="Overskrift2"/>
               <w:ind w:left="0"/>
             </w:pPr>
-            <w:bookmarkStart w:id="18" w:name="_Toc525904902"/>
+            <w:bookmarkStart w:id="23" w:name="_Toc525904902"/>
             <w:r>
               <w:t>DBDesign.1</w:t>
             </w:r>
-            <w:bookmarkEnd w:id="18"/>
+            <w:bookmarkEnd w:id="23"/>
           </w:p>
           <w:p>
             <w:pPr>
@@ -17570,21 +17587,7 @@
                 <w:sz w:val="24"/>
                 <w:szCs w:val="24"/>
               </w:rPr>
-              <w:t xml:space="preserve">Use the relevant step(s) for converting the given </w:t>
-            </w:r>
-            <w:r>
-              <w:rPr>
-                <w:sz w:val="24"/>
-                <w:szCs w:val="24"/>
-              </w:rPr>
-              <w:t xml:space="preserve">Domain Model </w:t>
-            </w:r>
-            <w:r>
-              <w:rPr>
-                <w:sz w:val="24"/>
-                <w:szCs w:val="24"/>
-              </w:rPr>
-              <w:t>into a set of tables.</w:t>
+              <w:t>Use the relevant step(s) for converting the given Domain Model into a set of tables.</w:t>
             </w:r>
           </w:p>
           <w:p>
@@ -17721,14 +17724,11 @@
               <w:pStyle w:val="Overskrift2"/>
               <w:ind w:left="0"/>
             </w:pPr>
-            <w:bookmarkStart w:id="19" w:name="_Toc525904903"/>
-            <w:r>
-              <w:t>DBDesign</w:t>
-            </w:r>
-            <w:r>
-              <w:t>.2</w:t>
-            </w:r>
-            <w:bookmarkEnd w:id="19"/>
+            <w:bookmarkStart w:id="24" w:name="_Toc525904903"/>
+            <w:r>
+              <w:t>DBDesign.2</w:t>
+            </w:r>
+            <w:bookmarkEnd w:id="24"/>
           </w:p>
           <w:p>
             <w:pPr>
@@ -17977,21 +17977,7 @@
                 <w:szCs w:val="24"/>
               </w:rPr>
               <w:softHyphen/>
-              <w:t xml:space="preserve">sent a single, physical weapon. This changes the </w:t>
-            </w:r>
-            <w:r>
-              <w:rPr>
-                <w:sz w:val="24"/>
-                <w:szCs w:val="24"/>
-              </w:rPr>
-              <w:t>Domain Model</w:t>
-            </w:r>
-            <w:r>
-              <w:rPr>
-                <w:sz w:val="24"/>
-                <w:szCs w:val="24"/>
-              </w:rPr>
-              <w:t xml:space="preserve">, as shown above. </w:t>
+              <w:t xml:space="preserve">sent a single, physical weapon. This changes the Domain Model, as shown above. </w:t>
             </w:r>
           </w:p>
           <w:p>
@@ -18335,14 +18321,11 @@
               <w:pStyle w:val="Overskrift2"/>
               <w:ind w:left="0"/>
             </w:pPr>
-            <w:bookmarkStart w:id="20" w:name="_Toc525904904"/>
-            <w:r>
-              <w:t>DBDesign</w:t>
-            </w:r>
-            <w:r>
-              <w:t>.3</w:t>
-            </w:r>
-            <w:bookmarkEnd w:id="20"/>
+            <w:bookmarkStart w:id="25" w:name="_Toc525904904"/>
+            <w:r>
+              <w:t>DBDesign.3</w:t>
+            </w:r>
+            <w:bookmarkEnd w:id="25"/>
           </w:p>
           <w:p>
             <w:pPr>
@@ -18972,14 +18955,11 @@
               <w:pStyle w:val="Overskrift2"/>
               <w:ind w:left="0"/>
             </w:pPr>
-            <w:bookmarkStart w:id="21" w:name="_Toc525904905"/>
-            <w:r>
-              <w:t>DBDesign</w:t>
-            </w:r>
-            <w:r>
-              <w:t>.4</w:t>
-            </w:r>
-            <w:bookmarkEnd w:id="21"/>
+            <w:bookmarkStart w:id="26" w:name="_Toc525904905"/>
+            <w:r>
+              <w:t>DBDesign.4</w:t>
+            </w:r>
+            <w:bookmarkEnd w:id="26"/>
           </w:p>
           <w:p>
             <w:pPr>
@@ -19330,35 +19310,7 @@
                 <w:sz w:val="24"/>
                 <w:szCs w:val="24"/>
               </w:rPr>
-              <w:t xml:space="preserve">: A </w:t>
-            </w:r>
-            <w:r>
-              <w:rPr>
-                <w:sz w:val="24"/>
-                <w:szCs w:val="24"/>
-              </w:rPr>
-              <w:t xml:space="preserve">jewel instance of a </w:t>
-            </w:r>
-            <w:r>
-              <w:rPr>
-                <w:sz w:val="24"/>
-                <w:szCs w:val="24"/>
-              </w:rPr>
-              <w:t xml:space="preserve">jewel </w:t>
-            </w:r>
-            <w:r>
-              <w:rPr>
-                <w:sz w:val="24"/>
-                <w:szCs w:val="24"/>
-              </w:rPr>
-              <w:t xml:space="preserve">model </w:t>
-            </w:r>
-            <w:r>
-              <w:rPr>
-                <w:sz w:val="24"/>
-                <w:szCs w:val="24"/>
-              </w:rPr>
-              <w:t xml:space="preserve">with </w:t>
+              <w:t xml:space="preserve">: A jewel instance of a jewel model with </w:t>
             </w:r>
             <w:r>
               <w:rPr>
@@ -19368,42 +19320,12 @@
               </w:rPr>
               <w:t>added_damage</w:t>
             </w:r>
-            <w:bookmarkStart w:id="22" w:name="_GoBack"/>
-            <w:bookmarkEnd w:id="22"/>
-            <w:r>
-              <w:rPr>
-                <w:sz w:val="24"/>
-                <w:szCs w:val="24"/>
-              </w:rPr>
-              <w:t xml:space="preserve"> = 25 is added to a weapon </w:t>
-            </w:r>
-            <w:r>
-              <w:rPr>
-                <w:sz w:val="24"/>
-                <w:szCs w:val="24"/>
-              </w:rPr>
-              <w:t xml:space="preserve">instance of a weapon model </w:t>
-            </w:r>
-            <w:r>
-              <w:rPr>
-                <w:sz w:val="24"/>
-                <w:szCs w:val="24"/>
-              </w:rPr>
-              <w:t>for which</w:t>
-            </w:r>
-            <w:r>
-              <w:rPr>
-                <w:sz w:val="24"/>
-                <w:szCs w:val="24"/>
-              </w:rPr>
-              <w:t xml:space="preserve"> the match factor</w:t>
-            </w:r>
-            <w:r>
-              <w:rPr>
-                <w:sz w:val="24"/>
-                <w:szCs w:val="24"/>
-              </w:rPr>
-              <w:t xml:space="preserve"> is </w:t>
+            <w:r>
+              <w:rPr>
+                <w:sz w:val="24"/>
+                <w:szCs w:val="24"/>
+              </w:rPr>
+              <w:t xml:space="preserve"> = 25 is added to a weapon instance of a weapon model for which the match factor is </w:t>
             </w:r>
             <w:r>
               <w:rPr>
@@ -19418,49 +19340,7 @@
                 <w:sz w:val="24"/>
                 <w:szCs w:val="24"/>
               </w:rPr>
-              <w:t xml:space="preserve"> for </w:t>
-            </w:r>
-            <w:r>
-              <w:rPr>
-                <w:sz w:val="24"/>
-                <w:szCs w:val="24"/>
-              </w:rPr>
-              <w:t xml:space="preserve">the given </w:t>
-            </w:r>
-            <w:r>
-              <w:rPr>
-                <w:sz w:val="24"/>
-                <w:szCs w:val="24"/>
-              </w:rPr>
-              <w:t>jewel</w:t>
-            </w:r>
-            <w:r>
-              <w:rPr>
-                <w:sz w:val="24"/>
-                <w:szCs w:val="24"/>
-              </w:rPr>
-              <w:t xml:space="preserve"> model</w:t>
-            </w:r>
-            <w:r>
-              <w:rPr>
-                <w:sz w:val="24"/>
-                <w:szCs w:val="24"/>
-              </w:rPr>
-              <w:t xml:space="preserve">. The total damage added </w:t>
-            </w:r>
-            <w:r>
-              <w:rPr>
-                <w:sz w:val="24"/>
-                <w:szCs w:val="24"/>
-              </w:rPr>
-              <w:t xml:space="preserve">by socketing the given jewel on the given weapon is therefore </w:t>
-            </w:r>
-            <w:r>
-              <w:rPr>
-                <w:sz w:val="24"/>
-                <w:szCs w:val="24"/>
-              </w:rPr>
-              <w:t xml:space="preserve">25 x </w:t>
+              <w:t xml:space="preserve"> for the given jewel model. The total damage added by socketing the given jewel on the given weapon is therefore 25 x </w:t>
             </w:r>
             <w:r>
               <w:rPr>
@@ -19697,14 +19577,11 @@
               <w:pStyle w:val="Overskrift2"/>
               <w:ind w:left="0"/>
             </w:pPr>
-            <w:bookmarkStart w:id="23" w:name="_Toc525904906"/>
-            <w:r>
-              <w:t>DBDesign</w:t>
-            </w:r>
-            <w:r>
-              <w:t>.5</w:t>
-            </w:r>
-            <w:bookmarkEnd w:id="23"/>
+            <w:bookmarkStart w:id="27" w:name="_Toc525904906"/>
+            <w:r>
+              <w:t>DBDesign.5</w:t>
+            </w:r>
+            <w:bookmarkEnd w:id="27"/>
           </w:p>
           <w:p>
             <w:pPr>
@@ -20184,14 +20061,7 @@
                 <w:sz w:val="24"/>
                 <w:szCs w:val="24"/>
               </w:rPr>
-              <w:t>What rules should be enforced in order to ensure</w:t>
-            </w:r>
-            <w:r>
-              <w:rPr>
-                <w:sz w:val="24"/>
-                <w:szCs w:val="24"/>
-              </w:rPr>
-              <w:t xml:space="preserve"> that the </w:t>
+              <w:t xml:space="preserve">What rules should be enforced in order to ensure that the </w:t>
             </w:r>
             <w:r>
               <w:rPr>
@@ -20334,14 +20204,11 @@
               <w:pStyle w:val="Overskrift2"/>
               <w:ind w:left="0"/>
             </w:pPr>
-            <w:bookmarkStart w:id="24" w:name="_Toc525904907"/>
-            <w:r>
-              <w:t>DBDesign</w:t>
-            </w:r>
-            <w:r>
-              <w:t>.6</w:t>
-            </w:r>
-            <w:bookmarkEnd w:id="24"/>
+            <w:bookmarkStart w:id="28" w:name="_Toc525904907"/>
+            <w:r>
+              <w:t>DBDesign.6</w:t>
+            </w:r>
+            <w:bookmarkEnd w:id="28"/>
           </w:p>
           <w:p>
             <w:pPr>
@@ -20767,21 +20634,7 @@
                 <w:sz w:val="24"/>
                 <w:szCs w:val="24"/>
               </w:rPr>
-              <w:t xml:space="preserve">tences, e.g. “programming”, “accounting”, etc.. A person </w:t>
-            </w:r>
-            <w:r>
-              <w:rPr>
-                <w:sz w:val="24"/>
-                <w:szCs w:val="24"/>
-              </w:rPr>
-              <w:t xml:space="preserve">can then specify on his profile that he has </w:t>
-            </w:r>
-            <w:r>
-              <w:rPr>
-                <w:sz w:val="24"/>
-                <w:szCs w:val="24"/>
-              </w:rPr>
-              <w:t xml:space="preserve">a </w:t>
+              <w:t xml:space="preserve">tences, e.g. “programming”, “accounting”, etc.. A person can then specify on his profile that he has a </w:t>
             </w:r>
             <w:r>
               <w:rPr>
@@ -21119,7 +20972,7 @@
             <w:noProof/>
             <w:lang w:val="da-DK"/>
           </w:rPr>
-          <w:t>23</w:t>
+          <w:t>19</w:t>
         </w:r>
         <w:r>
           <w:fldChar w:fldCharType="end"/>
@@ -24827,7 +24680,7 @@
 </file>
 
 <file path=customXml/itemProps2.xml><?xml version="1.0" encoding="utf-8"?>
-<ds:datastoreItem xmlns:ds="http://schemas.openxmlformats.org/officeDocument/2006/customXml" ds:itemID="{6E47ADE6-2135-404E-82BE-47884815F6A0}">
+<ds:datastoreItem xmlns:ds="http://schemas.openxmlformats.org/officeDocument/2006/customXml" ds:itemID="{776FE08F-8C80-4151-BCB3-EBE6AA7EA1E6}">
   <ds:schemaRefs>
     <ds:schemaRef ds:uri="http://schemas.openxmlformats.org/officeDocument/2006/bibliography"/>
   </ds:schemaRefs>

</xml_diff>

<commit_message>
Various updates/additions to DB
Updates to exercises, addition of solutions
</commit_message>
<xml_diff>
--- a/Chap/DB/Databases.docx
+++ b/Chap/DB/Databases.docx
@@ -99,6 +99,7 @@
                   <w:dataBinding w:prefixMappings="xmlns:ns0='http://schemas.openxmlformats.org/package/2006/metadata/core-properties' xmlns:ns1='http://purl.org/dc/elements/1.1/'" w:xpath="/ns0:coreProperties[1]/ns1:title[1]" w:storeItemID="{6C3C8BC8-F283-45AE-878A-BAB7291924A1}"/>
                   <w:text/>
                 </w:sdtPr>
+                <w:sdtEndPr/>
                 <w:sdtContent>
                   <w:p>
                     <w:pPr>
@@ -140,6 +141,7 @@
                 <w:dataBinding w:prefixMappings="xmlns:ns0='http://schemas.openxmlformats.org/package/2006/metadata/core-properties' xmlns:ns1='http://purl.org/dc/elements/1.1/'" w:xpath="/ns0:coreProperties[1]/ns1:subject[1]" w:storeItemID="{6C3C8BC8-F283-45AE-878A-BAB7291924A1}"/>
                 <w:text/>
               </w:sdtPr>
+              <w:sdtEndPr/>
               <w:sdtContent>
                 <w:tc>
                   <w:tcPr>
@@ -207,6 +209,7 @@
                   <w:dataBinding w:prefixMappings="xmlns:ns0='http://schemas.openxmlformats.org/package/2006/metadata/core-properties' xmlns:ns1='http://purl.org/dc/elements/1.1/'" w:xpath="/ns0:coreProperties[1]/ns1:creator[1]" w:storeItemID="{6C3C8BC8-F283-45AE-878A-BAB7291924A1}"/>
                   <w:text/>
                 </w:sdtPr>
+                <w:sdtEndPr/>
                 <w:sdtContent>
                   <w:p>
                     <w:pPr>
@@ -235,13 +238,14 @@
                   <w:alias w:val="Dato"/>
                   <w:id w:val="13406932"/>
                   <w:dataBinding w:prefixMappings="xmlns:ns0='http://schemas.microsoft.com/office/2006/coverPageProps'" w:xpath="/ns0:CoverPageProperties[1]/ns0:PublishDate[1]" w:storeItemID="{55AF091B-3C7A-41E3-B477-F2FDAA23CFDA}"/>
-                  <w:date w:fullDate="2018-10-01T00:00:00Z">
+                  <w:date w:fullDate="2018-10-10T00:00:00Z">
                     <w:dateFormat w:val="dd-MM-yyyy"/>
                     <w:lid w:val="da-DK"/>
                     <w:storeMappedDataAs w:val="dateTime"/>
                     <w:calendar w:val="gregorian"/>
                   </w:date>
                 </w:sdtPr>
+                <w:sdtEndPr/>
                 <w:sdtContent>
                   <w:p>
                     <w:pPr>
@@ -255,7 +259,13 @@
                       <w:rPr>
                         <w:color w:val="4F81BD" w:themeColor="accent1"/>
                       </w:rPr>
-                      <w:t>01-10</w:t>
+                      <w:t>10</w:t>
+                    </w:r>
+                    <w:r>
+                      <w:rPr>
+                        <w:color w:val="4F81BD" w:themeColor="accent1"/>
+                      </w:rPr>
+                      <w:t>-10</w:t>
                     </w:r>
                     <w:r>
                       <w:rPr>
@@ -329,7 +339,7 @@
       <w:r>
         <w:fldChar w:fldCharType="separate"/>
       </w:r>
-      <w:hyperlink w:anchor="_Toc525904886" w:history="1">
+      <w:hyperlink w:anchor="_Toc526971159" w:history="1">
         <w:r>
           <w:rPr>
             <w:rStyle w:val="Hyperlink"/>
@@ -356,7 +366,7 @@
             <w:noProof/>
             <w:webHidden/>
           </w:rPr>
-          <w:instrText xml:space="preserve"> PAGEREF _Toc525904886 \h </w:instrText>
+          <w:instrText xml:space="preserve"> PAGEREF _Toc526971159 \h </w:instrText>
         </w:r>
         <w:r>
           <w:rPr>
@@ -398,7 +408,7 @@
           <w:lang w:val="da-DK" w:eastAsia="da-DK"/>
         </w:rPr>
       </w:pPr>
-      <w:hyperlink w:anchor="_Toc525904887" w:history="1">
+      <w:hyperlink w:anchor="_Toc526971160" w:history="1">
         <w:r>
           <w:rPr>
             <w:rStyle w:val="Hyperlink"/>
@@ -421,7 +431,7 @@
           <w:rPr>
             <w:webHidden/>
           </w:rPr>
-          <w:instrText xml:space="preserve"> PAGEREF _Toc525904887 \h </w:instrText>
+          <w:instrText xml:space="preserve"> PAGEREF _Toc526971160 \h </w:instrText>
         </w:r>
         <w:r>
           <w:rPr>
@@ -459,7 +469,7 @@
           <w:lang w:val="da-DK" w:eastAsia="da-DK"/>
         </w:rPr>
       </w:pPr>
-      <w:hyperlink w:anchor="_Toc525904888" w:history="1">
+      <w:hyperlink w:anchor="_Toc526971161" w:history="1">
         <w:r>
           <w:rPr>
             <w:rStyle w:val="Hyperlink"/>
@@ -482,7 +492,7 @@
           <w:rPr>
             <w:webHidden/>
           </w:rPr>
-          <w:instrText xml:space="preserve"> PAGEREF _Toc525904888 \h </w:instrText>
+          <w:instrText xml:space="preserve"> PAGEREF _Toc526971161 \h </w:instrText>
         </w:r>
         <w:r>
           <w:rPr>
@@ -520,7 +530,7 @@
           <w:lang w:val="da-DK" w:eastAsia="da-DK"/>
         </w:rPr>
       </w:pPr>
-      <w:hyperlink w:anchor="_Toc525904889" w:history="1">
+      <w:hyperlink w:anchor="_Toc526971162" w:history="1">
         <w:r>
           <w:rPr>
             <w:rStyle w:val="Hyperlink"/>
@@ -543,7 +553,7 @@
           <w:rPr>
             <w:webHidden/>
           </w:rPr>
-          <w:instrText xml:space="preserve"> PAGEREF _Toc525904889 \h </w:instrText>
+          <w:instrText xml:space="preserve"> PAGEREF _Toc526971162 \h </w:instrText>
         </w:r>
         <w:r>
           <w:rPr>
@@ -581,7 +591,7 @@
           <w:lang w:val="da-DK" w:eastAsia="da-DK"/>
         </w:rPr>
       </w:pPr>
-      <w:hyperlink w:anchor="_Toc525904890" w:history="1">
+      <w:hyperlink w:anchor="_Toc526971163" w:history="1">
         <w:r>
           <w:rPr>
             <w:rStyle w:val="Hyperlink"/>
@@ -604,7 +614,7 @@
           <w:rPr>
             <w:webHidden/>
           </w:rPr>
-          <w:instrText xml:space="preserve"> PAGEREF _Toc525904890 \h </w:instrText>
+          <w:instrText xml:space="preserve"> PAGEREF _Toc526971163 \h </w:instrText>
         </w:r>
         <w:r>
           <w:rPr>
@@ -642,7 +652,7 @@
           <w:lang w:val="da-DK" w:eastAsia="da-DK"/>
         </w:rPr>
       </w:pPr>
-      <w:hyperlink w:anchor="_Toc525904891" w:history="1">
+      <w:hyperlink w:anchor="_Toc526971164" w:history="1">
         <w:r>
           <w:rPr>
             <w:rStyle w:val="Hyperlink"/>
@@ -665,7 +675,7 @@
           <w:rPr>
             <w:webHidden/>
           </w:rPr>
-          <w:instrText xml:space="preserve"> PAGEREF _Toc525904891 \h </w:instrText>
+          <w:instrText xml:space="preserve"> PAGEREF _Toc526971164 \h </w:instrText>
         </w:r>
         <w:r>
           <w:rPr>
@@ -703,7 +713,7 @@
           <w:lang w:val="da-DK" w:eastAsia="da-DK"/>
         </w:rPr>
       </w:pPr>
-      <w:hyperlink w:anchor="_Toc525904892" w:history="1">
+      <w:hyperlink w:anchor="_Toc526971165" w:history="1">
         <w:r>
           <w:rPr>
             <w:rStyle w:val="Hyperlink"/>
@@ -726,7 +736,7 @@
           <w:rPr>
             <w:webHidden/>
           </w:rPr>
-          <w:instrText xml:space="preserve"> PAGEREF _Toc525904892 \h </w:instrText>
+          <w:instrText xml:space="preserve"> PAGEREF _Toc526971165 \h </w:instrText>
         </w:r>
         <w:r>
           <w:rPr>
@@ -764,7 +774,7 @@
           <w:lang w:val="da-DK" w:eastAsia="da-DK"/>
         </w:rPr>
       </w:pPr>
-      <w:hyperlink w:anchor="_Toc525904893" w:history="1">
+      <w:hyperlink w:anchor="_Toc526971166" w:history="1">
         <w:r>
           <w:rPr>
             <w:rStyle w:val="Hyperlink"/>
@@ -787,7 +797,7 @@
           <w:rPr>
             <w:webHidden/>
           </w:rPr>
-          <w:instrText xml:space="preserve"> PAGEREF _Toc525904893 \h </w:instrText>
+          <w:instrText xml:space="preserve"> PAGEREF _Toc526971166 \h </w:instrText>
         </w:r>
         <w:r>
           <w:rPr>
@@ -825,7 +835,7 @@
           <w:lang w:val="da-DK" w:eastAsia="da-DK"/>
         </w:rPr>
       </w:pPr>
-      <w:hyperlink w:anchor="_Toc525904894" w:history="1">
+      <w:hyperlink w:anchor="_Toc526971167" w:history="1">
         <w:r>
           <w:rPr>
             <w:rStyle w:val="Hyperlink"/>
@@ -848,7 +858,7 @@
           <w:rPr>
             <w:webHidden/>
           </w:rPr>
-          <w:instrText xml:space="preserve"> PAGEREF _Toc525904894 \h </w:instrText>
+          <w:instrText xml:space="preserve"> PAGEREF _Toc526971167 \h </w:instrText>
         </w:r>
         <w:r>
           <w:rPr>
@@ -886,7 +896,7 @@
           <w:lang w:val="da-DK" w:eastAsia="da-DK"/>
         </w:rPr>
       </w:pPr>
-      <w:hyperlink w:anchor="_Toc525904895" w:history="1">
+      <w:hyperlink w:anchor="_Toc526971168" w:history="1">
         <w:r>
           <w:rPr>
             <w:rStyle w:val="Hyperlink"/>
@@ -909,7 +919,7 @@
           <w:rPr>
             <w:webHidden/>
           </w:rPr>
-          <w:instrText xml:space="preserve"> PAGEREF _Toc525904895 \h </w:instrText>
+          <w:instrText xml:space="preserve"> PAGEREF _Toc526971168 \h </w:instrText>
         </w:r>
         <w:r>
           <w:rPr>
@@ -947,7 +957,7 @@
           <w:lang w:val="da-DK" w:eastAsia="da-DK"/>
         </w:rPr>
       </w:pPr>
-      <w:hyperlink w:anchor="_Toc525904896" w:history="1">
+      <w:hyperlink w:anchor="_Toc526971169" w:history="1">
         <w:r>
           <w:rPr>
             <w:rStyle w:val="Hyperlink"/>
@@ -970,7 +980,7 @@
           <w:rPr>
             <w:webHidden/>
           </w:rPr>
-          <w:instrText xml:space="preserve"> PAGEREF _Toc525904896 \h </w:instrText>
+          <w:instrText xml:space="preserve"> PAGEREF _Toc526971169 \h </w:instrText>
         </w:r>
         <w:r>
           <w:rPr>
@@ -1008,7 +1018,7 @@
           <w:lang w:val="da-DK" w:eastAsia="da-DK"/>
         </w:rPr>
       </w:pPr>
-      <w:hyperlink w:anchor="_Toc525904897" w:history="1">
+      <w:hyperlink w:anchor="_Toc526971170" w:history="1">
         <w:r>
           <w:rPr>
             <w:rStyle w:val="Hyperlink"/>
@@ -1031,7 +1041,7 @@
           <w:rPr>
             <w:webHidden/>
           </w:rPr>
-          <w:instrText xml:space="preserve"> PAGEREF _Toc525904897 \h </w:instrText>
+          <w:instrText xml:space="preserve"> PAGEREF _Toc526971170 \h </w:instrText>
         </w:r>
         <w:r>
           <w:rPr>
@@ -1069,7 +1079,7 @@
           <w:lang w:val="da-DK" w:eastAsia="da-DK"/>
         </w:rPr>
       </w:pPr>
-      <w:hyperlink w:anchor="_Toc525904898" w:history="1">
+      <w:hyperlink w:anchor="_Toc526971171" w:history="1">
         <w:r>
           <w:rPr>
             <w:rStyle w:val="Hyperlink"/>
@@ -1092,7 +1102,7 @@
           <w:rPr>
             <w:webHidden/>
           </w:rPr>
-          <w:instrText xml:space="preserve"> PAGEREF _Toc525904898 \h </w:instrText>
+          <w:instrText xml:space="preserve"> PAGEREF _Toc526971171 \h </w:instrText>
         </w:r>
         <w:r>
           <w:rPr>
@@ -1130,7 +1140,7 @@
           <w:lang w:val="da-DK" w:eastAsia="da-DK"/>
         </w:rPr>
       </w:pPr>
-      <w:hyperlink w:anchor="_Toc525904899" w:history="1">
+      <w:hyperlink w:anchor="_Toc526971172" w:history="1">
         <w:r>
           <w:rPr>
             <w:rStyle w:val="Hyperlink"/>
@@ -1153,7 +1163,7 @@
           <w:rPr>
             <w:webHidden/>
           </w:rPr>
-          <w:instrText xml:space="preserve"> PAGEREF _Toc525904899 \h </w:instrText>
+          <w:instrText xml:space="preserve"> PAGEREF _Toc526971172 \h </w:instrText>
         </w:r>
         <w:r>
           <w:rPr>
@@ -1191,7 +1201,7 @@
           <w:lang w:val="da-DK" w:eastAsia="da-DK"/>
         </w:rPr>
       </w:pPr>
-      <w:hyperlink w:anchor="_Toc525904900" w:history="1">
+      <w:hyperlink w:anchor="_Toc526971173" w:history="1">
         <w:r>
           <w:rPr>
             <w:rStyle w:val="Hyperlink"/>
@@ -1214,7 +1224,7 @@
           <w:rPr>
             <w:webHidden/>
           </w:rPr>
-          <w:instrText xml:space="preserve"> PAGEREF _Toc525904900 \h </w:instrText>
+          <w:instrText xml:space="preserve"> PAGEREF _Toc526971173 \h </w:instrText>
         </w:r>
         <w:r>
           <w:rPr>
@@ -1252,7 +1262,7 @@
           <w:lang w:val="da-DK" w:eastAsia="da-DK"/>
         </w:rPr>
       </w:pPr>
-      <w:hyperlink w:anchor="_Toc525904901" w:history="1">
+      <w:hyperlink w:anchor="_Toc526971174" w:history="1">
         <w:r>
           <w:rPr>
             <w:rStyle w:val="Hyperlink"/>
@@ -1275,7 +1285,7 @@
           <w:rPr>
             <w:webHidden/>
           </w:rPr>
-          <w:instrText xml:space="preserve"> PAGEREF _Toc525904901 \h </w:instrText>
+          <w:instrText xml:space="preserve"> PAGEREF _Toc526971174 \h </w:instrText>
         </w:r>
         <w:r>
           <w:rPr>
@@ -1313,7 +1323,7 @@
           <w:lang w:val="da-DK" w:eastAsia="da-DK"/>
         </w:rPr>
       </w:pPr>
-      <w:hyperlink w:anchor="_Toc525904902" w:history="1">
+      <w:hyperlink w:anchor="_Toc526971175" w:history="1">
         <w:r>
           <w:rPr>
             <w:rStyle w:val="Hyperlink"/>
@@ -1336,7 +1346,7 @@
           <w:rPr>
             <w:webHidden/>
           </w:rPr>
-          <w:instrText xml:space="preserve"> PAGEREF _Toc525904902 \h </w:instrText>
+          <w:instrText xml:space="preserve"> PAGEREF _Toc526971175 \h </w:instrText>
         </w:r>
         <w:r>
           <w:rPr>
@@ -1374,7 +1384,7 @@
           <w:lang w:val="da-DK" w:eastAsia="da-DK"/>
         </w:rPr>
       </w:pPr>
-      <w:hyperlink w:anchor="_Toc525904903" w:history="1">
+      <w:hyperlink w:anchor="_Toc526971176" w:history="1">
         <w:r>
           <w:rPr>
             <w:rStyle w:val="Hyperlink"/>
@@ -1397,7 +1407,7 @@
           <w:rPr>
             <w:webHidden/>
           </w:rPr>
-          <w:instrText xml:space="preserve"> PAGEREF _Toc525904903 \h </w:instrText>
+          <w:instrText xml:space="preserve"> PAGEREF _Toc526971176 \h </w:instrText>
         </w:r>
         <w:r>
           <w:rPr>
@@ -1435,7 +1445,7 @@
           <w:lang w:val="da-DK" w:eastAsia="da-DK"/>
         </w:rPr>
       </w:pPr>
-      <w:hyperlink w:anchor="_Toc525904904" w:history="1">
+      <w:hyperlink w:anchor="_Toc526971177" w:history="1">
         <w:r>
           <w:rPr>
             <w:rStyle w:val="Hyperlink"/>
@@ -1458,7 +1468,7 @@
           <w:rPr>
             <w:webHidden/>
           </w:rPr>
-          <w:instrText xml:space="preserve"> PAGEREF _Toc525904904 \h </w:instrText>
+          <w:instrText xml:space="preserve"> PAGEREF _Toc526971177 \h </w:instrText>
         </w:r>
         <w:r>
           <w:rPr>
@@ -1496,7 +1506,7 @@
           <w:lang w:val="da-DK" w:eastAsia="da-DK"/>
         </w:rPr>
       </w:pPr>
-      <w:hyperlink w:anchor="_Toc525904905" w:history="1">
+      <w:hyperlink w:anchor="_Toc526971178" w:history="1">
         <w:r>
           <w:rPr>
             <w:rStyle w:val="Hyperlink"/>
@@ -1519,7 +1529,7 @@
           <w:rPr>
             <w:webHidden/>
           </w:rPr>
-          <w:instrText xml:space="preserve"> PAGEREF _Toc525904905 \h </w:instrText>
+          <w:instrText xml:space="preserve"> PAGEREF _Toc526971178 \h </w:instrText>
         </w:r>
         <w:r>
           <w:rPr>
@@ -1557,7 +1567,7 @@
           <w:lang w:val="da-DK" w:eastAsia="da-DK"/>
         </w:rPr>
       </w:pPr>
-      <w:hyperlink w:anchor="_Toc525904906" w:history="1">
+      <w:hyperlink w:anchor="_Toc526971179" w:history="1">
         <w:r>
           <w:rPr>
             <w:rStyle w:val="Hyperlink"/>
@@ -1580,7 +1590,7 @@
           <w:rPr>
             <w:webHidden/>
           </w:rPr>
-          <w:instrText xml:space="preserve"> PAGEREF _Toc525904906 \h </w:instrText>
+          <w:instrText xml:space="preserve"> PAGEREF _Toc526971179 \h </w:instrText>
         </w:r>
         <w:r>
           <w:rPr>
@@ -1618,7 +1628,7 @@
           <w:lang w:val="da-DK" w:eastAsia="da-DK"/>
         </w:rPr>
       </w:pPr>
-      <w:hyperlink w:anchor="_Toc525904907" w:history="1">
+      <w:hyperlink w:anchor="_Toc526971180" w:history="1">
         <w:r>
           <w:rPr>
             <w:rStyle w:val="Hyperlink"/>
@@ -1641,7 +1651,7 @@
           <w:rPr>
             <w:webHidden/>
           </w:rPr>
-          <w:instrText xml:space="preserve"> PAGEREF _Toc525904907 \h </w:instrText>
+          <w:instrText xml:space="preserve"> PAGEREF _Toc526971180 \h </w:instrText>
         </w:r>
         <w:r>
           <w:rPr>
@@ -1669,9 +1679,133 @@
       </w:hyperlink>
     </w:p>
     <w:p>
+      <w:pPr>
+        <w:pStyle w:val="Indholdsfortegnelse2"/>
+        <w:rPr>
+          <w:rFonts w:eastAsiaTheme="minorEastAsia" w:cstheme="minorBidi"/>
+          <w:bCs w:val="0"/>
+          <w:sz w:val="22"/>
+          <w:szCs w:val="22"/>
+          <w:lang w:val="da-DK" w:eastAsia="da-DK"/>
+        </w:rPr>
+      </w:pPr>
+      <w:hyperlink w:anchor="_Toc526971181" w:history="1">
+        <w:r>
+          <w:rPr>
+            <w:rStyle w:val="Hyperlink"/>
+          </w:rPr>
+          <w:t>DBDesign.7</w:t>
+        </w:r>
+        <w:r>
+          <w:rPr>
+            <w:webHidden/>
+          </w:rPr>
+          <w:tab/>
+        </w:r>
+        <w:r>
+          <w:rPr>
+            <w:webHidden/>
+          </w:rPr>
+          <w:fldChar w:fldCharType="begin"/>
+        </w:r>
+        <w:r>
+          <w:rPr>
+            <w:webHidden/>
+          </w:rPr>
+          <w:instrText xml:space="preserve"> PAGEREF _Toc526971181 \h </w:instrText>
+        </w:r>
+        <w:r>
+          <w:rPr>
+            <w:webHidden/>
+          </w:rPr>
+        </w:r>
+        <w:r>
+          <w:rPr>
+            <w:webHidden/>
+          </w:rPr>
+          <w:fldChar w:fldCharType="separate"/>
+        </w:r>
+        <w:r>
+          <w:rPr>
+            <w:webHidden/>
+          </w:rPr>
+          <w:t>24</w:t>
+        </w:r>
+        <w:r>
+          <w:rPr>
+            <w:webHidden/>
+          </w:rPr>
+          <w:fldChar w:fldCharType="end"/>
+        </w:r>
+      </w:hyperlink>
+    </w:p>
+    <w:p>
+      <w:pPr>
+        <w:pStyle w:val="Indholdsfortegnelse2"/>
+        <w:rPr>
+          <w:rFonts w:eastAsiaTheme="minorEastAsia" w:cstheme="minorBidi"/>
+          <w:bCs w:val="0"/>
+          <w:sz w:val="22"/>
+          <w:szCs w:val="22"/>
+          <w:lang w:val="da-DK" w:eastAsia="da-DK"/>
+        </w:rPr>
+      </w:pPr>
+      <w:hyperlink w:anchor="_Toc526971182" w:history="1">
+        <w:r>
+          <w:rPr>
+            <w:rStyle w:val="Hyperlink"/>
+          </w:rPr>
+          <w:t>DBDesign.8</w:t>
+        </w:r>
+        <w:r>
+          <w:rPr>
+            <w:webHidden/>
+          </w:rPr>
+          <w:tab/>
+        </w:r>
+        <w:r>
+          <w:rPr>
+            <w:webHidden/>
+          </w:rPr>
+          <w:fldChar w:fldCharType="begin"/>
+        </w:r>
+        <w:r>
+          <w:rPr>
+            <w:webHidden/>
+          </w:rPr>
+          <w:instrText xml:space="preserve"> PAGEREF _Toc526971182 \h </w:instrText>
+        </w:r>
+        <w:r>
+          <w:rPr>
+            <w:webHidden/>
+          </w:rPr>
+        </w:r>
+        <w:r>
+          <w:rPr>
+            <w:webHidden/>
+          </w:rPr>
+          <w:fldChar w:fldCharType="separate"/>
+        </w:r>
+        <w:r>
+          <w:rPr>
+            <w:webHidden/>
+          </w:rPr>
+          <w:t>25</w:t>
+        </w:r>
+        <w:r>
+          <w:rPr>
+            <w:webHidden/>
+          </w:rPr>
+          <w:fldChar w:fldCharType="end"/>
+        </w:r>
+      </w:hyperlink>
+    </w:p>
+    <w:p>
       <w:r>
         <w:fldChar w:fldCharType="end"/>
       </w:r>
+      <w:bookmarkStart w:id="1" w:name="_GoBack"/>
+      <w:bookmarkEnd w:id="1"/>
     </w:p>
     <w:p>
       <w:pPr>
@@ -1695,12 +1829,12 @@
         <w:pStyle w:val="Overskrift1"/>
         <w:ind w:left="0"/>
       </w:pPr>
-      <w:bookmarkStart w:id="1" w:name="_Toc525904886"/>
+      <w:bookmarkStart w:id="2" w:name="_Toc526971159"/>
       <w:r>
         <w:lastRenderedPageBreak/>
         <w:t>Exercises</w:t>
       </w:r>
-      <w:bookmarkEnd w:id="1"/>
+      <w:bookmarkEnd w:id="2"/>
     </w:p>
     <w:p>
       <w:pPr>
@@ -1769,14 +1903,14 @@
               <w:pStyle w:val="Overskrift2"/>
               <w:ind w:left="0"/>
             </w:pPr>
-            <w:bookmarkStart w:id="2" w:name="_Toc525904887"/>
+            <w:bookmarkStart w:id="3" w:name="_Toc526971160"/>
             <w:r>
               <w:t>DBIntro</w:t>
             </w:r>
             <w:r>
               <w:t>.1</w:t>
             </w:r>
-            <w:bookmarkEnd w:id="2"/>
+            <w:bookmarkEnd w:id="3"/>
           </w:p>
           <w:p>
             <w:pPr>
@@ -2597,11 +2731,11 @@
               <w:pStyle w:val="Overskrift2"/>
               <w:ind w:left="0"/>
             </w:pPr>
-            <w:bookmarkStart w:id="3" w:name="_Toc525904888"/>
+            <w:bookmarkStart w:id="4" w:name="_Toc526971161"/>
             <w:r>
               <w:t>RelMod.1</w:t>
             </w:r>
-            <w:bookmarkEnd w:id="3"/>
+            <w:bookmarkEnd w:id="4"/>
           </w:p>
           <w:p>
             <w:pPr>
@@ -4061,11 +4195,11 @@
               <w:pStyle w:val="Overskrift2"/>
               <w:ind w:left="0"/>
             </w:pPr>
-            <w:bookmarkStart w:id="4" w:name="_Toc525904889"/>
+            <w:bookmarkStart w:id="5" w:name="_Toc526971162"/>
             <w:r>
               <w:t>DBVS.1</w:t>
             </w:r>
-            <w:bookmarkEnd w:id="4"/>
+            <w:bookmarkEnd w:id="5"/>
           </w:p>
           <w:p>
             <w:pPr>
@@ -5131,11 +5265,11 @@
               <w:pStyle w:val="Overskrift2"/>
               <w:ind w:left="0"/>
             </w:pPr>
-            <w:bookmarkStart w:id="5" w:name="_Toc525904890"/>
+            <w:bookmarkStart w:id="6" w:name="_Toc526971163"/>
             <w:r>
               <w:t>DBVS.2</w:t>
             </w:r>
-            <w:bookmarkEnd w:id="5"/>
+            <w:bookmarkEnd w:id="6"/>
           </w:p>
           <w:p>
             <w:pPr>
@@ -5676,8 +5810,8 @@
               </w:rPr>
               <w:t xml:space="preserve">, run the query: </w:t>
             </w:r>
-            <w:bookmarkStart w:id="6" w:name="OLE_LINK1"/>
-            <w:bookmarkStart w:id="7" w:name="OLE_LINK2"/>
+            <w:bookmarkStart w:id="7" w:name="OLE_LINK1"/>
+            <w:bookmarkStart w:id="8" w:name="OLE_LINK2"/>
             <w:r>
               <w:rPr>
                 <w:rFonts w:ascii="Consolas" w:hAnsi="Consolas" w:cs="Consolas"/>
@@ -5738,8 +5872,8 @@
               </w:rPr>
               <w:t xml:space="preserve"> Weapon</w:t>
             </w:r>
-            <w:bookmarkEnd w:id="6"/>
             <w:bookmarkEnd w:id="7"/>
+            <w:bookmarkEnd w:id="8"/>
             <w:r>
               <w:rPr>
                 <w:sz w:val="24"/>
@@ -5810,8 +5944,8 @@
               </w:rPr>
               <w:t xml:space="preserve">, run the query: </w:t>
             </w:r>
-            <w:bookmarkStart w:id="8" w:name="OLE_LINK3"/>
-            <w:bookmarkStart w:id="9" w:name="OLE_LINK4"/>
+            <w:bookmarkStart w:id="9" w:name="OLE_LINK3"/>
+            <w:bookmarkStart w:id="10" w:name="OLE_LINK4"/>
             <w:r>
               <w:rPr>
                 <w:rFonts w:ascii="Consolas" w:hAnsi="Consolas" w:cs="Consolas"/>
@@ -5912,8 +6046,8 @@
               </w:rPr>
               <w:t xml:space="preserve"> 20</w:t>
             </w:r>
-            <w:bookmarkEnd w:id="8"/>
             <w:bookmarkEnd w:id="9"/>
+            <w:bookmarkEnd w:id="10"/>
             <w:r>
               <w:rPr>
                 <w:sz w:val="24"/>
@@ -6322,11 +6456,11 @@
               <w:pStyle w:val="Overskrift2"/>
               <w:ind w:left="0"/>
             </w:pPr>
-            <w:bookmarkStart w:id="10" w:name="_Toc525904891"/>
+            <w:bookmarkStart w:id="11" w:name="_Toc526971164"/>
             <w:r>
               <w:t>DBVS.3</w:t>
             </w:r>
-            <w:bookmarkEnd w:id="10"/>
+            <w:bookmarkEnd w:id="11"/>
           </w:p>
           <w:p>
             <w:pPr>
@@ -7765,11 +7899,11 @@
               <w:pStyle w:val="Overskrift2"/>
               <w:ind w:left="0"/>
             </w:pPr>
-            <w:bookmarkStart w:id="11" w:name="_Toc525904892"/>
+            <w:bookmarkStart w:id="12" w:name="_Toc526971165"/>
             <w:r>
               <w:t>DBVS.4</w:t>
             </w:r>
-            <w:bookmarkEnd w:id="11"/>
+            <w:bookmarkEnd w:id="12"/>
           </w:p>
           <w:p>
             <w:pPr>
@@ -9026,16 +9160,7 @@
                 <w:sz w:val="22"/>
                 <w:szCs w:val="22"/>
               </w:rPr>
-              <w:t>(including foreign key constraints</w:t>
-            </w:r>
-            <w:bookmarkStart w:id="12" w:name="_GoBack"/>
-            <w:bookmarkEnd w:id="12"/>
-            <w:r>
-              <w:rPr>
-                <w:sz w:val="22"/>
-                <w:szCs w:val="22"/>
-              </w:rPr>
-              <w:t xml:space="preserve">) </w:t>
+              <w:t xml:space="preserve">(including foreign key constraints) </w:t>
             </w:r>
             <w:r>
               <w:rPr>
@@ -9157,7 +9282,7 @@
               <w:ind w:left="0"/>
             </w:pPr>
             <w:bookmarkStart w:id="13" w:name="_Toc510676359"/>
-            <w:bookmarkStart w:id="14" w:name="_Toc525904893"/>
+            <w:bookmarkStart w:id="14" w:name="_Toc526971166"/>
             <w:r>
               <w:t>SQL</w:t>
             </w:r>
@@ -10269,14 +10394,7 @@
                       <w:sz w:val="22"/>
                       <w:szCs w:val="22"/>
                     </w:rPr>
-                    <w:t>7</w:t>
-                  </w:r>
-                  <w:r>
-                    <w:rPr>
-                      <w:sz w:val="22"/>
-                      <w:szCs w:val="22"/>
-                    </w:rPr>
-                    <w:t xml:space="preserve"> rows with full details</w:t>
+                    <w:t>7 rows with full details</w:t>
                   </w:r>
                 </w:p>
               </w:tc>
@@ -10372,14 +10490,7 @@
                       <w:sz w:val="22"/>
                       <w:szCs w:val="22"/>
                     </w:rPr>
-                    <w:t>9</w:t>
-                  </w:r>
-                  <w:r>
-                    <w:rPr>
-                      <w:sz w:val="22"/>
-                      <w:szCs w:val="22"/>
-                    </w:rPr>
-                    <w:t xml:space="preserve"> rows with full details</w:t>
+                    <w:t>9 rows with full details</w:t>
                   </w:r>
                 </w:p>
               </w:tc>
@@ -10898,7 +11009,7 @@
               <w:pStyle w:val="Overskrift2"/>
               <w:ind w:left="0"/>
             </w:pPr>
-            <w:bookmarkStart w:id="37" w:name="_Toc525904894"/>
+            <w:bookmarkStart w:id="37" w:name="_Toc526971167"/>
             <w:r>
               <w:t>SQL.2</w:t>
             </w:r>
@@ -11298,14 +11409,7 @@
                 <w:sz w:val="22"/>
                 <w:szCs w:val="22"/>
               </w:rPr>
-              <w:t xml:space="preserve"> </w:t>
-            </w:r>
-            <w:r>
-              <w:rPr>
-                <w:sz w:val="22"/>
-                <w:szCs w:val="22"/>
-              </w:rPr>
-              <w:t>(expected results from execu</w:t>
+              <w:t xml:space="preserve"> (expected results from execu</w:t>
             </w:r>
             <w:r>
               <w:rPr>
@@ -12090,7 +12194,14 @@
                       <w:sz w:val="22"/>
                       <w:szCs w:val="22"/>
                     </w:rPr>
-                    <w:t>All min- and –max-damage values divided by 3.</w:t>
+                    <w:t xml:space="preserve">All min- and </w:t>
+                  </w:r>
+                  <w:r>
+                    <w:rPr>
+                      <w:sz w:val="22"/>
+                      <w:szCs w:val="22"/>
+                    </w:rPr>
+                    <w:t>max-damage values divided by 3.</w:t>
                   </w:r>
                 </w:p>
               </w:tc>
@@ -12184,7 +12295,7 @@
               <w:pStyle w:val="Overskrift2"/>
               <w:ind w:left="0"/>
             </w:pPr>
-            <w:bookmarkStart w:id="52" w:name="_Toc525904895"/>
+            <w:bookmarkStart w:id="52" w:name="_Toc526971168"/>
             <w:r>
               <w:t>SQL.3</w:t>
             </w:r>
@@ -12575,14 +12686,7 @@
                 <w:sz w:val="22"/>
                 <w:szCs w:val="22"/>
               </w:rPr>
-              <w:t xml:space="preserve"> </w:t>
-            </w:r>
-            <w:r>
-              <w:rPr>
-                <w:sz w:val="22"/>
-                <w:szCs w:val="22"/>
-              </w:rPr>
-              <w:t>(expected results from execu</w:t>
+              <w:t xml:space="preserve"> (expected results from execu</w:t>
             </w:r>
             <w:r>
               <w:rPr>
@@ -13049,35 +13153,7 @@
                       <w:sz w:val="22"/>
                       <w:szCs w:val="22"/>
                     </w:rPr>
-                    <w:t xml:space="preserve">Full details, ordered </w:t>
-                  </w:r>
-                  <w:r>
-                    <w:rPr>
-                      <w:sz w:val="22"/>
-                      <w:szCs w:val="22"/>
-                    </w:rPr>
-                    <w:t>numerically</w:t>
-                  </w:r>
-                  <w:r>
-                    <w:rPr>
-                      <w:sz w:val="22"/>
-                      <w:szCs w:val="22"/>
-                    </w:rPr>
-                    <w:t xml:space="preserve"> by </w:t>
-                  </w:r>
-                  <w:r>
-                    <w:rPr>
-                      <w:sz w:val="22"/>
-                      <w:szCs w:val="22"/>
-                    </w:rPr>
-                    <w:t>jewel sockets, then item level</w:t>
-                  </w:r>
-                  <w:r>
-                    <w:rPr>
-                      <w:sz w:val="22"/>
-                      <w:szCs w:val="22"/>
-                    </w:rPr>
-                    <w:t>.</w:t>
+                    <w:t>Full details, ordered numerically by jewel sockets, then item level.</w:t>
                   </w:r>
                 </w:p>
               </w:tc>
@@ -13902,7 +13978,7 @@
               <w:pStyle w:val="Overskrift2"/>
               <w:ind w:left="0"/>
             </w:pPr>
-            <w:bookmarkStart w:id="67" w:name="_Toc525904896"/>
+            <w:bookmarkStart w:id="67" w:name="_Toc526971169"/>
             <w:r>
               <w:t>SQL.4</w:t>
             </w:r>
@@ -14395,14 +14471,7 @@
                 <w:sz w:val="22"/>
                 <w:szCs w:val="22"/>
               </w:rPr>
-              <w:t xml:space="preserve"> </w:t>
-            </w:r>
-            <w:r>
-              <w:rPr>
-                <w:sz w:val="22"/>
-                <w:szCs w:val="22"/>
-              </w:rPr>
-              <w:t>(expected results from execu</w:t>
+              <w:t xml:space="preserve"> (expected results from execu</w:t>
             </w:r>
             <w:r>
               <w:rPr>
@@ -14811,7 +14880,7 @@
                       <w:sz w:val="22"/>
                       <w:szCs w:val="22"/>
                     </w:rPr>
-                    <w:t>21</w:t>
+                    <w:t>15</w:t>
                   </w:r>
                 </w:p>
               </w:tc>
@@ -14896,7 +14965,7 @@
                             <w:sz w:val="22"/>
                             <w:szCs w:val="22"/>
                           </w:rPr>
-                          <w:t>17</w:t>
+                          <w:t>13</w:t>
                         </w:r>
                       </w:p>
                     </w:tc>
@@ -14947,6 +15016,52 @@
                       </w:p>
                     </w:tc>
                   </w:tr>
+                  <w:tr>
+                    <w:tc>
+                      <w:tcPr>
+                        <w:tcW w:w="1167" w:type="dxa"/>
+                      </w:tcPr>
+                      <w:p>
+                        <w:pPr>
+                          <w:pStyle w:val="Brdtekst"/>
+                          <w:ind w:left="0"/>
+                          <w:rPr>
+                            <w:sz w:val="22"/>
+                            <w:szCs w:val="22"/>
+                          </w:rPr>
+                        </w:pPr>
+                        <w:r>
+                          <w:rPr>
+                            <w:sz w:val="22"/>
+                            <w:szCs w:val="22"/>
+                          </w:rPr>
+                          <w:t>Rare</w:t>
+                        </w:r>
+                      </w:p>
+                    </w:tc>
+                    <w:tc>
+                      <w:tcPr>
+                        <w:tcW w:w="992" w:type="dxa"/>
+                      </w:tcPr>
+                      <w:p>
+                        <w:pPr>
+                          <w:pStyle w:val="Brdtekst"/>
+                          <w:ind w:left="0"/>
+                          <w:rPr>
+                            <w:sz w:val="22"/>
+                            <w:szCs w:val="22"/>
+                          </w:rPr>
+                        </w:pPr>
+                        <w:r>
+                          <w:rPr>
+                            <w:sz w:val="22"/>
+                            <w:szCs w:val="22"/>
+                          </w:rPr>
+                          <w:t>10</w:t>
+                        </w:r>
+                      </w:p>
+                    </w:tc>
+                  </w:tr>
                 </w:tbl>
                 <w:p>
                   <w:pPr>
@@ -15064,7 +15179,7 @@
               <w:pStyle w:val="Overskrift2"/>
               <w:ind w:left="0"/>
             </w:pPr>
-            <w:bookmarkStart w:id="76" w:name="_Toc525904897"/>
+            <w:bookmarkStart w:id="76" w:name="_Toc526971170"/>
             <w:r>
               <w:t>Norm.1</w:t>
             </w:r>
@@ -15850,7 +15965,7 @@
               <w:pStyle w:val="Overskrift2"/>
               <w:ind w:left="0"/>
             </w:pPr>
-            <w:bookmarkStart w:id="77" w:name="_Toc525904898"/>
+            <w:bookmarkStart w:id="77" w:name="_Toc526971171"/>
             <w:r>
               <w:t>Norm.2</w:t>
             </w:r>
@@ -17085,7 +17200,7 @@
               <w:pStyle w:val="Overskrift2"/>
               <w:ind w:left="0"/>
             </w:pPr>
-            <w:bookmarkStart w:id="78" w:name="_Toc525904899"/>
+            <w:bookmarkStart w:id="78" w:name="_Toc526971172"/>
             <w:r>
               <w:t>Norm.3</w:t>
             </w:r>
@@ -18222,7 +18337,7 @@
               <w:pStyle w:val="Overskrift2"/>
               <w:ind w:left="0"/>
             </w:pPr>
-            <w:bookmarkStart w:id="79" w:name="_Toc525904900"/>
+            <w:bookmarkStart w:id="79" w:name="_Toc526971173"/>
             <w:r>
               <w:t>Norm.4</w:t>
             </w:r>
@@ -19252,7 +19367,7 @@
               <w:pStyle w:val="Overskrift2"/>
               <w:ind w:left="0"/>
             </w:pPr>
-            <w:bookmarkStart w:id="80" w:name="_Toc525904901"/>
+            <w:bookmarkStart w:id="80" w:name="_Toc526971174"/>
             <w:r>
               <w:t>Norm.5</w:t>
             </w:r>
@@ -20271,7 +20386,7 @@
               <w:pStyle w:val="Overskrift2"/>
               <w:ind w:left="0"/>
             </w:pPr>
-            <w:bookmarkStart w:id="81" w:name="_Toc525904902"/>
+            <w:bookmarkStart w:id="81" w:name="_Toc526971175"/>
             <w:r>
               <w:t>DBDesign.1</w:t>
             </w:r>
@@ -20342,10 +20457,10 @@
                 <w:lang w:val="da-DK" w:eastAsia="da-DK"/>
               </w:rPr>
               <w:drawing>
-                <wp:inline distT="0" distB="0" distL="0" distR="0" wp14:anchorId="02DA0A12" wp14:editId="01C10313">
-                  <wp:extent cx="3927158" cy="1838073"/>
-                  <wp:effectExtent l="0" t="0" r="0" b="0"/>
-                  <wp:docPr id="4" name="Billede 4"/>
+                <wp:inline distT="0" distB="0" distL="0" distR="0" wp14:anchorId="6C1F9BAD" wp14:editId="095998AD">
+                  <wp:extent cx="4720167" cy="2190750"/>
+                  <wp:effectExtent l="0" t="0" r="4445" b="0"/>
+                  <wp:docPr id="1" name="Billede 1"/>
                   <wp:cNvGraphicFramePr>
                     <a:graphicFrameLocks xmlns:a="http://schemas.openxmlformats.org/drawingml/2006/main" noChangeAspect="1"/>
                   </wp:cNvGraphicFramePr>
@@ -20365,7 +20480,7 @@
                         <pic:spPr>
                           <a:xfrm>
                             <a:off x="0" y="0"/>
-                            <a:ext cx="3939835" cy="1844006"/>
+                            <a:ext cx="4724677" cy="2192843"/>
                           </a:xfrm>
                           <a:prstGeom prst="rect">
                             <a:avLst/>
@@ -20709,7 +20824,7 @@
               <w:pStyle w:val="Overskrift2"/>
               <w:ind w:left="0"/>
             </w:pPr>
-            <w:bookmarkStart w:id="82" w:name="_Toc525904903"/>
+            <w:bookmarkStart w:id="82" w:name="_Toc526971176"/>
             <w:r>
               <w:t>DBDesign.2</w:t>
             </w:r>
@@ -20776,6 +20891,7 @@
             <w:pPr>
               <w:pStyle w:val="Brdtekst"/>
               <w:ind w:left="0"/>
+              <w:jc w:val="center"/>
               <w:rPr>
                 <w:noProof/>
                 <w:lang w:val="da-DK" w:eastAsia="da-DK"/>
@@ -20787,10 +20903,10 @@
                 <w:lang w:val="da-DK" w:eastAsia="da-DK"/>
               </w:rPr>
               <w:drawing>
-                <wp:inline distT="0" distB="0" distL="0" distR="0" wp14:anchorId="0F89F7E8" wp14:editId="39467EEC">
-                  <wp:extent cx="4912995" cy="1394712"/>
-                  <wp:effectExtent l="0" t="0" r="1905" b="0"/>
-                  <wp:docPr id="1" name="Billede 1"/>
+                <wp:inline distT="0" distB="0" distL="0" distR="0" wp14:anchorId="2B441B0C" wp14:editId="098431D7">
+                  <wp:extent cx="4874895" cy="1386397"/>
+                  <wp:effectExtent l="0" t="0" r="1905" b="4445"/>
+                  <wp:docPr id="2" name="Billede 2"/>
                   <wp:cNvGraphicFramePr>
                     <a:graphicFrameLocks xmlns:a="http://schemas.openxmlformats.org/drawingml/2006/main" noChangeAspect="1"/>
                   </wp:cNvGraphicFramePr>
@@ -20810,7 +20926,7 @@
                         <pic:spPr>
                           <a:xfrm>
                             <a:off x="0" y="0"/>
-                            <a:ext cx="4972552" cy="1411619"/>
+                            <a:ext cx="4980738" cy="1416498"/>
                           </a:xfrm>
                           <a:prstGeom prst="rect">
                             <a:avLst/>
@@ -21085,7 +21201,21 @@
                 <w:sz w:val="24"/>
                 <w:szCs w:val="24"/>
               </w:rPr>
-              <w:t xml:space="preserve"> which several physical instan</w:t>
+              <w:t xml:space="preserve"> which </w:t>
+            </w:r>
+            <w:r>
+              <w:rPr>
+                <w:sz w:val="24"/>
+                <w:szCs w:val="24"/>
+              </w:rPr>
+              <w:t>many</w:t>
+            </w:r>
+            <w:r>
+              <w:rPr>
+                <w:sz w:val="24"/>
+                <w:szCs w:val="24"/>
+              </w:rPr>
+              <w:t xml:space="preserve"> physical instan</w:t>
             </w:r>
             <w:r>
               <w:rPr>
@@ -21099,6 +21229,13 @@
                 <w:sz w:val="24"/>
                 <w:szCs w:val="24"/>
               </w:rPr>
+              <w:softHyphen/>
+            </w:r>
+            <w:r>
+              <w:rPr>
+                <w:sz w:val="24"/>
+                <w:szCs w:val="24"/>
+              </w:rPr>
               <w:t>ce</w:t>
             </w:r>
             <w:r>
@@ -21113,7 +21250,21 @@
                 <w:sz w:val="24"/>
                 <w:szCs w:val="24"/>
               </w:rPr>
-              <w:t xml:space="preserve"> can exist. For now, all instances of a specific model are however still identical, but this will change later. </w:t>
+              <w:t xml:space="preserve"> can exist. For now, all instances of a specific model are however still identi</w:t>
+            </w:r>
+            <w:r>
+              <w:rPr>
+                <w:sz w:val="24"/>
+                <w:szCs w:val="24"/>
+              </w:rPr>
+              <w:softHyphen/>
+            </w:r>
+            <w:r>
+              <w:rPr>
+                <w:sz w:val="24"/>
+                <w:szCs w:val="24"/>
+              </w:rPr>
+              <w:t xml:space="preserve">cal, but this will change later. </w:t>
             </w:r>
           </w:p>
           <w:p>
@@ -21306,7 +21457,7 @@
               <w:pStyle w:val="Overskrift2"/>
               <w:ind w:left="0"/>
             </w:pPr>
-            <w:bookmarkStart w:id="83" w:name="_Toc525904904"/>
+            <w:bookmarkStart w:id="83" w:name="_Toc526971177"/>
             <w:r>
               <w:t>DBDesign.3</w:t>
             </w:r>
@@ -21385,10 +21536,10 @@
                 <w:lang w:val="da-DK" w:eastAsia="da-DK"/>
               </w:rPr>
               <w:drawing>
-                <wp:inline distT="0" distB="0" distL="0" distR="0" wp14:anchorId="3F48F375" wp14:editId="63089E01">
-                  <wp:extent cx="4727343" cy="3324225"/>
-                  <wp:effectExtent l="0" t="0" r="0" b="0"/>
-                  <wp:docPr id="6" name="Billede 6"/>
+                <wp:inline distT="0" distB="0" distL="0" distR="0" wp14:anchorId="204C8A9A" wp14:editId="52FC5C34">
+                  <wp:extent cx="4812261" cy="3365177"/>
+                  <wp:effectExtent l="0" t="0" r="7620" b="6985"/>
+                  <wp:docPr id="3" name="Billede 3"/>
                   <wp:cNvGraphicFramePr>
                     <a:graphicFrameLocks xmlns:a="http://schemas.openxmlformats.org/drawingml/2006/main" noChangeAspect="1"/>
                   </wp:cNvGraphicFramePr>
@@ -21408,7 +21559,7 @@
                         <pic:spPr>
                           <a:xfrm>
                             <a:off x="0" y="0"/>
-                            <a:ext cx="4749774" cy="3339998"/>
+                            <a:ext cx="4841779" cy="3385819"/>
                           </a:xfrm>
                           <a:prstGeom prst="rect">
                             <a:avLst/>
@@ -21574,7 +21725,35 @@
                 <w:sz w:val="24"/>
                 <w:szCs w:val="24"/>
               </w:rPr>
-              <w:t xml:space="preserve">Jewels can be placed in jewel sockets on weapons, thereby increasing the damage dealt by the weapon. </w:t>
+              <w:t xml:space="preserve">Jewels can be </w:t>
+            </w:r>
+            <w:r>
+              <w:rPr>
+                <w:sz w:val="24"/>
+                <w:szCs w:val="24"/>
+              </w:rPr>
+              <w:t>put</w:t>
+            </w:r>
+            <w:r>
+              <w:rPr>
+                <w:sz w:val="24"/>
+                <w:szCs w:val="24"/>
+              </w:rPr>
+              <w:t xml:space="preserve"> in</w:t>
+            </w:r>
+            <w:r>
+              <w:rPr>
+                <w:sz w:val="24"/>
+                <w:szCs w:val="24"/>
+              </w:rPr>
+              <w:t>to</w:t>
+            </w:r>
+            <w:r>
+              <w:rPr>
+                <w:sz w:val="24"/>
+                <w:szCs w:val="24"/>
+              </w:rPr>
+              <w:t xml:space="preserve"> jewel sockets on weapons, thereby increasing the damage dealt by the weapon. </w:t>
             </w:r>
             <w:r>
               <w:rPr>
@@ -21940,7 +22119,7 @@
               <w:pStyle w:val="Overskrift2"/>
               <w:ind w:left="0"/>
             </w:pPr>
-            <w:bookmarkStart w:id="84" w:name="_Toc525904905"/>
+            <w:bookmarkStart w:id="84" w:name="_Toc526971178"/>
             <w:r>
               <w:t>DBDesign.4</w:t>
             </w:r>
@@ -22019,10 +22198,10 @@
                 <w:lang w:val="da-DK" w:eastAsia="da-DK"/>
               </w:rPr>
               <w:drawing>
-                <wp:inline distT="0" distB="0" distL="0" distR="0" wp14:anchorId="049696A0" wp14:editId="75C36DC1">
-                  <wp:extent cx="4716083" cy="3305175"/>
-                  <wp:effectExtent l="0" t="0" r="8890" b="0"/>
-                  <wp:docPr id="8" name="Billede 8"/>
+                <wp:inline distT="0" distB="0" distL="0" distR="0" wp14:anchorId="33C3D56E" wp14:editId="38C30D62">
+                  <wp:extent cx="4860877" cy="3370248"/>
+                  <wp:effectExtent l="0" t="0" r="0" b="1905"/>
+                  <wp:docPr id="4" name="Billede 4"/>
                   <wp:cNvGraphicFramePr>
                     <a:graphicFrameLocks xmlns:a="http://schemas.openxmlformats.org/drawingml/2006/main" noChangeAspect="1"/>
                   </wp:cNvGraphicFramePr>
@@ -22042,7 +22221,7 @@
                         <pic:spPr>
                           <a:xfrm>
                             <a:off x="0" y="0"/>
-                            <a:ext cx="4753434" cy="3331351"/>
+                            <a:ext cx="4887703" cy="3388848"/>
                           </a:xfrm>
                           <a:prstGeom prst="rect">
                             <a:avLst/>
@@ -22303,7 +22482,15 @@
                 <w:sz w:val="24"/>
                 <w:szCs w:val="24"/>
               </w:rPr>
-              <w:t>added_damage</w:t>
+              <w:t>AddedD</w:t>
+            </w:r>
+            <w:r>
+              <w:rPr>
+                <w:b/>
+                <w:sz w:val="24"/>
+                <w:szCs w:val="24"/>
+              </w:rPr>
+              <w:t>amage</w:t>
             </w:r>
             <w:r>
               <w:rPr>
@@ -22482,12 +22669,6 @@
         </w:tc>
       </w:tr>
     </w:tbl>
-    <w:p>
-      <w:pPr>
-        <w:pStyle w:val="Brdtekst"/>
-        <w:ind w:left="0"/>
-      </w:pPr>
-    </w:p>
     <w:p>
       <w:pPr>
         <w:rPr>
@@ -22562,7 +22743,7 @@
               <w:pStyle w:val="Overskrift2"/>
               <w:ind w:left="0"/>
             </w:pPr>
-            <w:bookmarkStart w:id="85" w:name="_Toc525904906"/>
+            <w:bookmarkStart w:id="85" w:name="_Toc526971179"/>
             <w:r>
               <w:t>DBDesign.5</w:t>
             </w:r>
@@ -22619,32 +22800,22 @@
             <w:pPr>
               <w:pStyle w:val="Brdtekst"/>
               <w:ind w:left="0"/>
+              <w:jc w:val="center"/>
               <w:rPr>
                 <w:noProof/>
                 <w:lang w:val="da-DK" w:eastAsia="da-DK"/>
               </w:rPr>
             </w:pPr>
-          </w:p>
-          <w:p>
-            <w:pPr>
-              <w:pStyle w:val="Brdtekst"/>
-              <w:ind w:left="0"/>
-              <w:jc w:val="center"/>
+            <w:r>
               <w:rPr>
                 <w:noProof/>
                 <w:lang w:val="da-DK" w:eastAsia="da-DK"/>
               </w:rPr>
-            </w:pPr>
-            <w:r>
-              <w:rPr>
-                <w:noProof/>
-                <w:lang w:val="da-DK" w:eastAsia="da-DK"/>
-              </w:rPr>
               <w:drawing>
-                <wp:inline distT="0" distB="0" distL="0" distR="0" wp14:anchorId="4038A4E1" wp14:editId="2B8A9B91">
-                  <wp:extent cx="4722495" cy="3294651"/>
-                  <wp:effectExtent l="0" t="0" r="1905" b="1270"/>
-                  <wp:docPr id="10" name="Billede 10"/>
+                <wp:inline distT="0" distB="0" distL="0" distR="0" wp14:anchorId="212CAF0E" wp14:editId="4A446DCC">
+                  <wp:extent cx="4860290" cy="3369841"/>
+                  <wp:effectExtent l="0" t="0" r="0" b="2540"/>
+                  <wp:docPr id="5" name="Billede 5"/>
                   <wp:cNvGraphicFramePr>
                     <a:graphicFrameLocks xmlns:a="http://schemas.openxmlformats.org/drawingml/2006/main" noChangeAspect="1"/>
                   </wp:cNvGraphicFramePr>
@@ -22656,7 +22827,7 @@
                           <pic:cNvPicPr/>
                         </pic:nvPicPr>
                         <pic:blipFill>
-                          <a:blip r:embed="rId14"/>
+                          <a:blip r:embed="rId13"/>
                           <a:stretch>
                             <a:fillRect/>
                           </a:stretch>
@@ -22664,7 +22835,7 @@
                         <pic:spPr>
                           <a:xfrm>
                             <a:off x="0" y="0"/>
-                            <a:ext cx="4741477" cy="3307894"/>
+                            <a:ext cx="4887703" cy="3388848"/>
                           </a:xfrm>
                           <a:prstGeom prst="rect">
                             <a:avLst/>
@@ -22681,6 +22852,11 @@
             <w:pPr>
               <w:pStyle w:val="Brdtekst"/>
               <w:ind w:left="0"/>
+              <w:jc w:val="center"/>
+              <w:rPr>
+                <w:noProof/>
+                <w:lang w:val="da-DK" w:eastAsia="da-DK"/>
+              </w:rPr>
             </w:pPr>
           </w:p>
         </w:tc>
@@ -22794,66 +22970,102 @@
                 <w:sz w:val="24"/>
                 <w:szCs w:val="24"/>
               </w:rPr>
-              <w:t>As a final (?) change, the game designers decide that a character can own seve</w:t>
-            </w:r>
-            <w:r>
-              <w:rPr>
-                <w:sz w:val="24"/>
-                <w:szCs w:val="24"/>
-              </w:rPr>
-              <w:softHyphen/>
-            </w:r>
-            <w:r>
-              <w:rPr>
-                <w:sz w:val="24"/>
-                <w:szCs w:val="24"/>
-              </w:rPr>
-              <w:t>ral weapons, i.e. not just the (up to) two weapon</w:t>
-            </w:r>
-            <w:r>
-              <w:rPr>
-                <w:sz w:val="24"/>
-                <w:szCs w:val="24"/>
-              </w:rPr>
-              <w:t xml:space="preserve">s held in hands. This results in the addition of the relation </w:t>
-            </w:r>
-            <w:r>
-              <w:rPr>
-                <w:b/>
-                <w:sz w:val="24"/>
-                <w:szCs w:val="24"/>
-              </w:rPr>
-              <w:t>owns</w:t>
-            </w:r>
-            <w:r>
-              <w:rPr>
-                <w:sz w:val="24"/>
-                <w:szCs w:val="24"/>
-              </w:rPr>
-              <w:t xml:space="preserve"> between </w:t>
-            </w:r>
-            <w:r>
-              <w:rPr>
-                <w:b/>
-                <w:sz w:val="24"/>
-                <w:szCs w:val="24"/>
-              </w:rPr>
-              <w:t>Character</w:t>
-            </w:r>
-            <w:r>
-              <w:rPr>
-                <w:sz w:val="24"/>
-                <w:szCs w:val="24"/>
-              </w:rPr>
-              <w:t xml:space="preserve"> and </w:t>
-            </w:r>
-            <w:r>
-              <w:rPr>
-                <w:b/>
-                <w:sz w:val="24"/>
-                <w:szCs w:val="24"/>
-              </w:rPr>
-              <w:t>Weapon</w:t>
+              <w:t>The game designers</w:t>
+            </w:r>
+            <w:r>
+              <w:rPr>
+                <w:sz w:val="24"/>
+                <w:szCs w:val="24"/>
+              </w:rPr>
+              <w:t xml:space="preserve"> now introduce </w:t>
+            </w:r>
+            <w:r>
+              <w:rPr>
+                <w:b/>
+                <w:sz w:val="24"/>
+                <w:szCs w:val="24"/>
+              </w:rPr>
+              <w:t>jewel cut quality</w:t>
+            </w:r>
+            <w:r>
+              <w:rPr>
+                <w:sz w:val="24"/>
+                <w:szCs w:val="24"/>
+              </w:rPr>
+              <w:t>, defined as follows:</w:t>
+            </w:r>
+          </w:p>
+          <w:p>
+            <w:pPr>
+              <w:pStyle w:val="Brdtekst"/>
+              <w:numPr>
+                <w:ilvl w:val="0"/>
+                <w:numId w:val="29"/>
+              </w:numPr>
+              <w:rPr>
+                <w:sz w:val="24"/>
+                <w:szCs w:val="24"/>
+              </w:rPr>
+            </w:pPr>
+            <w:r>
+              <w:rPr>
+                <w:sz w:val="24"/>
+                <w:szCs w:val="24"/>
+              </w:rPr>
+              <w:t xml:space="preserve">A jewel can be cut in one of these qualities: </w:t>
+            </w:r>
+            <w:r>
+              <w:rPr>
+                <w:b/>
+                <w:sz w:val="24"/>
+                <w:szCs w:val="24"/>
+              </w:rPr>
+              <w:t>Poor</w:t>
+            </w:r>
+            <w:r>
+              <w:rPr>
+                <w:sz w:val="24"/>
+                <w:szCs w:val="24"/>
+              </w:rPr>
+              <w:t xml:space="preserve">, </w:t>
+            </w:r>
+            <w:r>
+              <w:rPr>
+                <w:b/>
+                <w:sz w:val="24"/>
+                <w:szCs w:val="24"/>
+              </w:rPr>
+              <w:t>Average</w:t>
+            </w:r>
+            <w:r>
+              <w:rPr>
+                <w:sz w:val="24"/>
+                <w:szCs w:val="24"/>
+              </w:rPr>
+              <w:t xml:space="preserve">, </w:t>
+            </w:r>
+            <w:r>
+              <w:rPr>
+                <w:b/>
+                <w:sz w:val="24"/>
+                <w:szCs w:val="24"/>
+              </w:rPr>
+              <w:t>Good</w:t>
+            </w:r>
+            <w:r>
+              <w:rPr>
+                <w:sz w:val="24"/>
+                <w:szCs w:val="24"/>
+              </w:rPr>
+              <w:t xml:space="preserve"> or </w:t>
+            </w:r>
+            <w:r>
+              <w:rPr>
+                <w:b/>
+                <w:sz w:val="24"/>
+                <w:szCs w:val="24"/>
+              </w:rPr>
+              <w:t>Excellent</w:t>
             </w:r>
             <w:r>
               <w:rPr>
@@ -22861,6 +23073,167 @@
                 <w:szCs w:val="24"/>
               </w:rPr>
               <w:t>.</w:t>
+            </w:r>
+          </w:p>
+          <w:p>
+            <w:pPr>
+              <w:pStyle w:val="Brdtekst"/>
+              <w:numPr>
+                <w:ilvl w:val="0"/>
+                <w:numId w:val="29"/>
+              </w:numPr>
+              <w:rPr>
+                <w:sz w:val="24"/>
+                <w:szCs w:val="24"/>
+              </w:rPr>
+            </w:pPr>
+            <w:r>
+              <w:rPr>
+                <w:sz w:val="24"/>
+                <w:szCs w:val="24"/>
+              </w:rPr>
+              <w:t xml:space="preserve">A jewel cut quality applies to </w:t>
+            </w:r>
+            <w:r>
+              <w:rPr>
+                <w:b/>
+                <w:sz w:val="24"/>
+                <w:szCs w:val="24"/>
+              </w:rPr>
+              <w:t>individual jewels</w:t>
+            </w:r>
+            <w:r>
+              <w:rPr>
+                <w:sz w:val="24"/>
+                <w:szCs w:val="24"/>
+              </w:rPr>
+              <w:t>.</w:t>
+            </w:r>
+          </w:p>
+          <w:p>
+            <w:pPr>
+              <w:pStyle w:val="Brdtekst"/>
+              <w:numPr>
+                <w:ilvl w:val="0"/>
+                <w:numId w:val="29"/>
+              </w:numPr>
+              <w:rPr>
+                <w:sz w:val="24"/>
+                <w:szCs w:val="24"/>
+              </w:rPr>
+            </w:pPr>
+            <w:r>
+              <w:rPr>
+                <w:sz w:val="24"/>
+                <w:szCs w:val="24"/>
+              </w:rPr>
+              <w:t>The cut quality modifies the damage added by the jewel with a factor. The factors are: Poor: 0.8, Standard 1.0, Good 1.2, Excellent 1.5.</w:t>
+            </w:r>
+          </w:p>
+          <w:p>
+            <w:pPr>
+              <w:pStyle w:val="Brdtekst"/>
+              <w:ind w:left="0"/>
+              <w:rPr>
+                <w:sz w:val="24"/>
+                <w:szCs w:val="24"/>
+              </w:rPr>
+            </w:pPr>
+          </w:p>
+          <w:p>
+            <w:pPr>
+              <w:pStyle w:val="Brdtekst"/>
+              <w:ind w:left="0"/>
+              <w:rPr>
+                <w:sz w:val="24"/>
+                <w:szCs w:val="24"/>
+              </w:rPr>
+            </w:pPr>
+            <w:r>
+              <w:rPr>
+                <w:b/>
+                <w:sz w:val="24"/>
+                <w:szCs w:val="24"/>
+              </w:rPr>
+              <w:t>Example</w:t>
+            </w:r>
+            <w:r>
+              <w:rPr>
+                <w:sz w:val="24"/>
+                <w:szCs w:val="24"/>
+              </w:rPr>
+              <w:t xml:space="preserve">: A </w:t>
+            </w:r>
+            <w:r>
+              <w:rPr>
+                <w:sz w:val="24"/>
+                <w:szCs w:val="24"/>
+              </w:rPr>
+              <w:t xml:space="preserve">specific </w:t>
+            </w:r>
+            <w:r>
+              <w:rPr>
+                <w:sz w:val="24"/>
+                <w:szCs w:val="24"/>
+              </w:rPr>
+              <w:t xml:space="preserve">jewel </w:t>
+            </w:r>
+            <w:r>
+              <w:rPr>
+                <w:sz w:val="24"/>
+                <w:szCs w:val="24"/>
+              </w:rPr>
+              <w:t xml:space="preserve">has AddedDamage = 30 (implied by the model of the jewel). The specific jewel has a cut quality of Good. </w:t>
+            </w:r>
+            <w:r>
+              <w:rPr>
+                <w:sz w:val="24"/>
+                <w:szCs w:val="24"/>
+              </w:rPr>
+              <w:t xml:space="preserve">The total damage added by socketing the given jewel on the given weapon is therefore </w:t>
+            </w:r>
+            <w:r>
+              <w:rPr>
+                <w:sz w:val="24"/>
+                <w:szCs w:val="24"/>
+              </w:rPr>
+              <w:t>30</w:t>
+            </w:r>
+            <w:r>
+              <w:rPr>
+                <w:sz w:val="24"/>
+                <w:szCs w:val="24"/>
+              </w:rPr>
+              <w:t xml:space="preserve"> x </w:t>
+            </w:r>
+            <w:r>
+              <w:rPr>
+                <w:b/>
+                <w:sz w:val="24"/>
+                <w:szCs w:val="24"/>
+              </w:rPr>
+              <w:t>1.2</w:t>
+            </w:r>
+            <w:r>
+              <w:rPr>
+                <w:sz w:val="24"/>
+                <w:szCs w:val="24"/>
+              </w:rPr>
+              <w:t xml:space="preserve"> = 36</w:t>
+            </w:r>
+            <w:r>
+              <w:rPr>
+                <w:sz w:val="24"/>
+                <w:szCs w:val="24"/>
+              </w:rPr>
+              <w:t>.</w:t>
+            </w:r>
+            <w:r>
+              <w:rPr>
+                <w:sz w:val="24"/>
+                <w:szCs w:val="24"/>
+              </w:rPr>
+              <w:t xml:space="preserve"> Note that the damage factor may increase this number further.</w:t>
             </w:r>
           </w:p>
           <w:p>
@@ -22915,15 +23288,33 @@
               <w:pStyle w:val="Brdtekst"/>
               <w:numPr>
                 <w:ilvl w:val="0"/>
-                <w:numId w:val="24"/>
+                <w:numId w:val="28"/>
               </w:numPr>
-            </w:pPr>
-            <w:r>
-              <w:rPr>
-                <w:sz w:val="24"/>
-                <w:szCs w:val="24"/>
-              </w:rPr>
-              <w:t>How does this addition affect the definition of the corresponding tables?</w:t>
+              <w:rPr>
+                <w:sz w:val="24"/>
+                <w:szCs w:val="24"/>
+              </w:rPr>
+            </w:pPr>
+            <w:r>
+              <w:rPr>
+                <w:sz w:val="24"/>
+                <w:szCs w:val="24"/>
+              </w:rPr>
+              <w:t>Change the Domain model to include j</w:t>
+            </w:r>
+            <w:r>
+              <w:rPr>
+                <w:sz w:val="24"/>
+                <w:szCs w:val="24"/>
+              </w:rPr>
+              <w:t>e</w:t>
+            </w:r>
+            <w:r>
+              <w:rPr>
+                <w:sz w:val="24"/>
+                <w:szCs w:val="24"/>
+              </w:rPr>
+              <w:t>wel cut quality.</w:t>
             </w:r>
           </w:p>
           <w:p>
@@ -22931,83 +23322,57 @@
               <w:pStyle w:val="Brdtekst"/>
               <w:numPr>
                 <w:ilvl w:val="0"/>
-                <w:numId w:val="24"/>
+                <w:numId w:val="28"/>
               </w:numPr>
-            </w:pPr>
-            <w:r>
-              <w:rPr>
-                <w:sz w:val="24"/>
-                <w:szCs w:val="24"/>
-              </w:rPr>
-              <w:t>The model is now considered complete. We do however also need to consider potential</w:t>
-            </w:r>
-            <w:r>
-              <w:rPr>
-                <w:sz w:val="24"/>
-                <w:szCs w:val="24"/>
-              </w:rPr>
-              <w:t xml:space="preserve"> problems</w:t>
-            </w:r>
-            <w:r>
-              <w:rPr>
-                <w:sz w:val="24"/>
-                <w:szCs w:val="24"/>
-              </w:rPr>
-              <w:t xml:space="preserve"> concerning </w:t>
-            </w:r>
-            <w:r>
-              <w:rPr>
-                <w:b/>
-                <w:sz w:val="24"/>
-                <w:szCs w:val="24"/>
-              </w:rPr>
-              <w:t>referential integrity</w:t>
-            </w:r>
-            <w:r>
-              <w:rPr>
-                <w:sz w:val="24"/>
-                <w:szCs w:val="24"/>
-              </w:rPr>
-              <w:t xml:space="preserve"> and </w:t>
-            </w:r>
-            <w:r>
-              <w:rPr>
-                <w:b/>
-                <w:sz w:val="24"/>
-                <w:szCs w:val="24"/>
-              </w:rPr>
-              <w:t>busi</w:t>
-            </w:r>
-            <w:r>
-              <w:rPr>
-                <w:b/>
-                <w:sz w:val="24"/>
-                <w:szCs w:val="24"/>
-              </w:rPr>
-              <w:softHyphen/>
-            </w:r>
-            <w:r>
-              <w:rPr>
-                <w:b/>
-                <w:sz w:val="24"/>
-                <w:szCs w:val="24"/>
-              </w:rPr>
-              <w:t>ness logic</w:t>
-            </w:r>
-            <w:r>
-              <w:rPr>
-                <w:sz w:val="24"/>
-                <w:szCs w:val="24"/>
-              </w:rPr>
-              <w:t>.</w:t>
+              <w:rPr>
+                <w:sz w:val="24"/>
+                <w:szCs w:val="24"/>
+              </w:rPr>
+            </w:pPr>
+            <w:r>
+              <w:rPr>
+                <w:sz w:val="24"/>
+                <w:szCs w:val="24"/>
+              </w:rPr>
+              <w:t xml:space="preserve">How will this change the tables </w:t>
+            </w:r>
+            <w:r>
+              <w:rPr>
+                <w:sz w:val="24"/>
+                <w:szCs w:val="24"/>
+              </w:rPr>
+              <w:t xml:space="preserve">found when solving </w:t>
+            </w:r>
+            <w:r>
+              <w:rPr>
+                <w:b/>
+                <w:sz w:val="24"/>
+                <w:szCs w:val="24"/>
+              </w:rPr>
+              <w:t>DB</w:t>
+            </w:r>
+            <w:r>
+              <w:rPr>
+                <w:b/>
+                <w:sz w:val="24"/>
+                <w:szCs w:val="24"/>
+              </w:rPr>
+              <w:t>Design.4</w:t>
+            </w:r>
+            <w:r>
+              <w:rPr>
+                <w:sz w:val="24"/>
+                <w:szCs w:val="24"/>
+              </w:rPr>
+              <w:t>?</w:t>
             </w:r>
           </w:p>
           <w:p>
             <w:pPr>
               <w:pStyle w:val="Brdtekst"/>
               <w:numPr>
-                <w:ilvl w:val="1"/>
-                <w:numId w:val="24"/>
+                <w:ilvl w:val="0"/>
+                <w:numId w:val="28"/>
               </w:numPr>
             </w:pPr>
             <w:r>
@@ -23015,30 +23380,15 @@
                 <w:sz w:val="24"/>
                 <w:szCs w:val="24"/>
               </w:rPr>
-              <w:t xml:space="preserve">What rules should be enforced in order to ensure </w:t>
-            </w:r>
-            <w:r>
-              <w:rPr>
-                <w:b/>
-                <w:sz w:val="24"/>
-                <w:szCs w:val="24"/>
-              </w:rPr>
-              <w:t>referential integrity</w:t>
-            </w:r>
-            <w:r>
-              <w:rPr>
-                <w:sz w:val="24"/>
-                <w:szCs w:val="24"/>
-              </w:rPr>
-              <w:t>? To start with, think about what (if any) problems might be caused by deleting a row from each of the tables.</w:t>
+              <w:t>Use Visual Studio to actually create the tables, and enter some test data into the tables.</w:t>
             </w:r>
           </w:p>
           <w:p>
             <w:pPr>
               <w:pStyle w:val="Brdtekst"/>
               <w:numPr>
-                <w:ilvl w:val="1"/>
-                <w:numId w:val="24"/>
+                <w:ilvl w:val="0"/>
+                <w:numId w:val="28"/>
               </w:numPr>
             </w:pPr>
             <w:r>
@@ -23046,53 +23396,7 @@
                 <w:sz w:val="24"/>
                 <w:szCs w:val="24"/>
               </w:rPr>
-              <w:t xml:space="preserve">What rules should be enforced in order to ensure that the </w:t>
-            </w:r>
-            <w:r>
-              <w:rPr>
-                <w:b/>
-                <w:sz w:val="24"/>
-                <w:szCs w:val="24"/>
-              </w:rPr>
-              <w:t>busi</w:t>
-            </w:r>
-            <w:r>
-              <w:rPr>
-                <w:b/>
-                <w:sz w:val="24"/>
-                <w:szCs w:val="24"/>
-              </w:rPr>
-              <w:softHyphen/>
-              <w:t>ness logic</w:t>
-            </w:r>
-            <w:r>
-              <w:rPr>
-                <w:sz w:val="24"/>
-                <w:szCs w:val="24"/>
-              </w:rPr>
-              <w:t xml:space="preserve"> is not</w:t>
-            </w:r>
-            <w:r>
-              <w:rPr>
-                <w:b/>
-                <w:sz w:val="24"/>
-                <w:szCs w:val="24"/>
-              </w:rPr>
-              <w:t xml:space="preserve"> </w:t>
-            </w:r>
-            <w:r>
-              <w:rPr>
-                <w:sz w:val="24"/>
-                <w:szCs w:val="24"/>
-              </w:rPr>
-              <w:t>violated</w:t>
-            </w:r>
-            <w:r>
-              <w:rPr>
-                <w:sz w:val="24"/>
-                <w:szCs w:val="24"/>
-              </w:rPr>
-              <w:t xml:space="preserve"> (hint: which weapons can you use)?</w:t>
+              <w:t>See if you can create a query that returns the maximal damage for all weapons. The result should – of course – take all modifiers from jewels, cut qualities and match factors into account.</w:t>
             </w:r>
           </w:p>
           <w:p>
@@ -23104,12 +23408,6 @@
         </w:tc>
       </w:tr>
     </w:tbl>
-    <w:p>
-      <w:pPr>
-        <w:pStyle w:val="Brdtekst"/>
-        <w:ind w:left="0"/>
-      </w:pPr>
-    </w:p>
     <w:p>
       <w:pPr>
         <w:rPr>
@@ -23121,12 +23419,6 @@
       <w:r>
         <w:br w:type="page"/>
       </w:r>
-    </w:p>
-    <w:p>
-      <w:pPr>
-        <w:pStyle w:val="Brdtekst"/>
-        <w:ind w:left="0"/>
-      </w:pPr>
     </w:p>
     <w:tbl>
       <w:tblPr>
@@ -23169,6 +23461,7 @@
               <w:rPr>
                 <w:b/>
               </w:rPr>
+              <w:lastRenderedPageBreak/>
               <w:t>Exercise</w:t>
             </w:r>
           </w:p>
@@ -23189,9 +23482,12 @@
               <w:pStyle w:val="Overskrift2"/>
               <w:ind w:left="0"/>
             </w:pPr>
-            <w:bookmarkStart w:id="86" w:name="_Toc525904907"/>
-            <w:r>
-              <w:t>DBDesign.6</w:t>
+            <w:bookmarkStart w:id="86" w:name="_Toc526971180"/>
+            <w:r>
+              <w:t>DBDesign.</w:t>
+            </w:r>
+            <w:r>
+              <w:t>6</w:t>
             </w:r>
             <w:bookmarkEnd w:id="86"/>
           </w:p>
@@ -23268,10 +23564,630 @@
                 <w:lang w:val="da-DK" w:eastAsia="da-DK"/>
               </w:rPr>
               <w:drawing>
-                <wp:inline distT="0" distB="0" distL="0" distR="0" wp14:anchorId="25E77121" wp14:editId="0E14BB52">
-                  <wp:extent cx="4467662" cy="1757362"/>
+                <wp:inline distT="0" distB="0" distL="0" distR="0" wp14:anchorId="69F91B5E" wp14:editId="11AEEB94">
+                  <wp:extent cx="4834998" cy="3365698"/>
+                  <wp:effectExtent l="0" t="0" r="3810" b="6350"/>
+                  <wp:docPr id="6" name="Billede 6"/>
+                  <wp:cNvGraphicFramePr>
+                    <a:graphicFrameLocks xmlns:a="http://schemas.openxmlformats.org/drawingml/2006/main" noChangeAspect="1"/>
+                  </wp:cNvGraphicFramePr>
+                  <a:graphic xmlns:a="http://schemas.openxmlformats.org/drawingml/2006/main">
+                    <a:graphicData uri="http://schemas.openxmlformats.org/drawingml/2006/picture">
+                      <pic:pic xmlns:pic="http://schemas.openxmlformats.org/drawingml/2006/picture">
+                        <pic:nvPicPr>
+                          <pic:cNvPr id="1" name=""/>
+                          <pic:cNvPicPr/>
+                        </pic:nvPicPr>
+                        <pic:blipFill>
+                          <a:blip r:embed="rId14"/>
+                          <a:stretch>
+                            <a:fillRect/>
+                          </a:stretch>
+                        </pic:blipFill>
+                        <pic:spPr>
+                          <a:xfrm>
+                            <a:off x="0" y="0"/>
+                            <a:ext cx="4859090" cy="3382469"/>
+                          </a:xfrm>
+                          <a:prstGeom prst="rect">
+                            <a:avLst/>
+                          </a:prstGeom>
+                        </pic:spPr>
+                      </pic:pic>
+                    </a:graphicData>
+                  </a:graphic>
+                </wp:inline>
+              </w:drawing>
+            </w:r>
+          </w:p>
+          <w:p>
+            <w:pPr>
+              <w:pStyle w:val="Brdtekst"/>
+              <w:ind w:left="0"/>
+            </w:pPr>
+          </w:p>
+        </w:tc>
+      </w:tr>
+      <w:tr>
+        <w:tc>
+          <w:tcPr>
+            <w:tcW w:w="1838" w:type="dxa"/>
+            <w:tcBorders>
+              <w:top w:val="single" w:sz="4" w:space="0" w:color="00000A"/>
+              <w:left w:val="single" w:sz="4" w:space="0" w:color="00000A"/>
+              <w:bottom w:val="single" w:sz="4" w:space="0" w:color="00000A"/>
+              <w:right w:val="single" w:sz="4" w:space="0" w:color="00000A"/>
+            </w:tcBorders>
+            <w:shd w:val="clear" w:color="auto" w:fill="auto"/>
+          </w:tcPr>
+          <w:p>
+            <w:pPr>
+              <w:pStyle w:val="Brdtekst"/>
+              <w:ind w:left="0"/>
+              <w:rPr>
+                <w:b/>
+              </w:rPr>
+            </w:pPr>
+            <w:r>
+              <w:rPr>
+                <w:b/>
+              </w:rPr>
+              <w:t>Purpose</w:t>
+            </w:r>
+          </w:p>
+        </w:tc>
+        <w:tc>
+          <w:tcPr>
+            <w:tcW w:w="8070" w:type="dxa"/>
+            <w:tcBorders>
+              <w:top w:val="single" w:sz="4" w:space="0" w:color="00000A"/>
+              <w:left w:val="single" w:sz="4" w:space="0" w:color="00000A"/>
+              <w:bottom w:val="single" w:sz="4" w:space="0" w:color="00000A"/>
+              <w:right w:val="single" w:sz="4" w:space="0" w:color="00000A"/>
+            </w:tcBorders>
+            <w:shd w:val="clear" w:color="auto" w:fill="auto"/>
+          </w:tcPr>
+          <w:p>
+            <w:pPr>
+              <w:pStyle w:val="Brdtekst"/>
+              <w:ind w:left="0"/>
+            </w:pPr>
+            <w:r>
+              <w:t>Use rules for converting a Domain Model to a set of tables.</w:t>
+            </w:r>
+          </w:p>
+          <w:p>
+            <w:pPr>
+              <w:pStyle w:val="Brdtekst"/>
+              <w:ind w:left="0"/>
+            </w:pPr>
+          </w:p>
+        </w:tc>
+      </w:tr>
+      <w:tr>
+        <w:tc>
+          <w:tcPr>
+            <w:tcW w:w="1838" w:type="dxa"/>
+            <w:tcBorders>
+              <w:top w:val="single" w:sz="4" w:space="0" w:color="00000A"/>
+              <w:left w:val="single" w:sz="4" w:space="0" w:color="00000A"/>
+              <w:bottom w:val="single" w:sz="4" w:space="0" w:color="00000A"/>
+              <w:right w:val="single" w:sz="4" w:space="0" w:color="00000A"/>
+            </w:tcBorders>
+            <w:shd w:val="clear" w:color="auto" w:fill="auto"/>
+          </w:tcPr>
+          <w:p>
+            <w:pPr>
+              <w:pStyle w:val="Brdtekst"/>
+              <w:ind w:left="0"/>
+              <w:rPr>
+                <w:b/>
+              </w:rPr>
+            </w:pPr>
+            <w:r>
+              <w:rPr>
+                <w:b/>
+              </w:rPr>
+              <w:t>Description</w:t>
+            </w:r>
+          </w:p>
+        </w:tc>
+        <w:tc>
+          <w:tcPr>
+            <w:tcW w:w="8070" w:type="dxa"/>
+            <w:tcBorders>
+              <w:top w:val="single" w:sz="4" w:space="0" w:color="00000A"/>
+              <w:left w:val="single" w:sz="4" w:space="0" w:color="00000A"/>
+              <w:bottom w:val="single" w:sz="4" w:space="0" w:color="00000A"/>
+              <w:right w:val="single" w:sz="4" w:space="0" w:color="00000A"/>
+            </w:tcBorders>
+            <w:shd w:val="clear" w:color="auto" w:fill="auto"/>
+          </w:tcPr>
+          <w:p>
+            <w:pPr>
+              <w:pStyle w:val="Brdtekst"/>
+              <w:ind w:left="0"/>
+              <w:rPr>
+                <w:sz w:val="24"/>
+                <w:szCs w:val="24"/>
+              </w:rPr>
+            </w:pPr>
+            <w:r>
+              <w:rPr>
+                <w:sz w:val="24"/>
+                <w:szCs w:val="24"/>
+              </w:rPr>
+              <w:t>As a final (?) change, the game designers decide that a character can own seve</w:t>
+            </w:r>
+            <w:r>
+              <w:rPr>
+                <w:sz w:val="24"/>
+                <w:szCs w:val="24"/>
+              </w:rPr>
+              <w:softHyphen/>
+            </w:r>
+            <w:r>
+              <w:rPr>
+                <w:sz w:val="24"/>
+                <w:szCs w:val="24"/>
+              </w:rPr>
+              <w:t>ral weapons, i.e. not just the (up to) two weapon</w:t>
+            </w:r>
+            <w:r>
+              <w:rPr>
+                <w:sz w:val="24"/>
+                <w:szCs w:val="24"/>
+              </w:rPr>
+              <w:t xml:space="preserve">s held in hands. This results in the addition of the relation </w:t>
+            </w:r>
+            <w:r>
+              <w:rPr>
+                <w:b/>
+                <w:sz w:val="24"/>
+                <w:szCs w:val="24"/>
+              </w:rPr>
+              <w:t>owns</w:t>
+            </w:r>
+            <w:r>
+              <w:rPr>
+                <w:sz w:val="24"/>
+                <w:szCs w:val="24"/>
+              </w:rPr>
+              <w:t xml:space="preserve"> between </w:t>
+            </w:r>
+            <w:r>
+              <w:rPr>
+                <w:b/>
+                <w:sz w:val="24"/>
+                <w:szCs w:val="24"/>
+              </w:rPr>
+              <w:t>Character</w:t>
+            </w:r>
+            <w:r>
+              <w:rPr>
+                <w:sz w:val="24"/>
+                <w:szCs w:val="24"/>
+              </w:rPr>
+              <w:t xml:space="preserve"> and </w:t>
+            </w:r>
+            <w:r>
+              <w:rPr>
+                <w:b/>
+                <w:sz w:val="24"/>
+                <w:szCs w:val="24"/>
+              </w:rPr>
+              <w:t>Weapon</w:t>
+            </w:r>
+            <w:r>
+              <w:rPr>
+                <w:sz w:val="24"/>
+                <w:szCs w:val="24"/>
+              </w:rPr>
+              <w:t>.</w:t>
+            </w:r>
+          </w:p>
+          <w:p>
+            <w:pPr>
+              <w:pStyle w:val="Brdtekst"/>
+              <w:ind w:left="0"/>
+            </w:pPr>
+          </w:p>
+        </w:tc>
+      </w:tr>
+      <w:tr>
+        <w:tc>
+          <w:tcPr>
+            <w:tcW w:w="1838" w:type="dxa"/>
+            <w:tcBorders>
+              <w:top w:val="single" w:sz="4" w:space="0" w:color="00000A"/>
+              <w:left w:val="single" w:sz="4" w:space="0" w:color="00000A"/>
+              <w:bottom w:val="single" w:sz="4" w:space="0" w:color="00000A"/>
+              <w:right w:val="single" w:sz="4" w:space="0" w:color="00000A"/>
+            </w:tcBorders>
+            <w:shd w:val="clear" w:color="auto" w:fill="auto"/>
+          </w:tcPr>
+          <w:p>
+            <w:pPr>
+              <w:pStyle w:val="Brdtekst"/>
+              <w:ind w:left="0"/>
+              <w:rPr>
+                <w:b/>
+              </w:rPr>
+            </w:pPr>
+            <w:r>
+              <w:rPr>
+                <w:b/>
+              </w:rPr>
+              <w:t>Steps</w:t>
+            </w:r>
+          </w:p>
+        </w:tc>
+        <w:tc>
+          <w:tcPr>
+            <w:tcW w:w="8070" w:type="dxa"/>
+            <w:tcBorders>
+              <w:top w:val="single" w:sz="4" w:space="0" w:color="00000A"/>
+              <w:left w:val="single" w:sz="4" w:space="0" w:color="00000A"/>
+              <w:bottom w:val="single" w:sz="4" w:space="0" w:color="00000A"/>
+              <w:right w:val="single" w:sz="4" w:space="0" w:color="00000A"/>
+            </w:tcBorders>
+            <w:shd w:val="clear" w:color="auto" w:fill="auto"/>
+          </w:tcPr>
+          <w:p>
+            <w:pPr>
+              <w:pStyle w:val="Brdtekst"/>
+              <w:numPr>
+                <w:ilvl w:val="0"/>
+                <w:numId w:val="24"/>
+              </w:numPr>
+            </w:pPr>
+            <w:r>
+              <w:rPr>
+                <w:sz w:val="24"/>
+                <w:szCs w:val="24"/>
+              </w:rPr>
+              <w:t>How does this addition affect the definition of the corresponding tables?</w:t>
+            </w:r>
+          </w:p>
+          <w:p>
+            <w:pPr>
+              <w:pStyle w:val="Brdtekst"/>
+              <w:numPr>
+                <w:ilvl w:val="0"/>
+                <w:numId w:val="24"/>
+              </w:numPr>
+            </w:pPr>
+            <w:r>
+              <w:rPr>
+                <w:sz w:val="24"/>
+                <w:szCs w:val="24"/>
+              </w:rPr>
+              <w:t>The model is now considered complete. We do however also need to consider potential</w:t>
+            </w:r>
+            <w:r>
+              <w:rPr>
+                <w:sz w:val="24"/>
+                <w:szCs w:val="24"/>
+              </w:rPr>
+              <w:t xml:space="preserve"> problems</w:t>
+            </w:r>
+            <w:r>
+              <w:rPr>
+                <w:sz w:val="24"/>
+                <w:szCs w:val="24"/>
+              </w:rPr>
+              <w:t xml:space="preserve"> concerning </w:t>
+            </w:r>
+            <w:r>
+              <w:rPr>
+                <w:b/>
+                <w:sz w:val="24"/>
+                <w:szCs w:val="24"/>
+              </w:rPr>
+              <w:t>referential integrity</w:t>
+            </w:r>
+            <w:r>
+              <w:rPr>
+                <w:sz w:val="24"/>
+                <w:szCs w:val="24"/>
+              </w:rPr>
+              <w:t xml:space="preserve"> and </w:t>
+            </w:r>
+            <w:r>
+              <w:rPr>
+                <w:b/>
+                <w:sz w:val="24"/>
+                <w:szCs w:val="24"/>
+              </w:rPr>
+              <w:t>busi</w:t>
+            </w:r>
+            <w:r>
+              <w:rPr>
+                <w:b/>
+                <w:sz w:val="24"/>
+                <w:szCs w:val="24"/>
+              </w:rPr>
+              <w:softHyphen/>
+            </w:r>
+            <w:r>
+              <w:rPr>
+                <w:b/>
+                <w:sz w:val="24"/>
+                <w:szCs w:val="24"/>
+              </w:rPr>
+              <w:t>ness logic</w:t>
+            </w:r>
+            <w:r>
+              <w:rPr>
+                <w:sz w:val="24"/>
+                <w:szCs w:val="24"/>
+              </w:rPr>
+              <w:t>.</w:t>
+            </w:r>
+          </w:p>
+          <w:p>
+            <w:pPr>
+              <w:pStyle w:val="Brdtekst"/>
+              <w:numPr>
+                <w:ilvl w:val="1"/>
+                <w:numId w:val="24"/>
+              </w:numPr>
+            </w:pPr>
+            <w:r>
+              <w:rPr>
+                <w:sz w:val="24"/>
+                <w:szCs w:val="24"/>
+              </w:rPr>
+              <w:t xml:space="preserve">What rules should be enforced in order to ensure </w:t>
+            </w:r>
+            <w:r>
+              <w:rPr>
+                <w:b/>
+                <w:sz w:val="24"/>
+                <w:szCs w:val="24"/>
+              </w:rPr>
+              <w:t>referential integrity</w:t>
+            </w:r>
+            <w:r>
+              <w:rPr>
+                <w:sz w:val="24"/>
+                <w:szCs w:val="24"/>
+              </w:rPr>
+              <w:t>? To start with, think about what (if any) problems might be caused by deleting a row from each of the tables.</w:t>
+            </w:r>
+          </w:p>
+          <w:p>
+            <w:pPr>
+              <w:pStyle w:val="Brdtekst"/>
+              <w:numPr>
+                <w:ilvl w:val="1"/>
+                <w:numId w:val="24"/>
+              </w:numPr>
+            </w:pPr>
+            <w:r>
+              <w:rPr>
+                <w:sz w:val="24"/>
+                <w:szCs w:val="24"/>
+              </w:rPr>
+              <w:t xml:space="preserve">What rules should be enforced in order to ensure that the </w:t>
+            </w:r>
+            <w:r>
+              <w:rPr>
+                <w:b/>
+                <w:sz w:val="24"/>
+                <w:szCs w:val="24"/>
+              </w:rPr>
+              <w:t>busi</w:t>
+            </w:r>
+            <w:r>
+              <w:rPr>
+                <w:b/>
+                <w:sz w:val="24"/>
+                <w:szCs w:val="24"/>
+              </w:rPr>
+              <w:softHyphen/>
+              <w:t>ness logic</w:t>
+            </w:r>
+            <w:r>
+              <w:rPr>
+                <w:sz w:val="24"/>
+                <w:szCs w:val="24"/>
+              </w:rPr>
+              <w:t xml:space="preserve"> is not</w:t>
+            </w:r>
+            <w:r>
+              <w:rPr>
+                <w:b/>
+                <w:sz w:val="24"/>
+                <w:szCs w:val="24"/>
+              </w:rPr>
+              <w:t xml:space="preserve"> </w:t>
+            </w:r>
+            <w:r>
+              <w:rPr>
+                <w:sz w:val="24"/>
+                <w:szCs w:val="24"/>
+              </w:rPr>
+              <w:t>violated</w:t>
+            </w:r>
+            <w:r>
+              <w:rPr>
+                <w:sz w:val="24"/>
+                <w:szCs w:val="24"/>
+              </w:rPr>
+              <w:t xml:space="preserve"> (hint: which weapons can you use)?</w:t>
+            </w:r>
+          </w:p>
+          <w:p>
+            <w:pPr>
+              <w:pStyle w:val="Brdtekst"/>
+              <w:ind w:left="0"/>
+            </w:pPr>
+          </w:p>
+        </w:tc>
+      </w:tr>
+    </w:tbl>
+    <w:p>
+      <w:pPr>
+        <w:pStyle w:val="Brdtekst"/>
+        <w:ind w:left="0"/>
+      </w:pPr>
+    </w:p>
+    <w:p>
+      <w:pPr>
+        <w:rPr>
+          <w:rFonts w:ascii="Calibri" w:eastAsia="Calibri" w:hAnsi="Calibri"/>
+          <w:sz w:val="28"/>
+          <w:szCs w:val="28"/>
+        </w:rPr>
+      </w:pPr>
+      <w:r>
+        <w:br w:type="page"/>
+      </w:r>
+    </w:p>
+    <w:p>
+      <w:pPr>
+        <w:pStyle w:val="Brdtekst"/>
+        <w:ind w:left="0"/>
+      </w:pPr>
+    </w:p>
+    <w:tbl>
+      <w:tblPr>
+        <w:tblW w:w="9908" w:type="dxa"/>
+        <w:tblBorders>
+          <w:top w:val="single" w:sz="4" w:space="0" w:color="00000A"/>
+          <w:left w:val="single" w:sz="4" w:space="0" w:color="00000A"/>
+          <w:bottom w:val="single" w:sz="4" w:space="0" w:color="00000A"/>
+          <w:right w:val="single" w:sz="4" w:space="0" w:color="00000A"/>
+          <w:insideH w:val="single" w:sz="4" w:space="0" w:color="00000A"/>
+          <w:insideV w:val="single" w:sz="4" w:space="0" w:color="00000A"/>
+        </w:tblBorders>
+        <w:tblLook w:val="04A0" w:firstRow="1" w:lastRow="0" w:firstColumn="1" w:lastColumn="0" w:noHBand="0" w:noVBand="1"/>
+      </w:tblPr>
+      <w:tblGrid>
+        <w:gridCol w:w="1838"/>
+        <w:gridCol w:w="8070"/>
+      </w:tblGrid>
+      <w:tr>
+        <w:tc>
+          <w:tcPr>
+            <w:tcW w:w="1838" w:type="dxa"/>
+            <w:tcBorders>
+              <w:top w:val="single" w:sz="4" w:space="0" w:color="00000A"/>
+              <w:left w:val="single" w:sz="4" w:space="0" w:color="00000A"/>
+              <w:bottom w:val="single" w:sz="4" w:space="0" w:color="00000A"/>
+              <w:right w:val="single" w:sz="4" w:space="0" w:color="00000A"/>
+            </w:tcBorders>
+            <w:shd w:val="clear" w:color="auto" w:fill="auto"/>
+          </w:tcPr>
+          <w:p>
+            <w:pPr>
+              <w:pStyle w:val="Brdtekst"/>
+              <w:ind w:left="0"/>
+              <w:rPr>
+                <w:b/>
+              </w:rPr>
+            </w:pPr>
+            <w:r>
+              <w:rPr>
+                <w:b/>
+              </w:rPr>
+              <w:t>Exercise</w:t>
+            </w:r>
+          </w:p>
+        </w:tc>
+        <w:tc>
+          <w:tcPr>
+            <w:tcW w:w="8070" w:type="dxa"/>
+            <w:tcBorders>
+              <w:top w:val="single" w:sz="4" w:space="0" w:color="00000A"/>
+              <w:left w:val="single" w:sz="4" w:space="0" w:color="00000A"/>
+              <w:bottom w:val="single" w:sz="4" w:space="0" w:color="00000A"/>
+              <w:right w:val="single" w:sz="4" w:space="0" w:color="00000A"/>
+            </w:tcBorders>
+            <w:shd w:val="clear" w:color="auto" w:fill="auto"/>
+          </w:tcPr>
+          <w:p>
+            <w:pPr>
+              <w:pStyle w:val="Overskrift2"/>
+              <w:ind w:left="0"/>
+            </w:pPr>
+            <w:bookmarkStart w:id="87" w:name="_Toc526971181"/>
+            <w:r>
+              <w:t>DBDesign.</w:t>
+            </w:r>
+            <w:r>
+              <w:t>7</w:t>
+            </w:r>
+            <w:bookmarkEnd w:id="87"/>
+          </w:p>
+          <w:p>
+            <w:pPr>
+              <w:pStyle w:val="Brdtekst"/>
+              <w:ind w:left="0"/>
+            </w:pPr>
+          </w:p>
+        </w:tc>
+      </w:tr>
+      <w:tr>
+        <w:tc>
+          <w:tcPr>
+            <w:tcW w:w="1838" w:type="dxa"/>
+            <w:tcBorders>
+              <w:top w:val="single" w:sz="4" w:space="0" w:color="00000A"/>
+              <w:left w:val="single" w:sz="4" w:space="0" w:color="00000A"/>
+              <w:bottom w:val="single" w:sz="4" w:space="0" w:color="00000A"/>
+              <w:right w:val="single" w:sz="4" w:space="0" w:color="00000A"/>
+            </w:tcBorders>
+            <w:shd w:val="clear" w:color="auto" w:fill="auto"/>
+          </w:tcPr>
+          <w:p>
+            <w:pPr>
+              <w:pStyle w:val="Brdtekst"/>
+              <w:ind w:left="0"/>
+              <w:rPr>
+                <w:b/>
+              </w:rPr>
+            </w:pPr>
+            <w:r>
+              <w:rPr>
+                <w:b/>
+              </w:rPr>
+              <w:t>Model</w:t>
+            </w:r>
+          </w:p>
+        </w:tc>
+        <w:tc>
+          <w:tcPr>
+            <w:tcW w:w="8070" w:type="dxa"/>
+            <w:tcBorders>
+              <w:top w:val="single" w:sz="4" w:space="0" w:color="00000A"/>
+              <w:left w:val="single" w:sz="4" w:space="0" w:color="00000A"/>
+              <w:bottom w:val="single" w:sz="4" w:space="0" w:color="00000A"/>
+              <w:right w:val="single" w:sz="4" w:space="0" w:color="00000A"/>
+            </w:tcBorders>
+            <w:shd w:val="clear" w:color="auto" w:fill="auto"/>
+          </w:tcPr>
+          <w:p>
+            <w:pPr>
+              <w:pStyle w:val="Brdtekst"/>
+              <w:ind w:left="0"/>
+              <w:jc w:val="center"/>
+              <w:rPr>
+                <w:noProof/>
+                <w:lang w:val="da-DK" w:eastAsia="da-DK"/>
+              </w:rPr>
+            </w:pPr>
+            <w:r>
+              <w:rPr>
+                <w:noProof/>
+                <w:lang w:val="da-DK" w:eastAsia="da-DK"/>
+              </w:rPr>
+              <w:drawing>
+                <wp:inline distT="0" distB="0" distL="0" distR="0" wp14:anchorId="5F981CF5" wp14:editId="66AF5BB0">
+                  <wp:extent cx="4886757" cy="2194955"/>
                   <wp:effectExtent l="0" t="0" r="0" b="0"/>
-                  <wp:docPr id="12" name="Billede 12"/>
+                  <wp:docPr id="7" name="Billede 7"/>
                   <wp:cNvGraphicFramePr>
                     <a:graphicFrameLocks xmlns:a="http://schemas.openxmlformats.org/drawingml/2006/main" noChangeAspect="1"/>
                   </wp:cNvGraphicFramePr>
@@ -23291,7 +24207,7 @@
                         <pic:spPr>
                           <a:xfrm>
                             <a:off x="0" y="0"/>
-                            <a:ext cx="4493783" cy="1767637"/>
+                            <a:ext cx="4910632" cy="2205679"/>
                           </a:xfrm>
                           <a:prstGeom prst="rect">
                             <a:avLst/>
@@ -23303,17 +24219,6 @@
                 </wp:inline>
               </w:drawing>
             </w:r>
-          </w:p>
-          <w:p>
-            <w:pPr>
-              <w:pStyle w:val="Brdtekst"/>
-              <w:ind w:left="0"/>
-              <w:jc w:val="center"/>
-              <w:rPr>
-                <w:noProof/>
-                <w:lang w:val="da-DK" w:eastAsia="da-DK"/>
-              </w:rPr>
-            </w:pPr>
           </w:p>
         </w:tc>
       </w:tr>
@@ -23432,16 +24337,6 @@
           <w:p>
             <w:pPr>
               <w:pStyle w:val="Brdtekst"/>
-              <w:ind w:left="0"/>
-              <w:rPr>
-                <w:sz w:val="24"/>
-                <w:szCs w:val="24"/>
-              </w:rPr>
-            </w:pPr>
-          </w:p>
-          <w:p>
-            <w:pPr>
-              <w:pStyle w:val="Brdtekst"/>
               <w:numPr>
                 <w:ilvl w:val="0"/>
                 <w:numId w:val="26"/>
@@ -23889,6 +24784,520 @@
               <w:softHyphen/>
               <w:t>tence. How would that change the Domain Model? And the tables?</w:t>
             </w:r>
+          </w:p>
+          <w:p>
+            <w:pPr>
+              <w:pStyle w:val="Brdtekst"/>
+              <w:ind w:left="0"/>
+              <w:rPr>
+                <w:sz w:val="24"/>
+                <w:szCs w:val="24"/>
+              </w:rPr>
+            </w:pPr>
+          </w:p>
+        </w:tc>
+      </w:tr>
+    </w:tbl>
+    <w:p>
+      <w:pPr>
+        <w:rPr>
+          <w:rFonts w:ascii="Calibri" w:eastAsia="Calibri" w:hAnsi="Calibri"/>
+          <w:sz w:val="28"/>
+          <w:szCs w:val="28"/>
+        </w:rPr>
+      </w:pPr>
+      <w:r>
+        <w:br w:type="page"/>
+      </w:r>
+    </w:p>
+    <w:p>
+      <w:pPr>
+        <w:pStyle w:val="Brdtekst"/>
+        <w:ind w:left="0"/>
+      </w:pPr>
+    </w:p>
+    <w:tbl>
+      <w:tblPr>
+        <w:tblW w:w="9908" w:type="dxa"/>
+        <w:tblBorders>
+          <w:top w:val="single" w:sz="4" w:space="0" w:color="00000A"/>
+          <w:left w:val="single" w:sz="4" w:space="0" w:color="00000A"/>
+          <w:bottom w:val="single" w:sz="4" w:space="0" w:color="00000A"/>
+          <w:right w:val="single" w:sz="4" w:space="0" w:color="00000A"/>
+          <w:insideH w:val="single" w:sz="4" w:space="0" w:color="00000A"/>
+          <w:insideV w:val="single" w:sz="4" w:space="0" w:color="00000A"/>
+        </w:tblBorders>
+        <w:tblLook w:val="04A0" w:firstRow="1" w:lastRow="0" w:firstColumn="1" w:lastColumn="0" w:noHBand="0" w:noVBand="1"/>
+      </w:tblPr>
+      <w:tblGrid>
+        <w:gridCol w:w="1838"/>
+        <w:gridCol w:w="8070"/>
+      </w:tblGrid>
+      <w:tr>
+        <w:tc>
+          <w:tcPr>
+            <w:tcW w:w="1838" w:type="dxa"/>
+            <w:tcBorders>
+              <w:top w:val="single" w:sz="4" w:space="0" w:color="00000A"/>
+              <w:left w:val="single" w:sz="4" w:space="0" w:color="00000A"/>
+              <w:bottom w:val="single" w:sz="4" w:space="0" w:color="00000A"/>
+              <w:right w:val="single" w:sz="4" w:space="0" w:color="00000A"/>
+            </w:tcBorders>
+            <w:shd w:val="clear" w:color="auto" w:fill="auto"/>
+          </w:tcPr>
+          <w:p>
+            <w:pPr>
+              <w:pStyle w:val="Brdtekst"/>
+              <w:ind w:left="0"/>
+              <w:rPr>
+                <w:b/>
+              </w:rPr>
+            </w:pPr>
+            <w:r>
+              <w:rPr>
+                <w:b/>
+              </w:rPr>
+              <w:t>Exercise</w:t>
+            </w:r>
+          </w:p>
+        </w:tc>
+        <w:tc>
+          <w:tcPr>
+            <w:tcW w:w="8070" w:type="dxa"/>
+            <w:tcBorders>
+              <w:top w:val="single" w:sz="4" w:space="0" w:color="00000A"/>
+              <w:left w:val="single" w:sz="4" w:space="0" w:color="00000A"/>
+              <w:bottom w:val="single" w:sz="4" w:space="0" w:color="00000A"/>
+              <w:right w:val="single" w:sz="4" w:space="0" w:color="00000A"/>
+            </w:tcBorders>
+            <w:shd w:val="clear" w:color="auto" w:fill="auto"/>
+          </w:tcPr>
+          <w:p>
+            <w:pPr>
+              <w:pStyle w:val="Overskrift2"/>
+              <w:ind w:left="0"/>
+            </w:pPr>
+            <w:bookmarkStart w:id="88" w:name="_Toc526971182"/>
+            <w:r>
+              <w:t>DBDesign.8</w:t>
+            </w:r>
+            <w:bookmarkEnd w:id="88"/>
+          </w:p>
+          <w:p>
+            <w:pPr>
+              <w:pStyle w:val="Brdtekst"/>
+              <w:ind w:left="0"/>
+            </w:pPr>
+          </w:p>
+        </w:tc>
+      </w:tr>
+      <w:tr>
+        <w:tc>
+          <w:tcPr>
+            <w:tcW w:w="1838" w:type="dxa"/>
+            <w:tcBorders>
+              <w:top w:val="single" w:sz="4" w:space="0" w:color="00000A"/>
+              <w:left w:val="single" w:sz="4" w:space="0" w:color="00000A"/>
+              <w:bottom w:val="single" w:sz="4" w:space="0" w:color="00000A"/>
+              <w:right w:val="single" w:sz="4" w:space="0" w:color="00000A"/>
+            </w:tcBorders>
+            <w:shd w:val="clear" w:color="auto" w:fill="auto"/>
+          </w:tcPr>
+          <w:p>
+            <w:pPr>
+              <w:pStyle w:val="Brdtekst"/>
+              <w:ind w:left="0"/>
+              <w:rPr>
+                <w:b/>
+              </w:rPr>
+            </w:pPr>
+            <w:r>
+              <w:rPr>
+                <w:b/>
+              </w:rPr>
+              <w:t>Model</w:t>
+            </w:r>
+          </w:p>
+        </w:tc>
+        <w:tc>
+          <w:tcPr>
+            <w:tcW w:w="8070" w:type="dxa"/>
+            <w:tcBorders>
+              <w:top w:val="single" w:sz="4" w:space="0" w:color="00000A"/>
+              <w:left w:val="single" w:sz="4" w:space="0" w:color="00000A"/>
+              <w:bottom w:val="single" w:sz="4" w:space="0" w:color="00000A"/>
+              <w:right w:val="single" w:sz="4" w:space="0" w:color="00000A"/>
+            </w:tcBorders>
+            <w:shd w:val="clear" w:color="auto" w:fill="auto"/>
+          </w:tcPr>
+          <w:p>
+            <w:pPr>
+              <w:pStyle w:val="Brdtekst"/>
+              <w:ind w:left="0"/>
+              <w:rPr>
+                <w:noProof/>
+                <w:lang w:eastAsia="da-DK"/>
+              </w:rPr>
+            </w:pPr>
+          </w:p>
+          <w:p>
+            <w:pPr>
+              <w:pStyle w:val="Brdtekst"/>
+              <w:ind w:left="0"/>
+              <w:jc w:val="center"/>
+              <w:rPr>
+                <w:noProof/>
+                <w:lang w:eastAsia="da-DK"/>
+              </w:rPr>
+            </w:pPr>
+            <w:r>
+              <w:rPr>
+                <w:noProof/>
+                <w:lang w:eastAsia="da-DK"/>
+              </w:rPr>
+              <w:t xml:space="preserve">(your domain model goes here </w:t>
+            </w:r>
+            <w:r>
+              <w:rPr>
+                <w:noProof/>
+                <w:lang w:val="da-DK" w:eastAsia="da-DK"/>
+              </w:rPr>
+              <w:sym w:font="Wingdings" w:char="F04A"/>
+            </w:r>
+            <w:r>
+              <w:rPr>
+                <w:noProof/>
+                <w:lang w:eastAsia="da-DK"/>
+              </w:rPr>
+              <w:t xml:space="preserve"> )</w:t>
+            </w:r>
+          </w:p>
+          <w:p>
+            <w:pPr>
+              <w:pStyle w:val="Brdtekst"/>
+              <w:ind w:left="0"/>
+              <w:jc w:val="center"/>
+              <w:rPr>
+                <w:noProof/>
+                <w:lang w:eastAsia="da-DK"/>
+              </w:rPr>
+            </w:pPr>
+          </w:p>
+        </w:tc>
+      </w:tr>
+      <w:tr>
+        <w:tc>
+          <w:tcPr>
+            <w:tcW w:w="1838" w:type="dxa"/>
+            <w:tcBorders>
+              <w:top w:val="single" w:sz="4" w:space="0" w:color="00000A"/>
+              <w:left w:val="single" w:sz="4" w:space="0" w:color="00000A"/>
+              <w:bottom w:val="single" w:sz="4" w:space="0" w:color="00000A"/>
+              <w:right w:val="single" w:sz="4" w:space="0" w:color="00000A"/>
+            </w:tcBorders>
+            <w:shd w:val="clear" w:color="auto" w:fill="auto"/>
+          </w:tcPr>
+          <w:p>
+            <w:pPr>
+              <w:pStyle w:val="Brdtekst"/>
+              <w:ind w:left="0"/>
+              <w:rPr>
+                <w:b/>
+              </w:rPr>
+            </w:pPr>
+            <w:r>
+              <w:rPr>
+                <w:b/>
+              </w:rPr>
+              <w:t>Purpose</w:t>
+            </w:r>
+          </w:p>
+        </w:tc>
+        <w:tc>
+          <w:tcPr>
+            <w:tcW w:w="8070" w:type="dxa"/>
+            <w:tcBorders>
+              <w:top w:val="single" w:sz="4" w:space="0" w:color="00000A"/>
+              <w:left w:val="single" w:sz="4" w:space="0" w:color="00000A"/>
+              <w:bottom w:val="single" w:sz="4" w:space="0" w:color="00000A"/>
+              <w:right w:val="single" w:sz="4" w:space="0" w:color="00000A"/>
+            </w:tcBorders>
+            <w:shd w:val="clear" w:color="auto" w:fill="auto"/>
+          </w:tcPr>
+          <w:p>
+            <w:pPr>
+              <w:pStyle w:val="Brdtekst"/>
+              <w:ind w:left="0"/>
+            </w:pPr>
+            <w:r>
+              <w:t>Create a domain model from scratch, and subsequently convert it to a corresponding set of tables.</w:t>
+            </w:r>
+          </w:p>
+          <w:p>
+            <w:pPr>
+              <w:pStyle w:val="Brdtekst"/>
+              <w:ind w:left="0"/>
+            </w:pPr>
+          </w:p>
+        </w:tc>
+      </w:tr>
+      <w:tr>
+        <w:tc>
+          <w:tcPr>
+            <w:tcW w:w="1838" w:type="dxa"/>
+            <w:tcBorders>
+              <w:top w:val="single" w:sz="4" w:space="0" w:color="00000A"/>
+              <w:left w:val="single" w:sz="4" w:space="0" w:color="00000A"/>
+              <w:bottom w:val="single" w:sz="4" w:space="0" w:color="00000A"/>
+              <w:right w:val="single" w:sz="4" w:space="0" w:color="00000A"/>
+            </w:tcBorders>
+            <w:shd w:val="clear" w:color="auto" w:fill="auto"/>
+          </w:tcPr>
+          <w:p>
+            <w:pPr>
+              <w:pStyle w:val="Brdtekst"/>
+              <w:ind w:left="0"/>
+              <w:rPr>
+                <w:b/>
+              </w:rPr>
+            </w:pPr>
+            <w:r>
+              <w:rPr>
+                <w:b/>
+              </w:rPr>
+              <w:t>Description</w:t>
+            </w:r>
+          </w:p>
+        </w:tc>
+        <w:tc>
+          <w:tcPr>
+            <w:tcW w:w="8070" w:type="dxa"/>
+            <w:tcBorders>
+              <w:top w:val="single" w:sz="4" w:space="0" w:color="00000A"/>
+              <w:left w:val="single" w:sz="4" w:space="0" w:color="00000A"/>
+              <w:bottom w:val="single" w:sz="4" w:space="0" w:color="00000A"/>
+              <w:right w:val="single" w:sz="4" w:space="0" w:color="00000A"/>
+            </w:tcBorders>
+            <w:shd w:val="clear" w:color="auto" w:fill="auto"/>
+          </w:tcPr>
+          <w:p>
+            <w:pPr>
+              <w:pStyle w:val="Brdtekst"/>
+              <w:ind w:left="0"/>
+              <w:rPr>
+                <w:sz w:val="24"/>
+                <w:szCs w:val="24"/>
+              </w:rPr>
+            </w:pPr>
+            <w:r>
+              <w:rPr>
+                <w:sz w:val="24"/>
+                <w:szCs w:val="24"/>
+              </w:rPr>
+              <w:t>In this exercise, you should choose an existing application – this could e.g. be a game, but it could also be a different kind of appli</w:t>
+            </w:r>
+            <w:r>
+              <w:rPr>
+                <w:sz w:val="24"/>
+                <w:szCs w:val="24"/>
+              </w:rPr>
+              <w:softHyphen/>
+              <w:t>cation, or even a website – and try to imagine a domain model for the application. If the application is large, you can choose to focus on a specific aspect of the application.</w:t>
+            </w:r>
+          </w:p>
+          <w:p>
+            <w:pPr>
+              <w:pStyle w:val="Brdtekst"/>
+              <w:ind w:left="0"/>
+            </w:pPr>
+          </w:p>
+        </w:tc>
+      </w:tr>
+      <w:tr>
+        <w:tc>
+          <w:tcPr>
+            <w:tcW w:w="1838" w:type="dxa"/>
+            <w:tcBorders>
+              <w:top w:val="single" w:sz="4" w:space="0" w:color="00000A"/>
+              <w:left w:val="single" w:sz="4" w:space="0" w:color="00000A"/>
+              <w:bottom w:val="single" w:sz="4" w:space="0" w:color="00000A"/>
+              <w:right w:val="single" w:sz="4" w:space="0" w:color="00000A"/>
+            </w:tcBorders>
+            <w:shd w:val="clear" w:color="auto" w:fill="auto"/>
+          </w:tcPr>
+          <w:p>
+            <w:pPr>
+              <w:pStyle w:val="Brdtekst"/>
+              <w:ind w:left="0"/>
+              <w:rPr>
+                <w:b/>
+              </w:rPr>
+            </w:pPr>
+            <w:r>
+              <w:rPr>
+                <w:b/>
+              </w:rPr>
+              <w:t>Steps</w:t>
+            </w:r>
+          </w:p>
+        </w:tc>
+        <w:tc>
+          <w:tcPr>
+            <w:tcW w:w="8070" w:type="dxa"/>
+            <w:tcBorders>
+              <w:top w:val="single" w:sz="4" w:space="0" w:color="00000A"/>
+              <w:left w:val="single" w:sz="4" w:space="0" w:color="00000A"/>
+              <w:bottom w:val="single" w:sz="4" w:space="0" w:color="00000A"/>
+              <w:right w:val="single" w:sz="4" w:space="0" w:color="00000A"/>
+            </w:tcBorders>
+            <w:shd w:val="clear" w:color="auto" w:fill="auto"/>
+          </w:tcPr>
+          <w:p>
+            <w:pPr>
+              <w:pStyle w:val="Brdtekst"/>
+              <w:numPr>
+                <w:ilvl w:val="0"/>
+                <w:numId w:val="31"/>
+              </w:numPr>
+              <w:rPr>
+                <w:sz w:val="24"/>
+                <w:szCs w:val="24"/>
+              </w:rPr>
+            </w:pPr>
+            <w:r>
+              <w:rPr>
+                <w:sz w:val="24"/>
+                <w:szCs w:val="24"/>
+              </w:rPr>
+              <w:t xml:space="preserve">Create a domain model for the (part of the) application you have chosen. Do this in whatever manner you </w:t>
+            </w:r>
+            <w:r>
+              <w:rPr>
+                <w:sz w:val="24"/>
+                <w:szCs w:val="24"/>
+              </w:rPr>
+              <w:t>prefer.</w:t>
+            </w:r>
+          </w:p>
+          <w:p>
+            <w:pPr>
+              <w:pStyle w:val="Brdtekst"/>
+              <w:numPr>
+                <w:ilvl w:val="0"/>
+                <w:numId w:val="31"/>
+              </w:numPr>
+              <w:rPr>
+                <w:sz w:val="24"/>
+                <w:szCs w:val="24"/>
+              </w:rPr>
+            </w:pPr>
+            <w:r>
+              <w:rPr>
+                <w:sz w:val="24"/>
+                <w:szCs w:val="24"/>
+              </w:rPr>
+              <w:t>Convert the domain model to a set of tables, using the same techniques as used in the previous exercises.</w:t>
+            </w:r>
+          </w:p>
+          <w:p>
+            <w:pPr>
+              <w:pStyle w:val="Brdtekst"/>
+              <w:numPr>
+                <w:ilvl w:val="0"/>
+                <w:numId w:val="31"/>
+              </w:numPr>
+              <w:rPr>
+                <w:sz w:val="24"/>
+                <w:szCs w:val="24"/>
+              </w:rPr>
+            </w:pPr>
+            <w:r>
+              <w:rPr>
+                <w:sz w:val="24"/>
+                <w:szCs w:val="24"/>
+              </w:rPr>
+              <w:t xml:space="preserve">Use Visual Studio to actually create the tables, and enter some test data into the tables. </w:t>
+            </w:r>
+          </w:p>
+          <w:p>
+            <w:pPr>
+              <w:pStyle w:val="Brdtekst"/>
+              <w:numPr>
+                <w:ilvl w:val="0"/>
+                <w:numId w:val="31"/>
+              </w:numPr>
+              <w:rPr>
+                <w:sz w:val="24"/>
+                <w:szCs w:val="24"/>
+              </w:rPr>
+            </w:pPr>
+            <w:r>
+              <w:rPr>
+                <w:sz w:val="24"/>
+                <w:szCs w:val="24"/>
+              </w:rPr>
+              <w:t>See if you can create some interesting queries to execute on the data</w:t>
+            </w:r>
+            <w:r>
+              <w:rPr>
+                <w:sz w:val="24"/>
+                <w:szCs w:val="24"/>
+              </w:rPr>
+              <w:softHyphen/>
+              <w:t>base. You should try to determine in advance what the expected results of the queries will be, before actually executing them.</w:t>
+            </w:r>
+          </w:p>
+          <w:p>
+            <w:pPr>
+              <w:pStyle w:val="Brdtekst"/>
+              <w:numPr>
+                <w:ilvl w:val="0"/>
+                <w:numId w:val="31"/>
+              </w:numPr>
+              <w:rPr>
+                <w:sz w:val="24"/>
+                <w:szCs w:val="24"/>
+              </w:rPr>
+            </w:pPr>
+            <w:r>
+              <w:rPr>
+                <w:sz w:val="24"/>
+                <w:szCs w:val="24"/>
+              </w:rPr>
+              <w:t>Keep expanding the domain model, the set of tables and the set of que</w:t>
+            </w:r>
+            <w:r>
+              <w:rPr>
+                <w:sz w:val="24"/>
+                <w:szCs w:val="24"/>
+              </w:rPr>
+              <w:softHyphen/>
+              <w:t xml:space="preserve">ries until you run out of time </w:t>
+            </w:r>
+            <w:r>
+              <w:rPr>
+                <w:sz w:val="24"/>
+                <w:szCs w:val="24"/>
+              </w:rPr>
+              <w:sym w:font="Wingdings" w:char="F04A"/>
+            </w:r>
+            <w:r>
+              <w:rPr>
+                <w:sz w:val="24"/>
+                <w:szCs w:val="24"/>
+              </w:rPr>
+              <w:t>.</w:t>
+            </w:r>
+          </w:p>
+          <w:p>
+            <w:pPr>
+              <w:pStyle w:val="Brdtekst"/>
+              <w:ind w:left="0"/>
+              <w:rPr>
+                <w:sz w:val="24"/>
+                <w:szCs w:val="24"/>
+              </w:rPr>
+            </w:pPr>
           </w:p>
         </w:tc>
       </w:tr>
@@ -23937,6 +25346,7 @@
         <w:docPartUnique/>
       </w:docPartObj>
     </w:sdtPr>
+    <w:sdtEndPr/>
     <w:sdtContent>
       <w:p>
         <w:pPr>
@@ -23957,7 +25367,7 @@
             <w:noProof/>
             <w:lang w:val="da-DK"/>
           </w:rPr>
-          <w:t>21</w:t>
+          <w:t>3</w:t>
         </w:r>
         <w:r>
           <w:fldChar w:fldCharType="end"/>
@@ -24253,6 +25663,92 @@
     </w:lvl>
   </w:abstractNum>
   <w:abstractNum w:abstractNumId="3" w15:restartNumberingAfterBreak="0">
+    <w:nsid w:val="12630F45"/>
+    <w:multiLevelType w:val="hybridMultilevel"/>
+    <w:tmpl w:val="10504656"/>
+    <w:lvl w:ilvl="0" w:tplc="0406000F">
+      <w:start w:val="1"/>
+      <w:numFmt w:val="decimal"/>
+      <w:lvlText w:val="%1."/>
+      <w:lvlJc w:val="left"/>
+      <w:pPr>
+        <w:ind w:left="720" w:hanging="360"/>
+      </w:pPr>
+    </w:lvl>
+    <w:lvl w:ilvl="1" w:tplc="04060019" w:tentative="1">
+      <w:start w:val="1"/>
+      <w:numFmt w:val="lowerLetter"/>
+      <w:lvlText w:val="%2."/>
+      <w:lvlJc w:val="left"/>
+      <w:pPr>
+        <w:ind w:left="1440" w:hanging="360"/>
+      </w:pPr>
+    </w:lvl>
+    <w:lvl w:ilvl="2" w:tplc="0406001B" w:tentative="1">
+      <w:start w:val="1"/>
+      <w:numFmt w:val="lowerRoman"/>
+      <w:lvlText w:val="%3."/>
+      <w:lvlJc w:val="right"/>
+      <w:pPr>
+        <w:ind w:left="2160" w:hanging="180"/>
+      </w:pPr>
+    </w:lvl>
+    <w:lvl w:ilvl="3" w:tplc="0406000F" w:tentative="1">
+      <w:start w:val="1"/>
+      <w:numFmt w:val="decimal"/>
+      <w:lvlText w:val="%4."/>
+      <w:lvlJc w:val="left"/>
+      <w:pPr>
+        <w:ind w:left="2880" w:hanging="360"/>
+      </w:pPr>
+    </w:lvl>
+    <w:lvl w:ilvl="4" w:tplc="04060019" w:tentative="1">
+      <w:start w:val="1"/>
+      <w:numFmt w:val="lowerLetter"/>
+      <w:lvlText w:val="%5."/>
+      <w:lvlJc w:val="left"/>
+      <w:pPr>
+        <w:ind w:left="3600" w:hanging="360"/>
+      </w:pPr>
+    </w:lvl>
+    <w:lvl w:ilvl="5" w:tplc="0406001B" w:tentative="1">
+      <w:start w:val="1"/>
+      <w:numFmt w:val="lowerRoman"/>
+      <w:lvlText w:val="%6."/>
+      <w:lvlJc w:val="right"/>
+      <w:pPr>
+        <w:ind w:left="4320" w:hanging="180"/>
+      </w:pPr>
+    </w:lvl>
+    <w:lvl w:ilvl="6" w:tplc="0406000F" w:tentative="1">
+      <w:start w:val="1"/>
+      <w:numFmt w:val="decimal"/>
+      <w:lvlText w:val="%7."/>
+      <w:lvlJc w:val="left"/>
+      <w:pPr>
+        <w:ind w:left="5040" w:hanging="360"/>
+      </w:pPr>
+    </w:lvl>
+    <w:lvl w:ilvl="7" w:tplc="04060019" w:tentative="1">
+      <w:start w:val="1"/>
+      <w:numFmt w:val="lowerLetter"/>
+      <w:lvlText w:val="%8."/>
+      <w:lvlJc w:val="left"/>
+      <w:pPr>
+        <w:ind w:left="5760" w:hanging="360"/>
+      </w:pPr>
+    </w:lvl>
+    <w:lvl w:ilvl="8" w:tplc="0406001B" w:tentative="1">
+      <w:start w:val="1"/>
+      <w:numFmt w:val="lowerRoman"/>
+      <w:lvlText w:val="%9."/>
+      <w:lvlJc w:val="right"/>
+      <w:pPr>
+        <w:ind w:left="6480" w:hanging="180"/>
+      </w:pPr>
+    </w:lvl>
+  </w:abstractNum>
+  <w:abstractNum w:abstractNumId="4" w15:restartNumberingAfterBreak="0">
     <w:nsid w:val="15DD06B9"/>
     <w:multiLevelType w:val="hybridMultilevel"/>
     <w:tmpl w:val="7A187C66"/>
@@ -24338,7 +25834,7 @@
       </w:pPr>
     </w:lvl>
   </w:abstractNum>
-  <w:abstractNum w:abstractNumId="4" w15:restartNumberingAfterBreak="0">
+  <w:abstractNum w:abstractNumId="5" w15:restartNumberingAfterBreak="0">
     <w:nsid w:val="167403C3"/>
     <w:multiLevelType w:val="hybridMultilevel"/>
     <w:tmpl w:val="F9D2BA64"/>
@@ -24424,7 +25920,7 @@
       </w:pPr>
     </w:lvl>
   </w:abstractNum>
-  <w:abstractNum w:abstractNumId="5" w15:restartNumberingAfterBreak="0">
+  <w:abstractNum w:abstractNumId="6" w15:restartNumberingAfterBreak="0">
     <w:nsid w:val="181D4DB1"/>
     <w:multiLevelType w:val="hybridMultilevel"/>
     <w:tmpl w:val="AA981922"/>
@@ -24510,7 +26006,7 @@
       </w:pPr>
     </w:lvl>
   </w:abstractNum>
-  <w:abstractNum w:abstractNumId="6" w15:restartNumberingAfterBreak="0">
+  <w:abstractNum w:abstractNumId="7" w15:restartNumberingAfterBreak="0">
     <w:nsid w:val="18BE7432"/>
     <w:multiLevelType w:val="hybridMultilevel"/>
     <w:tmpl w:val="7A187C66"/>
@@ -24596,7 +26092,7 @@
       </w:pPr>
     </w:lvl>
   </w:abstractNum>
-  <w:abstractNum w:abstractNumId="7" w15:restartNumberingAfterBreak="0">
+  <w:abstractNum w:abstractNumId="8" w15:restartNumberingAfterBreak="0">
     <w:nsid w:val="201616C5"/>
     <w:multiLevelType w:val="hybridMultilevel"/>
     <w:tmpl w:val="8A72D86E"/>
@@ -24682,7 +26178,7 @@
       </w:pPr>
     </w:lvl>
   </w:abstractNum>
-  <w:abstractNum w:abstractNumId="8" w15:restartNumberingAfterBreak="0">
+  <w:abstractNum w:abstractNumId="9" w15:restartNumberingAfterBreak="0">
     <w:nsid w:val="214A4839"/>
     <w:multiLevelType w:val="hybridMultilevel"/>
     <w:tmpl w:val="AA981922"/>
@@ -24768,7 +26264,93 @@
       </w:pPr>
     </w:lvl>
   </w:abstractNum>
-  <w:abstractNum w:abstractNumId="9" w15:restartNumberingAfterBreak="0">
+  <w:abstractNum w:abstractNumId="10" w15:restartNumberingAfterBreak="0">
+    <w:nsid w:val="23B9245C"/>
+    <w:multiLevelType w:val="hybridMultilevel"/>
+    <w:tmpl w:val="8A72D86E"/>
+    <w:lvl w:ilvl="0" w:tplc="0406000F">
+      <w:start w:val="1"/>
+      <w:numFmt w:val="decimal"/>
+      <w:lvlText w:val="%1."/>
+      <w:lvlJc w:val="left"/>
+      <w:pPr>
+        <w:ind w:left="720" w:hanging="360"/>
+      </w:pPr>
+    </w:lvl>
+    <w:lvl w:ilvl="1" w:tplc="04060019" w:tentative="1">
+      <w:start w:val="1"/>
+      <w:numFmt w:val="lowerLetter"/>
+      <w:lvlText w:val="%2."/>
+      <w:lvlJc w:val="left"/>
+      <w:pPr>
+        <w:ind w:left="1440" w:hanging="360"/>
+      </w:pPr>
+    </w:lvl>
+    <w:lvl w:ilvl="2" w:tplc="0406001B" w:tentative="1">
+      <w:start w:val="1"/>
+      <w:numFmt w:val="lowerRoman"/>
+      <w:lvlText w:val="%3."/>
+      <w:lvlJc w:val="right"/>
+      <w:pPr>
+        <w:ind w:left="2160" w:hanging="180"/>
+      </w:pPr>
+    </w:lvl>
+    <w:lvl w:ilvl="3" w:tplc="0406000F" w:tentative="1">
+      <w:start w:val="1"/>
+      <w:numFmt w:val="decimal"/>
+      <w:lvlText w:val="%4."/>
+      <w:lvlJc w:val="left"/>
+      <w:pPr>
+        <w:ind w:left="2880" w:hanging="360"/>
+      </w:pPr>
+    </w:lvl>
+    <w:lvl w:ilvl="4" w:tplc="04060019" w:tentative="1">
+      <w:start w:val="1"/>
+      <w:numFmt w:val="lowerLetter"/>
+      <w:lvlText w:val="%5."/>
+      <w:lvlJc w:val="left"/>
+      <w:pPr>
+        <w:ind w:left="3600" w:hanging="360"/>
+      </w:pPr>
+    </w:lvl>
+    <w:lvl w:ilvl="5" w:tplc="0406001B" w:tentative="1">
+      <w:start w:val="1"/>
+      <w:numFmt w:val="lowerRoman"/>
+      <w:lvlText w:val="%6."/>
+      <w:lvlJc w:val="right"/>
+      <w:pPr>
+        <w:ind w:left="4320" w:hanging="180"/>
+      </w:pPr>
+    </w:lvl>
+    <w:lvl w:ilvl="6" w:tplc="0406000F" w:tentative="1">
+      <w:start w:val="1"/>
+      <w:numFmt w:val="decimal"/>
+      <w:lvlText w:val="%7."/>
+      <w:lvlJc w:val="left"/>
+      <w:pPr>
+        <w:ind w:left="5040" w:hanging="360"/>
+      </w:pPr>
+    </w:lvl>
+    <w:lvl w:ilvl="7" w:tplc="04060019" w:tentative="1">
+      <w:start w:val="1"/>
+      <w:numFmt w:val="lowerLetter"/>
+      <w:lvlText w:val="%8."/>
+      <w:lvlJc w:val="left"/>
+      <w:pPr>
+        <w:ind w:left="5760" w:hanging="360"/>
+      </w:pPr>
+    </w:lvl>
+    <w:lvl w:ilvl="8" w:tplc="0406001B" w:tentative="1">
+      <w:start w:val="1"/>
+      <w:numFmt w:val="lowerRoman"/>
+      <w:lvlText w:val="%9."/>
+      <w:lvlJc w:val="right"/>
+      <w:pPr>
+        <w:ind w:left="6480" w:hanging="180"/>
+      </w:pPr>
+    </w:lvl>
+  </w:abstractNum>
+  <w:abstractNum w:abstractNumId="11" w15:restartNumberingAfterBreak="0">
     <w:nsid w:val="26DE3E4F"/>
     <w:multiLevelType w:val="hybridMultilevel"/>
     <w:tmpl w:val="8A72D86E"/>
@@ -24854,7 +26436,7 @@
       </w:pPr>
     </w:lvl>
   </w:abstractNum>
-  <w:abstractNum w:abstractNumId="10" w15:restartNumberingAfterBreak="0">
+  <w:abstractNum w:abstractNumId="12" w15:restartNumberingAfterBreak="0">
     <w:nsid w:val="2B603FA8"/>
     <w:multiLevelType w:val="hybridMultilevel"/>
     <w:tmpl w:val="9FA87D38"/>
@@ -24967,7 +26549,7 @@
       </w:rPr>
     </w:lvl>
   </w:abstractNum>
-  <w:abstractNum w:abstractNumId="11" w15:restartNumberingAfterBreak="0">
+  <w:abstractNum w:abstractNumId="13" w15:restartNumberingAfterBreak="0">
     <w:nsid w:val="30A322B4"/>
     <w:multiLevelType w:val="hybridMultilevel"/>
     <w:tmpl w:val="8A72D86E"/>
@@ -25053,7 +26635,7 @@
       </w:pPr>
     </w:lvl>
   </w:abstractNum>
-  <w:abstractNum w:abstractNumId="12" w15:restartNumberingAfterBreak="0">
+  <w:abstractNum w:abstractNumId="14" w15:restartNumberingAfterBreak="0">
     <w:nsid w:val="32B87411"/>
     <w:multiLevelType w:val="hybridMultilevel"/>
     <w:tmpl w:val="AA981922"/>
@@ -25139,7 +26721,7 @@
       </w:pPr>
     </w:lvl>
   </w:abstractNum>
-  <w:abstractNum w:abstractNumId="13" w15:restartNumberingAfterBreak="0">
+  <w:abstractNum w:abstractNumId="15" w15:restartNumberingAfterBreak="0">
     <w:nsid w:val="32F11757"/>
     <w:multiLevelType w:val="hybridMultilevel"/>
     <w:tmpl w:val="7A187C66"/>
@@ -25225,7 +26807,7 @@
       </w:pPr>
     </w:lvl>
   </w:abstractNum>
-  <w:abstractNum w:abstractNumId="14" w15:restartNumberingAfterBreak="0">
+  <w:abstractNum w:abstractNumId="16" w15:restartNumberingAfterBreak="0">
     <w:nsid w:val="34AA12C5"/>
     <w:multiLevelType w:val="hybridMultilevel"/>
     <w:tmpl w:val="7A187C66"/>
@@ -25311,7 +26893,7 @@
       </w:pPr>
     </w:lvl>
   </w:abstractNum>
-  <w:abstractNum w:abstractNumId="15" w15:restartNumberingAfterBreak="0">
+  <w:abstractNum w:abstractNumId="17" w15:restartNumberingAfterBreak="0">
     <w:nsid w:val="3A0639A1"/>
     <w:multiLevelType w:val="hybridMultilevel"/>
     <w:tmpl w:val="7A187C66"/>
@@ -25397,7 +26979,7 @@
       </w:pPr>
     </w:lvl>
   </w:abstractNum>
-  <w:abstractNum w:abstractNumId="16" w15:restartNumberingAfterBreak="0">
+  <w:abstractNum w:abstractNumId="18" w15:restartNumberingAfterBreak="0">
     <w:nsid w:val="42C23CE6"/>
     <w:multiLevelType w:val="hybridMultilevel"/>
     <w:tmpl w:val="7A187C66"/>
@@ -25483,7 +27065,7 @@
       </w:pPr>
     </w:lvl>
   </w:abstractNum>
-  <w:abstractNum w:abstractNumId="17" w15:restartNumberingAfterBreak="0">
+  <w:abstractNum w:abstractNumId="19" w15:restartNumberingAfterBreak="0">
     <w:nsid w:val="53F52BBA"/>
     <w:multiLevelType w:val="hybridMultilevel"/>
     <w:tmpl w:val="784A2DBC"/>
@@ -25596,7 +27178,7 @@
       </w:rPr>
     </w:lvl>
   </w:abstractNum>
-  <w:abstractNum w:abstractNumId="18" w15:restartNumberingAfterBreak="0">
+  <w:abstractNum w:abstractNumId="20" w15:restartNumberingAfterBreak="0">
     <w:nsid w:val="5C8C2C67"/>
     <w:multiLevelType w:val="hybridMultilevel"/>
     <w:tmpl w:val="7A187C66"/>
@@ -25682,7 +27264,179 @@
       </w:pPr>
     </w:lvl>
   </w:abstractNum>
-  <w:abstractNum w:abstractNumId="19" w15:restartNumberingAfterBreak="0">
+  <w:abstractNum w:abstractNumId="21" w15:restartNumberingAfterBreak="0">
+    <w:nsid w:val="5D361AFA"/>
+    <w:multiLevelType w:val="hybridMultilevel"/>
+    <w:tmpl w:val="4D82DF54"/>
+    <w:lvl w:ilvl="0" w:tplc="0406000F">
+      <w:start w:val="1"/>
+      <w:numFmt w:val="decimal"/>
+      <w:lvlText w:val="%1."/>
+      <w:lvlJc w:val="left"/>
+      <w:pPr>
+        <w:ind w:left="720" w:hanging="360"/>
+      </w:pPr>
+    </w:lvl>
+    <w:lvl w:ilvl="1" w:tplc="04060019" w:tentative="1">
+      <w:start w:val="1"/>
+      <w:numFmt w:val="lowerLetter"/>
+      <w:lvlText w:val="%2."/>
+      <w:lvlJc w:val="left"/>
+      <w:pPr>
+        <w:ind w:left="1440" w:hanging="360"/>
+      </w:pPr>
+    </w:lvl>
+    <w:lvl w:ilvl="2" w:tplc="0406001B" w:tentative="1">
+      <w:start w:val="1"/>
+      <w:numFmt w:val="lowerRoman"/>
+      <w:lvlText w:val="%3."/>
+      <w:lvlJc w:val="right"/>
+      <w:pPr>
+        <w:ind w:left="2160" w:hanging="180"/>
+      </w:pPr>
+    </w:lvl>
+    <w:lvl w:ilvl="3" w:tplc="0406000F" w:tentative="1">
+      <w:start w:val="1"/>
+      <w:numFmt w:val="decimal"/>
+      <w:lvlText w:val="%4."/>
+      <w:lvlJc w:val="left"/>
+      <w:pPr>
+        <w:ind w:left="2880" w:hanging="360"/>
+      </w:pPr>
+    </w:lvl>
+    <w:lvl w:ilvl="4" w:tplc="04060019" w:tentative="1">
+      <w:start w:val="1"/>
+      <w:numFmt w:val="lowerLetter"/>
+      <w:lvlText w:val="%5."/>
+      <w:lvlJc w:val="left"/>
+      <w:pPr>
+        <w:ind w:left="3600" w:hanging="360"/>
+      </w:pPr>
+    </w:lvl>
+    <w:lvl w:ilvl="5" w:tplc="0406001B" w:tentative="1">
+      <w:start w:val="1"/>
+      <w:numFmt w:val="lowerRoman"/>
+      <w:lvlText w:val="%6."/>
+      <w:lvlJc w:val="right"/>
+      <w:pPr>
+        <w:ind w:left="4320" w:hanging="180"/>
+      </w:pPr>
+    </w:lvl>
+    <w:lvl w:ilvl="6" w:tplc="0406000F" w:tentative="1">
+      <w:start w:val="1"/>
+      <w:numFmt w:val="decimal"/>
+      <w:lvlText w:val="%7."/>
+      <w:lvlJc w:val="left"/>
+      <w:pPr>
+        <w:ind w:left="5040" w:hanging="360"/>
+      </w:pPr>
+    </w:lvl>
+    <w:lvl w:ilvl="7" w:tplc="04060019" w:tentative="1">
+      <w:start w:val="1"/>
+      <w:numFmt w:val="lowerLetter"/>
+      <w:lvlText w:val="%8."/>
+      <w:lvlJc w:val="left"/>
+      <w:pPr>
+        <w:ind w:left="5760" w:hanging="360"/>
+      </w:pPr>
+    </w:lvl>
+    <w:lvl w:ilvl="8" w:tplc="0406001B" w:tentative="1">
+      <w:start w:val="1"/>
+      <w:numFmt w:val="lowerRoman"/>
+      <w:lvlText w:val="%9."/>
+      <w:lvlJc w:val="right"/>
+      <w:pPr>
+        <w:ind w:left="6480" w:hanging="180"/>
+      </w:pPr>
+    </w:lvl>
+  </w:abstractNum>
+  <w:abstractNum w:abstractNumId="22" w15:restartNumberingAfterBreak="0">
+    <w:nsid w:val="5F7028B5"/>
+    <w:multiLevelType w:val="hybridMultilevel"/>
+    <w:tmpl w:val="8A72D86E"/>
+    <w:lvl w:ilvl="0" w:tplc="0406000F">
+      <w:start w:val="1"/>
+      <w:numFmt w:val="decimal"/>
+      <w:lvlText w:val="%1."/>
+      <w:lvlJc w:val="left"/>
+      <w:pPr>
+        <w:ind w:left="720" w:hanging="360"/>
+      </w:pPr>
+    </w:lvl>
+    <w:lvl w:ilvl="1" w:tplc="04060019" w:tentative="1">
+      <w:start w:val="1"/>
+      <w:numFmt w:val="lowerLetter"/>
+      <w:lvlText w:val="%2."/>
+      <w:lvlJc w:val="left"/>
+      <w:pPr>
+        <w:ind w:left="1440" w:hanging="360"/>
+      </w:pPr>
+    </w:lvl>
+    <w:lvl w:ilvl="2" w:tplc="0406001B" w:tentative="1">
+      <w:start w:val="1"/>
+      <w:numFmt w:val="lowerRoman"/>
+      <w:lvlText w:val="%3."/>
+      <w:lvlJc w:val="right"/>
+      <w:pPr>
+        <w:ind w:left="2160" w:hanging="180"/>
+      </w:pPr>
+    </w:lvl>
+    <w:lvl w:ilvl="3" w:tplc="0406000F" w:tentative="1">
+      <w:start w:val="1"/>
+      <w:numFmt w:val="decimal"/>
+      <w:lvlText w:val="%4."/>
+      <w:lvlJc w:val="left"/>
+      <w:pPr>
+        <w:ind w:left="2880" w:hanging="360"/>
+      </w:pPr>
+    </w:lvl>
+    <w:lvl w:ilvl="4" w:tplc="04060019" w:tentative="1">
+      <w:start w:val="1"/>
+      <w:numFmt w:val="lowerLetter"/>
+      <w:lvlText w:val="%5."/>
+      <w:lvlJc w:val="left"/>
+      <w:pPr>
+        <w:ind w:left="3600" w:hanging="360"/>
+      </w:pPr>
+    </w:lvl>
+    <w:lvl w:ilvl="5" w:tplc="0406001B" w:tentative="1">
+      <w:start w:val="1"/>
+      <w:numFmt w:val="lowerRoman"/>
+      <w:lvlText w:val="%6."/>
+      <w:lvlJc w:val="right"/>
+      <w:pPr>
+        <w:ind w:left="4320" w:hanging="180"/>
+      </w:pPr>
+    </w:lvl>
+    <w:lvl w:ilvl="6" w:tplc="0406000F" w:tentative="1">
+      <w:start w:val="1"/>
+      <w:numFmt w:val="decimal"/>
+      <w:lvlText w:val="%7."/>
+      <w:lvlJc w:val="left"/>
+      <w:pPr>
+        <w:ind w:left="5040" w:hanging="360"/>
+      </w:pPr>
+    </w:lvl>
+    <w:lvl w:ilvl="7" w:tplc="04060019" w:tentative="1">
+      <w:start w:val="1"/>
+      <w:numFmt w:val="lowerLetter"/>
+      <w:lvlText w:val="%8."/>
+      <w:lvlJc w:val="left"/>
+      <w:pPr>
+        <w:ind w:left="5760" w:hanging="360"/>
+      </w:pPr>
+    </w:lvl>
+    <w:lvl w:ilvl="8" w:tplc="0406001B" w:tentative="1">
+      <w:start w:val="1"/>
+      <w:numFmt w:val="lowerRoman"/>
+      <w:lvlText w:val="%9."/>
+      <w:lvlJc w:val="right"/>
+      <w:pPr>
+        <w:ind w:left="6480" w:hanging="180"/>
+      </w:pPr>
+    </w:lvl>
+  </w:abstractNum>
+  <w:abstractNum w:abstractNumId="23" w15:restartNumberingAfterBreak="0">
     <w:nsid w:val="650D02C7"/>
     <w:multiLevelType w:val="hybridMultilevel"/>
     <w:tmpl w:val="AA981922"/>
@@ -25768,7 +27522,7 @@
       </w:pPr>
     </w:lvl>
   </w:abstractNum>
-  <w:abstractNum w:abstractNumId="20" w15:restartNumberingAfterBreak="0">
+  <w:abstractNum w:abstractNumId="24" w15:restartNumberingAfterBreak="0">
     <w:nsid w:val="65FE0F36"/>
     <w:multiLevelType w:val="hybridMultilevel"/>
     <w:tmpl w:val="9C9448F6"/>
@@ -25881,7 +27635,7 @@
       </w:rPr>
     </w:lvl>
   </w:abstractNum>
-  <w:abstractNum w:abstractNumId="21" w15:restartNumberingAfterBreak="0">
+  <w:abstractNum w:abstractNumId="25" w15:restartNumberingAfterBreak="0">
     <w:nsid w:val="691214BB"/>
     <w:multiLevelType w:val="hybridMultilevel"/>
     <w:tmpl w:val="8A72D86E"/>
@@ -25967,7 +27721,7 @@
       </w:pPr>
     </w:lvl>
   </w:abstractNum>
-  <w:abstractNum w:abstractNumId="22" w15:restartNumberingAfterBreak="0">
+  <w:abstractNum w:abstractNumId="26" w15:restartNumberingAfterBreak="0">
     <w:nsid w:val="69373034"/>
     <w:multiLevelType w:val="hybridMultilevel"/>
     <w:tmpl w:val="8A72D86E"/>
@@ -26053,7 +27807,7 @@
       </w:pPr>
     </w:lvl>
   </w:abstractNum>
-  <w:abstractNum w:abstractNumId="23" w15:restartNumberingAfterBreak="0">
+  <w:abstractNum w:abstractNumId="27" w15:restartNumberingAfterBreak="0">
     <w:nsid w:val="6D52255D"/>
     <w:multiLevelType w:val="hybridMultilevel"/>
     <w:tmpl w:val="0FA81F3E"/>
@@ -26139,7 +27893,7 @@
       </w:pPr>
     </w:lvl>
   </w:abstractNum>
-  <w:abstractNum w:abstractNumId="24" w15:restartNumberingAfterBreak="0">
+  <w:abstractNum w:abstractNumId="28" w15:restartNumberingAfterBreak="0">
     <w:nsid w:val="70140C46"/>
     <w:multiLevelType w:val="hybridMultilevel"/>
     <w:tmpl w:val="AA981922"/>
@@ -26225,7 +27979,7 @@
       </w:pPr>
     </w:lvl>
   </w:abstractNum>
-  <w:abstractNum w:abstractNumId="25" w15:restartNumberingAfterBreak="0">
+  <w:abstractNum w:abstractNumId="29" w15:restartNumberingAfterBreak="0">
     <w:nsid w:val="76306F6D"/>
     <w:multiLevelType w:val="hybridMultilevel"/>
     <w:tmpl w:val="AA981922"/>
@@ -26311,7 +28065,7 @@
       </w:pPr>
     </w:lvl>
   </w:abstractNum>
-  <w:abstractNum w:abstractNumId="26" w15:restartNumberingAfterBreak="0">
+  <w:abstractNum w:abstractNumId="30" w15:restartNumberingAfterBreak="0">
     <w:nsid w:val="790A59F3"/>
     <w:multiLevelType w:val="hybridMultilevel"/>
     <w:tmpl w:val="8A72D86E"/>
@@ -26398,85 +28152,97 @@
     </w:lvl>
   </w:abstractNum>
   <w:num w:numId="1">
-    <w:abstractNumId w:val="14"/>
+    <w:abstractNumId w:val="16"/>
   </w:num>
   <w:num w:numId="2">
-    <w:abstractNumId w:val="3"/>
+    <w:abstractNumId w:val="4"/>
   </w:num>
   <w:num w:numId="3">
-    <w:abstractNumId w:val="18"/>
+    <w:abstractNumId w:val="20"/>
   </w:num>
   <w:num w:numId="4">
-    <w:abstractNumId w:val="6"/>
+    <w:abstractNumId w:val="7"/>
   </w:num>
   <w:num w:numId="5">
-    <w:abstractNumId w:val="17"/>
+    <w:abstractNumId w:val="19"/>
   </w:num>
   <w:num w:numId="6">
     <w:abstractNumId w:val="2"/>
   </w:num>
   <w:num w:numId="7">
-    <w:abstractNumId w:val="15"/>
+    <w:abstractNumId w:val="17"/>
   </w:num>
   <w:num w:numId="8">
-    <w:abstractNumId w:val="16"/>
+    <w:abstractNumId w:val="18"/>
   </w:num>
   <w:num w:numId="9">
-    <w:abstractNumId w:val="13"/>
+    <w:abstractNumId w:val="15"/>
   </w:num>
   <w:num w:numId="10">
     <w:abstractNumId w:val="1"/>
   </w:num>
   <w:num w:numId="11">
-    <w:abstractNumId w:val="20"/>
+    <w:abstractNumId w:val="24"/>
   </w:num>
   <w:num w:numId="12">
-    <w:abstractNumId w:val="4"/>
+    <w:abstractNumId w:val="5"/>
   </w:num>
   <w:num w:numId="13">
-    <w:abstractNumId w:val="5"/>
+    <w:abstractNumId w:val="6"/>
   </w:num>
   <w:num w:numId="14">
-    <w:abstractNumId w:val="24"/>
+    <w:abstractNumId w:val="28"/>
   </w:num>
   <w:num w:numId="15">
-    <w:abstractNumId w:val="19"/>
+    <w:abstractNumId w:val="23"/>
   </w:num>
   <w:num w:numId="16">
+    <w:abstractNumId w:val="9"/>
+  </w:num>
+  <w:num w:numId="17">
+    <w:abstractNumId w:val="14"/>
+  </w:num>
+  <w:num w:numId="18">
+    <w:abstractNumId w:val="29"/>
+  </w:num>
+  <w:num w:numId="19">
     <w:abstractNumId w:val="8"/>
   </w:num>
-  <w:num w:numId="17">
-    <w:abstractNumId w:val="12"/>
-  </w:num>
-  <w:num w:numId="18">
-    <w:abstractNumId w:val="25"/>
-  </w:num>
-  <w:num w:numId="19">
-    <w:abstractNumId w:val="7"/>
-  </w:num>
   <w:num w:numId="20">
-    <w:abstractNumId w:val="22"/>
+    <w:abstractNumId w:val="26"/>
   </w:num>
   <w:num w:numId="21">
-    <w:abstractNumId w:val="9"/>
+    <w:abstractNumId w:val="11"/>
   </w:num>
   <w:num w:numId="22">
     <w:abstractNumId w:val="0"/>
   </w:num>
   <w:num w:numId="23">
-    <w:abstractNumId w:val="26"/>
+    <w:abstractNumId w:val="30"/>
   </w:num>
   <w:num w:numId="24">
+    <w:abstractNumId w:val="25"/>
+  </w:num>
+  <w:num w:numId="25">
+    <w:abstractNumId w:val="13"/>
+  </w:num>
+  <w:num w:numId="26">
+    <w:abstractNumId w:val="12"/>
+  </w:num>
+  <w:num w:numId="27">
+    <w:abstractNumId w:val="27"/>
+  </w:num>
+  <w:num w:numId="28">
+    <w:abstractNumId w:val="10"/>
+  </w:num>
+  <w:num w:numId="29">
     <w:abstractNumId w:val="21"/>
   </w:num>
-  <w:num w:numId="25">
-    <w:abstractNumId w:val="11"/>
+  <w:num w:numId="30">
+    <w:abstractNumId w:val="22"/>
   </w:num>
-  <w:num w:numId="26">
-    <w:abstractNumId w:val="10"/>
-  </w:num>
-  <w:num w:numId="27">
-    <w:abstractNumId w:val="23"/>
+  <w:num w:numId="31">
+    <w:abstractNumId w:val="3"/>
   </w:num>
   <w:numIdMacAtCleanup w:val="17"/>
 </w:numbering>
@@ -27643,7 +29409,7 @@
 
 <file path=customXml/item1.xml><?xml version="1.0" encoding="utf-8"?>
 <CoverPageProperties xmlns="http://schemas.microsoft.com/office/2006/coverPageProps">
-  <PublishDate>2018-10-01T00:00:00</PublishDate>
+  <PublishDate>2018-10-10T00:00:00</PublishDate>
   <Abstract/>
   <CompanyAddress/>
   <CompanyPhone/>
@@ -27665,7 +29431,7 @@
 </file>
 
 <file path=customXml/itemProps2.xml><?xml version="1.0" encoding="utf-8"?>
-<ds:datastoreItem xmlns:ds="http://schemas.openxmlformats.org/officeDocument/2006/customXml" ds:itemID="{A551BD7F-1EE8-435D-80CC-1C306F6443F6}">
+<ds:datastoreItem xmlns:ds="http://schemas.openxmlformats.org/officeDocument/2006/customXml" ds:itemID="{DA4EB76F-7037-49E2-A79E-9FDD9ABBCB86}">
   <ds:schemaRefs>
     <ds:schemaRef ds:uri="http://schemas.openxmlformats.org/officeDocument/2006/bibliography"/>
   </ds:schemaRefs>

</xml_diff>

<commit_message>
Adjusted DB domain model slightly
Jewel cut quality now a separate class
</commit_message>
<xml_diff>
--- a/Chap/DB/Databases.docx
+++ b/Chap/DB/Databases.docx
@@ -1804,8 +1804,6 @@
       <w:r>
         <w:fldChar w:fldCharType="end"/>
       </w:r>
-      <w:bookmarkStart w:id="1" w:name="_GoBack"/>
-      <w:bookmarkEnd w:id="1"/>
     </w:p>
     <w:p>
       <w:pPr>
@@ -1829,12 +1827,12 @@
         <w:pStyle w:val="Overskrift1"/>
         <w:ind w:left="0"/>
       </w:pPr>
-      <w:bookmarkStart w:id="2" w:name="_Toc526971159"/>
+      <w:bookmarkStart w:id="1" w:name="_Toc526971159"/>
       <w:r>
         <w:lastRenderedPageBreak/>
         <w:t>Exercises</w:t>
       </w:r>
-      <w:bookmarkEnd w:id="2"/>
+      <w:bookmarkEnd w:id="1"/>
     </w:p>
     <w:p>
       <w:pPr>
@@ -1903,14 +1901,14 @@
               <w:pStyle w:val="Overskrift2"/>
               <w:ind w:left="0"/>
             </w:pPr>
-            <w:bookmarkStart w:id="3" w:name="_Toc526971160"/>
+            <w:bookmarkStart w:id="2" w:name="_Toc526971160"/>
             <w:r>
               <w:t>DBIntro</w:t>
             </w:r>
             <w:r>
               <w:t>.1</w:t>
             </w:r>
-            <w:bookmarkEnd w:id="3"/>
+            <w:bookmarkEnd w:id="2"/>
           </w:p>
           <w:p>
             <w:pPr>
@@ -2731,11 +2729,11 @@
               <w:pStyle w:val="Overskrift2"/>
               <w:ind w:left="0"/>
             </w:pPr>
-            <w:bookmarkStart w:id="4" w:name="_Toc526971161"/>
+            <w:bookmarkStart w:id="3" w:name="_Toc526971161"/>
             <w:r>
               <w:t>RelMod.1</w:t>
             </w:r>
-            <w:bookmarkEnd w:id="4"/>
+            <w:bookmarkEnd w:id="3"/>
           </w:p>
           <w:p>
             <w:pPr>
@@ -4195,11 +4193,11 @@
               <w:pStyle w:val="Overskrift2"/>
               <w:ind w:left="0"/>
             </w:pPr>
-            <w:bookmarkStart w:id="5" w:name="_Toc526971162"/>
+            <w:bookmarkStart w:id="4" w:name="_Toc526971162"/>
             <w:r>
               <w:t>DBVS.1</w:t>
             </w:r>
-            <w:bookmarkEnd w:id="5"/>
+            <w:bookmarkEnd w:id="4"/>
           </w:p>
           <w:p>
             <w:pPr>
@@ -5265,11 +5263,11 @@
               <w:pStyle w:val="Overskrift2"/>
               <w:ind w:left="0"/>
             </w:pPr>
-            <w:bookmarkStart w:id="6" w:name="_Toc526971163"/>
+            <w:bookmarkStart w:id="5" w:name="_Toc526971163"/>
             <w:r>
               <w:t>DBVS.2</w:t>
             </w:r>
-            <w:bookmarkEnd w:id="6"/>
+            <w:bookmarkEnd w:id="5"/>
           </w:p>
           <w:p>
             <w:pPr>
@@ -5810,8 +5808,8 @@
               </w:rPr>
               <w:t xml:space="preserve">, run the query: </w:t>
             </w:r>
-            <w:bookmarkStart w:id="7" w:name="OLE_LINK1"/>
-            <w:bookmarkStart w:id="8" w:name="OLE_LINK2"/>
+            <w:bookmarkStart w:id="6" w:name="OLE_LINK1"/>
+            <w:bookmarkStart w:id="7" w:name="OLE_LINK2"/>
             <w:r>
               <w:rPr>
                 <w:rFonts w:ascii="Consolas" w:hAnsi="Consolas" w:cs="Consolas"/>
@@ -5872,8 +5870,8 @@
               </w:rPr>
               <w:t xml:space="preserve"> Weapon</w:t>
             </w:r>
+            <w:bookmarkEnd w:id="6"/>
             <w:bookmarkEnd w:id="7"/>
-            <w:bookmarkEnd w:id="8"/>
             <w:r>
               <w:rPr>
                 <w:sz w:val="24"/>
@@ -5944,8 +5942,8 @@
               </w:rPr>
               <w:t xml:space="preserve">, run the query: </w:t>
             </w:r>
-            <w:bookmarkStart w:id="9" w:name="OLE_LINK3"/>
-            <w:bookmarkStart w:id="10" w:name="OLE_LINK4"/>
+            <w:bookmarkStart w:id="8" w:name="OLE_LINK3"/>
+            <w:bookmarkStart w:id="9" w:name="OLE_LINK4"/>
             <w:r>
               <w:rPr>
                 <w:rFonts w:ascii="Consolas" w:hAnsi="Consolas" w:cs="Consolas"/>
@@ -6046,8 +6044,8 @@
               </w:rPr>
               <w:t xml:space="preserve"> 20</w:t>
             </w:r>
+            <w:bookmarkEnd w:id="8"/>
             <w:bookmarkEnd w:id="9"/>
-            <w:bookmarkEnd w:id="10"/>
             <w:r>
               <w:rPr>
                 <w:sz w:val="24"/>
@@ -6456,11 +6454,11 @@
               <w:pStyle w:val="Overskrift2"/>
               <w:ind w:left="0"/>
             </w:pPr>
-            <w:bookmarkStart w:id="11" w:name="_Toc526971164"/>
+            <w:bookmarkStart w:id="10" w:name="_Toc526971164"/>
             <w:r>
               <w:t>DBVS.3</w:t>
             </w:r>
-            <w:bookmarkEnd w:id="11"/>
+            <w:bookmarkEnd w:id="10"/>
           </w:p>
           <w:p>
             <w:pPr>
@@ -7899,11 +7897,11 @@
               <w:pStyle w:val="Overskrift2"/>
               <w:ind w:left="0"/>
             </w:pPr>
-            <w:bookmarkStart w:id="12" w:name="_Toc526971165"/>
+            <w:bookmarkStart w:id="11" w:name="_Toc526971165"/>
             <w:r>
               <w:t>DBVS.4</w:t>
             </w:r>
-            <w:bookmarkEnd w:id="12"/>
+            <w:bookmarkEnd w:id="11"/>
           </w:p>
           <w:p>
             <w:pPr>
@@ -9281,16 +9279,16 @@
               <w:pStyle w:val="Overskrift2"/>
               <w:ind w:left="0"/>
             </w:pPr>
-            <w:bookmarkStart w:id="13" w:name="_Toc510676359"/>
-            <w:bookmarkStart w:id="14" w:name="_Toc526971166"/>
+            <w:bookmarkStart w:id="12" w:name="_Toc510676359"/>
+            <w:bookmarkStart w:id="13" w:name="_Toc526971166"/>
             <w:r>
               <w:t>SQL</w:t>
             </w:r>
             <w:r>
               <w:t>.1</w:t>
             </w:r>
+            <w:bookmarkEnd w:id="12"/>
             <w:bookmarkEnd w:id="13"/>
-            <w:bookmarkEnd w:id="14"/>
           </w:p>
           <w:p>
             <w:pPr>
@@ -9707,8 +9705,8 @@
                 <w:szCs w:val="22"/>
               </w:rPr>
             </w:pPr>
-            <w:bookmarkStart w:id="15" w:name="OLE_LINK5"/>
-            <w:bookmarkStart w:id="16" w:name="OLE_LINK6"/>
+            <w:bookmarkStart w:id="14" w:name="OLE_LINK5"/>
+            <w:bookmarkStart w:id="15" w:name="OLE_LINK6"/>
             <w:r>
               <w:rPr>
                 <w:sz w:val="22"/>
@@ -9716,8 +9714,8 @@
               </w:rPr>
               <w:t>Full details for all weapons</w:t>
             </w:r>
+            <w:bookmarkEnd w:id="14"/>
             <w:bookmarkEnd w:id="15"/>
-            <w:bookmarkEnd w:id="16"/>
             <w:r>
               <w:rPr>
                 <w:sz w:val="22"/>
@@ -9738,8 +9736,8 @@
                 <w:szCs w:val="22"/>
               </w:rPr>
             </w:pPr>
-            <w:bookmarkStart w:id="17" w:name="OLE_LINK7"/>
-            <w:bookmarkStart w:id="18" w:name="OLE_LINK8"/>
+            <w:bookmarkStart w:id="16" w:name="OLE_LINK7"/>
+            <w:bookmarkStart w:id="17" w:name="OLE_LINK8"/>
             <w:r>
               <w:rPr>
                 <w:sz w:val="22"/>
@@ -9754,8 +9752,8 @@
               </w:rPr>
               <w:t>.</w:t>
             </w:r>
+            <w:bookmarkEnd w:id="16"/>
             <w:bookmarkEnd w:id="17"/>
-            <w:bookmarkEnd w:id="18"/>
           </w:p>
           <w:p>
             <w:pPr>
@@ -9769,8 +9767,8 @@
                 <w:szCs w:val="22"/>
               </w:rPr>
             </w:pPr>
-            <w:bookmarkStart w:id="19" w:name="OLE_LINK9"/>
-            <w:bookmarkStart w:id="20" w:name="OLE_LINK10"/>
+            <w:bookmarkStart w:id="18" w:name="OLE_LINK9"/>
+            <w:bookmarkStart w:id="19" w:name="OLE_LINK10"/>
             <w:r>
               <w:rPr>
                 <w:sz w:val="22"/>
@@ -9799,8 +9797,8 @@
               </w:rPr>
               <w:t>.</w:t>
             </w:r>
+            <w:bookmarkEnd w:id="18"/>
             <w:bookmarkEnd w:id="19"/>
-            <w:bookmarkEnd w:id="20"/>
           </w:p>
           <w:p>
             <w:pPr>
@@ -9814,8 +9812,8 @@
                 <w:szCs w:val="22"/>
               </w:rPr>
             </w:pPr>
-            <w:bookmarkStart w:id="21" w:name="OLE_LINK11"/>
-            <w:bookmarkStart w:id="22" w:name="OLE_LINK12"/>
+            <w:bookmarkStart w:id="20" w:name="OLE_LINK11"/>
+            <w:bookmarkStart w:id="21" w:name="OLE_LINK12"/>
             <w:r>
               <w:rPr>
                 <w:sz w:val="22"/>
@@ -9843,10 +9841,10 @@
                 <w:szCs w:val="22"/>
               </w:rPr>
             </w:pPr>
-            <w:bookmarkStart w:id="23" w:name="OLE_LINK13"/>
-            <w:bookmarkStart w:id="24" w:name="OLE_LINK14"/>
+            <w:bookmarkStart w:id="22" w:name="OLE_LINK13"/>
+            <w:bookmarkStart w:id="23" w:name="OLE_LINK14"/>
+            <w:bookmarkEnd w:id="20"/>
             <w:bookmarkEnd w:id="21"/>
-            <w:bookmarkEnd w:id="22"/>
             <w:r>
               <w:rPr>
                 <w:sz w:val="22"/>
@@ -9874,19 +9872,19 @@
                 <w:szCs w:val="22"/>
               </w:rPr>
             </w:pPr>
-            <w:bookmarkStart w:id="25" w:name="OLE_LINK15"/>
-            <w:bookmarkStart w:id="26" w:name="OLE_LINK16"/>
+            <w:bookmarkStart w:id="24" w:name="OLE_LINK15"/>
+            <w:bookmarkStart w:id="25" w:name="OLE_LINK16"/>
+            <w:bookmarkEnd w:id="22"/>
             <w:bookmarkEnd w:id="23"/>
+            <w:r>
+              <w:rPr>
+                <w:sz w:val="22"/>
+                <w:szCs w:val="22"/>
+              </w:rPr>
+              <w:t>Full details for maces</w:t>
+            </w:r>
             <w:bookmarkEnd w:id="24"/>
-            <w:r>
-              <w:rPr>
-                <w:sz w:val="22"/>
-                <w:szCs w:val="22"/>
-              </w:rPr>
-              <w:t>Full details for maces</w:t>
-            </w:r>
             <w:bookmarkEnd w:id="25"/>
-            <w:bookmarkEnd w:id="26"/>
             <w:r>
               <w:rPr>
                 <w:sz w:val="22"/>
@@ -9907,8 +9905,8 @@
                 <w:szCs w:val="22"/>
               </w:rPr>
             </w:pPr>
-            <w:bookmarkStart w:id="27" w:name="OLE_LINK17"/>
-            <w:bookmarkStart w:id="28" w:name="OLE_LINK18"/>
+            <w:bookmarkStart w:id="26" w:name="OLE_LINK17"/>
+            <w:bookmarkStart w:id="27" w:name="OLE_LINK18"/>
             <w:r>
               <w:rPr>
                 <w:sz w:val="22"/>
@@ -9936,10 +9934,10 @@
                 <w:szCs w:val="22"/>
               </w:rPr>
             </w:pPr>
-            <w:bookmarkStart w:id="29" w:name="OLE_LINK19"/>
-            <w:bookmarkStart w:id="30" w:name="OLE_LINK20"/>
+            <w:bookmarkStart w:id="28" w:name="OLE_LINK19"/>
+            <w:bookmarkStart w:id="29" w:name="OLE_LINK20"/>
+            <w:bookmarkEnd w:id="26"/>
             <w:bookmarkEnd w:id="27"/>
-            <w:bookmarkEnd w:id="28"/>
             <w:r>
               <w:rPr>
                 <w:sz w:val="22"/>
@@ -9967,26 +9965,26 @@
                 <w:szCs w:val="22"/>
               </w:rPr>
             </w:pPr>
-            <w:bookmarkStart w:id="31" w:name="OLE_LINK21"/>
-            <w:bookmarkStart w:id="32" w:name="OLE_LINK22"/>
+            <w:bookmarkStart w:id="30" w:name="OLE_LINK21"/>
+            <w:bookmarkStart w:id="31" w:name="OLE_LINK22"/>
+            <w:bookmarkEnd w:id="28"/>
             <w:bookmarkEnd w:id="29"/>
+            <w:r>
+              <w:rPr>
+                <w:sz w:val="22"/>
+                <w:szCs w:val="22"/>
+              </w:rPr>
+              <w:t>Name and rarity for all weapons with a jewel socket</w:t>
+            </w:r>
+            <w:r>
+              <w:rPr>
+                <w:sz w:val="22"/>
+                <w:szCs w:val="22"/>
+              </w:rPr>
+              <w:t>.</w:t>
+            </w:r>
             <w:bookmarkEnd w:id="30"/>
-            <w:r>
-              <w:rPr>
-                <w:sz w:val="22"/>
-                <w:szCs w:val="22"/>
-              </w:rPr>
-              <w:t>Name and rarity for all weapons with a jewel socket</w:t>
-            </w:r>
-            <w:r>
-              <w:rPr>
-                <w:sz w:val="22"/>
-                <w:szCs w:val="22"/>
-              </w:rPr>
-              <w:t>.</w:t>
-            </w:r>
             <w:bookmarkEnd w:id="31"/>
-            <w:bookmarkEnd w:id="32"/>
           </w:p>
           <w:p>
             <w:pPr>
@@ -10000,8 +9998,8 @@
                 <w:szCs w:val="22"/>
               </w:rPr>
             </w:pPr>
-            <w:bookmarkStart w:id="33" w:name="OLE_LINK23"/>
-            <w:bookmarkStart w:id="34" w:name="OLE_LINK24"/>
+            <w:bookmarkStart w:id="32" w:name="OLE_LINK23"/>
+            <w:bookmarkStart w:id="33" w:name="OLE_LINK24"/>
             <w:r>
               <w:rPr>
                 <w:sz w:val="22"/>
@@ -10029,10 +10027,10 @@
                 <w:szCs w:val="22"/>
               </w:rPr>
             </w:pPr>
-            <w:bookmarkStart w:id="35" w:name="OLE_LINK25"/>
-            <w:bookmarkStart w:id="36" w:name="OLE_LINK26"/>
+            <w:bookmarkStart w:id="34" w:name="OLE_LINK25"/>
+            <w:bookmarkStart w:id="35" w:name="OLE_LINK26"/>
+            <w:bookmarkEnd w:id="32"/>
             <w:bookmarkEnd w:id="33"/>
-            <w:bookmarkEnd w:id="34"/>
             <w:r>
               <w:rPr>
                 <w:sz w:val="22"/>
@@ -10048,8 +10046,8 @@
               <w:t>.</w:t>
             </w:r>
           </w:p>
+          <w:bookmarkEnd w:id="34"/>
           <w:bookmarkEnd w:id="35"/>
-          <w:bookmarkEnd w:id="36"/>
           <w:p>
             <w:pPr>
               <w:pStyle w:val="Brdtekst"/>
@@ -11009,11 +11007,11 @@
               <w:pStyle w:val="Overskrift2"/>
               <w:ind w:left="0"/>
             </w:pPr>
-            <w:bookmarkStart w:id="37" w:name="_Toc526971167"/>
+            <w:bookmarkStart w:id="36" w:name="_Toc526971167"/>
             <w:r>
               <w:t>SQL.2</w:t>
             </w:r>
-            <w:bookmarkEnd w:id="37"/>
+            <w:bookmarkEnd w:id="36"/>
           </w:p>
           <w:p>
             <w:pPr>
@@ -11439,8 +11437,8 @@
                 <w:szCs w:val="22"/>
               </w:rPr>
             </w:pPr>
-            <w:bookmarkStart w:id="38" w:name="OLE_LINK27"/>
-            <w:bookmarkStart w:id="39" w:name="OLE_LINK28"/>
+            <w:bookmarkStart w:id="37" w:name="OLE_LINK27"/>
+            <w:bookmarkStart w:id="38" w:name="OLE_LINK28"/>
             <w:r>
               <w:rPr>
                 <w:sz w:val="22"/>
@@ -11476,10 +11474,10 @@
                 <w:szCs w:val="22"/>
               </w:rPr>
             </w:pPr>
-            <w:bookmarkStart w:id="40" w:name="OLE_LINK29"/>
-            <w:bookmarkStart w:id="41" w:name="OLE_LINK30"/>
+            <w:bookmarkStart w:id="39" w:name="OLE_LINK29"/>
+            <w:bookmarkStart w:id="40" w:name="OLE_LINK30"/>
+            <w:bookmarkEnd w:id="37"/>
             <w:bookmarkEnd w:id="38"/>
-            <w:bookmarkEnd w:id="39"/>
             <w:r>
               <w:rPr>
                 <w:sz w:val="22"/>
@@ -11533,10 +11531,10 @@
                 <w:szCs w:val="22"/>
               </w:rPr>
             </w:pPr>
-            <w:bookmarkStart w:id="42" w:name="OLE_LINK31"/>
-            <w:bookmarkStart w:id="43" w:name="OLE_LINK32"/>
+            <w:bookmarkStart w:id="41" w:name="OLE_LINK31"/>
+            <w:bookmarkStart w:id="42" w:name="OLE_LINK32"/>
+            <w:bookmarkEnd w:id="39"/>
             <w:bookmarkEnd w:id="40"/>
-            <w:bookmarkEnd w:id="41"/>
             <w:r>
               <w:rPr>
                 <w:sz w:val="22"/>
@@ -11605,10 +11603,10 @@
                 <w:szCs w:val="22"/>
               </w:rPr>
             </w:pPr>
-            <w:bookmarkStart w:id="44" w:name="OLE_LINK33"/>
-            <w:bookmarkStart w:id="45" w:name="OLE_LINK34"/>
+            <w:bookmarkStart w:id="43" w:name="OLE_LINK33"/>
+            <w:bookmarkStart w:id="44" w:name="OLE_LINK34"/>
+            <w:bookmarkEnd w:id="41"/>
             <w:bookmarkEnd w:id="42"/>
-            <w:bookmarkEnd w:id="43"/>
             <w:r>
               <w:rPr>
                 <w:sz w:val="22"/>
@@ -11685,10 +11683,10 @@
                 <w:szCs w:val="22"/>
               </w:rPr>
             </w:pPr>
-            <w:bookmarkStart w:id="46" w:name="OLE_LINK35"/>
-            <w:bookmarkStart w:id="47" w:name="OLE_LINK36"/>
+            <w:bookmarkStart w:id="45" w:name="OLE_LINK35"/>
+            <w:bookmarkStart w:id="46" w:name="OLE_LINK36"/>
+            <w:bookmarkEnd w:id="43"/>
             <w:bookmarkEnd w:id="44"/>
-            <w:bookmarkEnd w:id="45"/>
             <w:r>
               <w:rPr>
                 <w:sz w:val="22"/>
@@ -11709,10 +11707,10 @@
                 <w:szCs w:val="22"/>
               </w:rPr>
             </w:pPr>
-            <w:bookmarkStart w:id="48" w:name="OLE_LINK37"/>
-            <w:bookmarkStart w:id="49" w:name="OLE_LINK38"/>
+            <w:bookmarkStart w:id="47" w:name="OLE_LINK37"/>
+            <w:bookmarkStart w:id="48" w:name="OLE_LINK38"/>
+            <w:bookmarkEnd w:id="45"/>
             <w:bookmarkEnd w:id="46"/>
-            <w:bookmarkEnd w:id="47"/>
             <w:r>
               <w:rPr>
                 <w:sz w:val="22"/>
@@ -11733,10 +11731,10 @@
                 <w:szCs w:val="22"/>
               </w:rPr>
             </w:pPr>
-            <w:bookmarkStart w:id="50" w:name="OLE_LINK39"/>
-            <w:bookmarkStart w:id="51" w:name="OLE_LINK40"/>
+            <w:bookmarkStart w:id="49" w:name="OLE_LINK39"/>
+            <w:bookmarkStart w:id="50" w:name="OLE_LINK40"/>
+            <w:bookmarkEnd w:id="47"/>
             <w:bookmarkEnd w:id="48"/>
-            <w:bookmarkEnd w:id="49"/>
             <w:r>
               <w:rPr>
                 <w:sz w:val="22"/>
@@ -11775,8 +11773,8 @@
               <w:t>, respectively.</w:t>
             </w:r>
           </w:p>
+          <w:bookmarkEnd w:id="49"/>
           <w:bookmarkEnd w:id="50"/>
-          <w:bookmarkEnd w:id="51"/>
           <w:p>
             <w:pPr>
               <w:pStyle w:val="Brdtekst"/>
@@ -12295,11 +12293,11 @@
               <w:pStyle w:val="Overskrift2"/>
               <w:ind w:left="0"/>
             </w:pPr>
-            <w:bookmarkStart w:id="52" w:name="_Toc526971168"/>
+            <w:bookmarkStart w:id="51" w:name="_Toc526971168"/>
             <w:r>
               <w:t>SQL.3</w:t>
             </w:r>
-            <w:bookmarkEnd w:id="52"/>
+            <w:bookmarkEnd w:id="51"/>
           </w:p>
           <w:p>
             <w:pPr>
@@ -12716,8 +12714,8 @@
                 <w:szCs w:val="22"/>
               </w:rPr>
             </w:pPr>
-            <w:bookmarkStart w:id="53" w:name="OLE_LINK41"/>
-            <w:bookmarkStart w:id="54" w:name="OLE_LINK42"/>
+            <w:bookmarkStart w:id="52" w:name="OLE_LINK41"/>
+            <w:bookmarkStart w:id="53" w:name="OLE_LINK42"/>
             <w:r>
               <w:rPr>
                 <w:sz w:val="22"/>
@@ -12752,10 +12750,10 @@
                 <w:szCs w:val="22"/>
               </w:rPr>
             </w:pPr>
-            <w:bookmarkStart w:id="55" w:name="OLE_LINK43"/>
-            <w:bookmarkStart w:id="56" w:name="OLE_LINK44"/>
+            <w:bookmarkStart w:id="54" w:name="OLE_LINK43"/>
+            <w:bookmarkStart w:id="55" w:name="OLE_LINK44"/>
+            <w:bookmarkEnd w:id="52"/>
             <w:bookmarkEnd w:id="53"/>
-            <w:bookmarkEnd w:id="54"/>
             <w:r>
               <w:rPr>
                 <w:sz w:val="22"/>
@@ -12783,10 +12781,10 @@
                 <w:szCs w:val="22"/>
               </w:rPr>
             </w:pPr>
-            <w:bookmarkStart w:id="57" w:name="OLE_LINK45"/>
-            <w:bookmarkStart w:id="58" w:name="OLE_LINK46"/>
+            <w:bookmarkStart w:id="56" w:name="OLE_LINK45"/>
+            <w:bookmarkStart w:id="57" w:name="OLE_LINK46"/>
+            <w:bookmarkEnd w:id="54"/>
             <w:bookmarkEnd w:id="55"/>
-            <w:bookmarkEnd w:id="56"/>
             <w:r>
               <w:rPr>
                 <w:sz w:val="22"/>
@@ -12807,10 +12805,10 @@
                 <w:szCs w:val="22"/>
               </w:rPr>
             </w:pPr>
-            <w:bookmarkStart w:id="59" w:name="OLE_LINK47"/>
-            <w:bookmarkStart w:id="60" w:name="OLE_LINK48"/>
+            <w:bookmarkStart w:id="58" w:name="OLE_LINK47"/>
+            <w:bookmarkStart w:id="59" w:name="OLE_LINK48"/>
+            <w:bookmarkEnd w:id="56"/>
             <w:bookmarkEnd w:id="57"/>
-            <w:bookmarkEnd w:id="58"/>
             <w:r>
               <w:rPr>
                 <w:sz w:val="22"/>
@@ -12853,10 +12851,10 @@
                 <w:szCs w:val="22"/>
               </w:rPr>
             </w:pPr>
-            <w:bookmarkStart w:id="61" w:name="OLE_LINK49"/>
-            <w:bookmarkStart w:id="62" w:name="OLE_LINK50"/>
+            <w:bookmarkStart w:id="60" w:name="OLE_LINK49"/>
+            <w:bookmarkStart w:id="61" w:name="OLE_LINK50"/>
+            <w:bookmarkEnd w:id="58"/>
             <w:bookmarkEnd w:id="59"/>
-            <w:bookmarkEnd w:id="60"/>
             <w:r>
               <w:rPr>
                 <w:sz w:val="22"/>
@@ -12908,10 +12906,10 @@
                 <w:szCs w:val="22"/>
               </w:rPr>
             </w:pPr>
-            <w:bookmarkStart w:id="63" w:name="OLE_LINK51"/>
-            <w:bookmarkStart w:id="64" w:name="OLE_LINK52"/>
+            <w:bookmarkStart w:id="62" w:name="OLE_LINK51"/>
+            <w:bookmarkStart w:id="63" w:name="OLE_LINK52"/>
+            <w:bookmarkEnd w:id="60"/>
             <w:bookmarkEnd w:id="61"/>
-            <w:bookmarkEnd w:id="62"/>
             <w:r>
               <w:rPr>
                 <w:sz w:val="22"/>
@@ -12940,10 +12938,10 @@
                 <w:szCs w:val="22"/>
               </w:rPr>
             </w:pPr>
-            <w:bookmarkStart w:id="65" w:name="OLE_LINK53"/>
-            <w:bookmarkStart w:id="66" w:name="OLE_LINK54"/>
+            <w:bookmarkStart w:id="64" w:name="OLE_LINK53"/>
+            <w:bookmarkStart w:id="65" w:name="OLE_LINK54"/>
+            <w:bookmarkEnd w:id="62"/>
             <w:bookmarkEnd w:id="63"/>
-            <w:bookmarkEnd w:id="64"/>
             <w:r>
               <w:rPr>
                 <w:sz w:val="22"/>
@@ -12974,8 +12972,8 @@
               <w:t xml:space="preserve"> weapons.</w:t>
             </w:r>
           </w:p>
+          <w:bookmarkEnd w:id="64"/>
           <w:bookmarkEnd w:id="65"/>
-          <w:bookmarkEnd w:id="66"/>
           <w:p>
             <w:pPr>
               <w:pStyle w:val="Brdtekst"/>
@@ -13978,11 +13976,11 @@
               <w:pStyle w:val="Overskrift2"/>
               <w:ind w:left="0"/>
             </w:pPr>
-            <w:bookmarkStart w:id="67" w:name="_Toc526971169"/>
+            <w:bookmarkStart w:id="66" w:name="_Toc526971169"/>
             <w:r>
               <w:t>SQL.4</w:t>
             </w:r>
-            <w:bookmarkEnd w:id="67"/>
+            <w:bookmarkEnd w:id="66"/>
           </w:p>
           <w:p>
             <w:pPr>
@@ -14501,8 +14499,8 @@
                 <w:szCs w:val="22"/>
               </w:rPr>
             </w:pPr>
-            <w:bookmarkStart w:id="68" w:name="OLE_LINK55"/>
-            <w:bookmarkStart w:id="69" w:name="OLE_LINK56"/>
+            <w:bookmarkStart w:id="67" w:name="OLE_LINK55"/>
+            <w:bookmarkStart w:id="68" w:name="OLE_LINK56"/>
             <w:r>
               <w:rPr>
                 <w:sz w:val="22"/>
@@ -14523,10 +14521,10 @@
                 <w:szCs w:val="22"/>
               </w:rPr>
             </w:pPr>
-            <w:bookmarkStart w:id="70" w:name="OLE_LINK57"/>
-            <w:bookmarkStart w:id="71" w:name="OLE_LINK58"/>
+            <w:bookmarkStart w:id="69" w:name="OLE_LINK57"/>
+            <w:bookmarkStart w:id="70" w:name="OLE_LINK58"/>
+            <w:bookmarkEnd w:id="67"/>
             <w:bookmarkEnd w:id="68"/>
-            <w:bookmarkEnd w:id="69"/>
             <w:r>
               <w:rPr>
                 <w:sz w:val="22"/>
@@ -14547,10 +14545,10 @@
                 <w:szCs w:val="22"/>
               </w:rPr>
             </w:pPr>
-            <w:bookmarkStart w:id="72" w:name="OLE_LINK59"/>
-            <w:bookmarkStart w:id="73" w:name="OLE_LINK60"/>
+            <w:bookmarkStart w:id="71" w:name="OLE_LINK59"/>
+            <w:bookmarkStart w:id="72" w:name="OLE_LINK60"/>
+            <w:bookmarkEnd w:id="69"/>
             <w:bookmarkEnd w:id="70"/>
-            <w:bookmarkEnd w:id="71"/>
             <w:r>
               <w:rPr>
                 <w:sz w:val="22"/>
@@ -14571,10 +14569,10 @@
                 <w:szCs w:val="22"/>
               </w:rPr>
             </w:pPr>
-            <w:bookmarkStart w:id="74" w:name="OLE_LINK61"/>
-            <w:bookmarkStart w:id="75" w:name="OLE_LINK62"/>
+            <w:bookmarkStart w:id="73" w:name="OLE_LINK61"/>
+            <w:bookmarkStart w:id="74" w:name="OLE_LINK62"/>
+            <w:bookmarkEnd w:id="71"/>
             <w:bookmarkEnd w:id="72"/>
-            <w:bookmarkEnd w:id="73"/>
             <w:r>
               <w:rPr>
                 <w:sz w:val="22"/>
@@ -14590,8 +14588,8 @@
               <w:t>return the average item level for each category of rarity</w:t>
             </w:r>
           </w:p>
+          <w:bookmarkEnd w:id="73"/>
           <w:bookmarkEnd w:id="74"/>
-          <w:bookmarkEnd w:id="75"/>
           <w:p>
             <w:pPr>
               <w:pStyle w:val="Brdtekst"/>
@@ -15179,11 +15177,11 @@
               <w:pStyle w:val="Overskrift2"/>
               <w:ind w:left="0"/>
             </w:pPr>
-            <w:bookmarkStart w:id="76" w:name="_Toc526971170"/>
+            <w:bookmarkStart w:id="75" w:name="_Toc526971170"/>
             <w:r>
               <w:t>Norm.1</w:t>
             </w:r>
-            <w:bookmarkEnd w:id="76"/>
+            <w:bookmarkEnd w:id="75"/>
           </w:p>
           <w:p>
             <w:pPr>
@@ -15965,11 +15963,11 @@
               <w:pStyle w:val="Overskrift2"/>
               <w:ind w:left="0"/>
             </w:pPr>
-            <w:bookmarkStart w:id="77" w:name="_Toc526971171"/>
+            <w:bookmarkStart w:id="76" w:name="_Toc526971171"/>
             <w:r>
               <w:t>Norm.2</w:t>
             </w:r>
-            <w:bookmarkEnd w:id="77"/>
+            <w:bookmarkEnd w:id="76"/>
           </w:p>
           <w:p>
             <w:pPr>
@@ -17200,11 +17198,11 @@
               <w:pStyle w:val="Overskrift2"/>
               <w:ind w:left="0"/>
             </w:pPr>
-            <w:bookmarkStart w:id="78" w:name="_Toc526971172"/>
+            <w:bookmarkStart w:id="77" w:name="_Toc526971172"/>
             <w:r>
               <w:t>Norm.3</w:t>
             </w:r>
-            <w:bookmarkEnd w:id="78"/>
+            <w:bookmarkEnd w:id="77"/>
           </w:p>
           <w:p>
             <w:pPr>
@@ -18337,11 +18335,11 @@
               <w:pStyle w:val="Overskrift2"/>
               <w:ind w:left="0"/>
             </w:pPr>
-            <w:bookmarkStart w:id="79" w:name="_Toc526971173"/>
+            <w:bookmarkStart w:id="78" w:name="_Toc526971173"/>
             <w:r>
               <w:t>Norm.4</w:t>
             </w:r>
-            <w:bookmarkEnd w:id="79"/>
+            <w:bookmarkEnd w:id="78"/>
           </w:p>
           <w:p>
             <w:pPr>
@@ -19367,11 +19365,11 @@
               <w:pStyle w:val="Overskrift2"/>
               <w:ind w:left="0"/>
             </w:pPr>
-            <w:bookmarkStart w:id="80" w:name="_Toc526971174"/>
+            <w:bookmarkStart w:id="79" w:name="_Toc526971174"/>
             <w:r>
               <w:t>Norm.5</w:t>
             </w:r>
-            <w:bookmarkEnd w:id="80"/>
+            <w:bookmarkEnd w:id="79"/>
           </w:p>
           <w:p>
             <w:pPr>
@@ -20386,11 +20384,11 @@
               <w:pStyle w:val="Overskrift2"/>
               <w:ind w:left="0"/>
             </w:pPr>
-            <w:bookmarkStart w:id="81" w:name="_Toc526971175"/>
+            <w:bookmarkStart w:id="80" w:name="_Toc526971175"/>
             <w:r>
               <w:t>DBDesign.1</w:t>
             </w:r>
-            <w:bookmarkEnd w:id="81"/>
+            <w:bookmarkEnd w:id="80"/>
           </w:p>
           <w:p>
             <w:pPr>
@@ -20824,11 +20822,11 @@
               <w:pStyle w:val="Overskrift2"/>
               <w:ind w:left="0"/>
             </w:pPr>
-            <w:bookmarkStart w:id="82" w:name="_Toc526971176"/>
+            <w:bookmarkStart w:id="81" w:name="_Toc526971176"/>
             <w:r>
               <w:t>DBDesign.2</w:t>
             </w:r>
-            <w:bookmarkEnd w:id="82"/>
+            <w:bookmarkEnd w:id="81"/>
           </w:p>
           <w:p>
             <w:pPr>
@@ -21457,11 +21455,11 @@
               <w:pStyle w:val="Overskrift2"/>
               <w:ind w:left="0"/>
             </w:pPr>
-            <w:bookmarkStart w:id="83" w:name="_Toc526971177"/>
+            <w:bookmarkStart w:id="82" w:name="_Toc526971177"/>
             <w:r>
               <w:t>DBDesign.3</w:t>
             </w:r>
-            <w:bookmarkEnd w:id="83"/>
+            <w:bookmarkEnd w:id="82"/>
           </w:p>
           <w:p>
             <w:pPr>
@@ -22119,11 +22117,11 @@
               <w:pStyle w:val="Overskrift2"/>
               <w:ind w:left="0"/>
             </w:pPr>
-            <w:bookmarkStart w:id="84" w:name="_Toc526971178"/>
+            <w:bookmarkStart w:id="83" w:name="_Toc526971178"/>
             <w:r>
               <w:t>DBDesign.4</w:t>
             </w:r>
-            <w:bookmarkEnd w:id="84"/>
+            <w:bookmarkEnd w:id="83"/>
           </w:p>
           <w:p>
             <w:pPr>
@@ -22743,11 +22741,11 @@
               <w:pStyle w:val="Overskrift2"/>
               <w:ind w:left="0"/>
             </w:pPr>
-            <w:bookmarkStart w:id="85" w:name="_Toc526971179"/>
+            <w:bookmarkStart w:id="84" w:name="_Toc526971179"/>
             <w:r>
               <w:t>DBDesign.5</w:t>
             </w:r>
-            <w:bookmarkEnd w:id="85"/>
+            <w:bookmarkEnd w:id="84"/>
           </w:p>
           <w:p>
             <w:pPr>
@@ -23482,14 +23480,14 @@
               <w:pStyle w:val="Overskrift2"/>
               <w:ind w:left="0"/>
             </w:pPr>
-            <w:bookmarkStart w:id="86" w:name="_Toc526971180"/>
+            <w:bookmarkStart w:id="85" w:name="_Toc526971180"/>
             <w:r>
               <w:t>DBDesign.</w:t>
             </w:r>
             <w:r>
               <w:t>6</w:t>
             </w:r>
-            <w:bookmarkEnd w:id="86"/>
+            <w:bookmarkEnd w:id="85"/>
           </w:p>
           <w:p>
             <w:pPr>
@@ -23564,10 +23562,10 @@
                 <w:lang w:val="da-DK" w:eastAsia="da-DK"/>
               </w:rPr>
               <w:drawing>
-                <wp:inline distT="0" distB="0" distL="0" distR="0" wp14:anchorId="69F91B5E" wp14:editId="11AEEB94">
-                  <wp:extent cx="4834998" cy="3365698"/>
-                  <wp:effectExtent l="0" t="0" r="3810" b="6350"/>
-                  <wp:docPr id="6" name="Billede 6"/>
+                <wp:inline distT="0" distB="0" distL="0" distR="0" wp14:anchorId="744E56B7" wp14:editId="421FB2E1">
+                  <wp:extent cx="4813094" cy="3388418"/>
+                  <wp:effectExtent l="0" t="0" r="6985" b="2540"/>
+                  <wp:docPr id="8" name="Billede 8"/>
                   <wp:cNvGraphicFramePr>
                     <a:graphicFrameLocks xmlns:a="http://schemas.openxmlformats.org/drawingml/2006/main" noChangeAspect="1"/>
                   </wp:cNvGraphicFramePr>
@@ -23587,7 +23585,7 @@
                         <pic:spPr>
                           <a:xfrm>
                             <a:off x="0" y="0"/>
-                            <a:ext cx="4859090" cy="3382469"/>
+                            <a:ext cx="4841263" cy="3408249"/>
                           </a:xfrm>
                           <a:prstGeom prst="rect">
                             <a:avLst/>
@@ -23604,7 +23602,14 @@
             <w:pPr>
               <w:pStyle w:val="Brdtekst"/>
               <w:ind w:left="0"/>
-            </w:pPr>
+              <w:jc w:val="center"/>
+              <w:rPr>
+                <w:noProof/>
+                <w:lang w:val="da-DK" w:eastAsia="da-DK"/>
+              </w:rPr>
+            </w:pPr>
+            <w:bookmarkStart w:id="86" w:name="_GoBack"/>
+            <w:bookmarkEnd w:id="86"/>
           </w:p>
         </w:tc>
       </w:tr>
@@ -25367,7 +25372,7 @@
             <w:noProof/>
             <w:lang w:val="da-DK"/>
           </w:rPr>
-          <w:t>3</w:t>
+          <w:t>23</w:t>
         </w:r>
         <w:r>
           <w:fldChar w:fldCharType="end"/>
@@ -29431,7 +29436,7 @@
 </file>
 
 <file path=customXml/itemProps2.xml><?xml version="1.0" encoding="utf-8"?>
-<ds:datastoreItem xmlns:ds="http://schemas.openxmlformats.org/officeDocument/2006/customXml" ds:itemID="{DA4EB76F-7037-49E2-A79E-9FDD9ABBCB86}">
+<ds:datastoreItem xmlns:ds="http://schemas.openxmlformats.org/officeDocument/2006/customXml" ds:itemID="{E9879847-4F7E-4D05-894F-8FC24E7DEEB2}">
   <ds:schemaRefs>
     <ds:schemaRef ds:uri="http://schemas.openxmlformats.org/officeDocument/2006/bibliography"/>
   </ds:schemaRefs>

</xml_diff>